<commit_message>
Mongo DB connections, userModel, productModel and orderModel added.
</commit_message>
<xml_diff>
--- a/Notes.docx
+++ b/Notes.docx
@@ -688,7 +688,10 @@
       </w:r>
       <w:proofErr w:type="spellStart"/>
       <w:r>
-        <w:t>nodemon</w:t>
+        <w:t>N</w:t>
+      </w:r>
+      <w:r>
+        <w:t>odemon</w:t>
       </w:r>
       <w:proofErr w:type="spellEnd"/>
       <w:r>
@@ -1268,6 +1271,1499 @@
       </w:r>
     </w:p>
     <w:p/>
+    <w:p>
+      <w:pPr>
+        <w:pStyle w:val="Heading1"/>
+      </w:pPr>
+      <w:r>
+        <w:t>Mongo setup</w:t>
+      </w:r>
+    </w:p>
+    <w:p>
+      <w:pPr>
+        <w:pStyle w:val="ListParagraph"/>
+        <w:numPr>
+          <w:ilvl w:val="0"/>
+          <w:numId w:val="1"/>
+        </w:numPr>
+      </w:pPr>
+      <w:r>
+        <w:t xml:space="preserve">Create </w:t>
+      </w:r>
+      <w:proofErr w:type="spellStart"/>
+      <w:r>
+        <w:t>mongodb</w:t>
+      </w:r>
+      <w:proofErr w:type="spellEnd"/>
+      <w:r>
+        <w:t xml:space="preserve"> account</w:t>
+      </w:r>
+    </w:p>
+    <w:p>
+      <w:pPr>
+        <w:pStyle w:val="ListParagraph"/>
+        <w:numPr>
+          <w:ilvl w:val="0"/>
+          <w:numId w:val="1"/>
+        </w:numPr>
+      </w:pPr>
+      <w:r>
+        <w:t>Create cluster</w:t>
+      </w:r>
+    </w:p>
+    <w:p>
+      <w:pPr>
+        <w:pStyle w:val="ListParagraph"/>
+        <w:numPr>
+          <w:ilvl w:val="0"/>
+          <w:numId w:val="1"/>
+        </w:numPr>
+      </w:pPr>
+      <w:r>
+        <w:t>Create user using database access tab</w:t>
+      </w:r>
+    </w:p>
+    <w:p>
+      <w:pPr>
+        <w:pStyle w:val="ListParagraph"/>
+        <w:numPr>
+          <w:ilvl w:val="0"/>
+          <w:numId w:val="1"/>
+        </w:numPr>
+      </w:pPr>
+      <w:r>
+        <w:t>Create Database</w:t>
+      </w:r>
+    </w:p>
+    <w:p>
+      <w:pPr>
+        <w:pStyle w:val="ListParagraph"/>
+        <w:numPr>
+          <w:ilvl w:val="0"/>
+          <w:numId w:val="1"/>
+        </w:numPr>
+      </w:pPr>
+      <w:r>
+        <w:t>Set IP address using network access tab</w:t>
+      </w:r>
+    </w:p>
+    <w:p>
+      <w:pPr>
+        <w:pStyle w:val="ListParagraph"/>
+        <w:numPr>
+          <w:ilvl w:val="0"/>
+          <w:numId w:val="1"/>
+        </w:numPr>
+      </w:pPr>
+      <w:r>
+        <w:t xml:space="preserve">Click on connect cluster&gt;select mogo compass&gt; copy connection </w:t>
+      </w:r>
+      <w:proofErr w:type="spellStart"/>
+      <w:r>
+        <w:t>url</w:t>
+      </w:r>
+      <w:proofErr w:type="spellEnd"/>
+      <w:r>
+        <w:t xml:space="preserve"> </w:t>
+      </w:r>
+    </w:p>
+    <w:p>
+      <w:pPr>
+        <w:pStyle w:val="ListParagraph"/>
+        <w:numPr>
+          <w:ilvl w:val="0"/>
+          <w:numId w:val="1"/>
+        </w:numPr>
+      </w:pPr>
+      <w:r>
+        <w:t xml:space="preserve">Open </w:t>
+      </w:r>
+      <w:proofErr w:type="spellStart"/>
+      <w:r>
+        <w:t>mongodb</w:t>
+      </w:r>
+      <w:proofErr w:type="spellEnd"/>
+      <w:r>
+        <w:t xml:space="preserve"> </w:t>
+      </w:r>
+      <w:proofErr w:type="gramStart"/>
+      <w:r>
+        <w:t>compass(</w:t>
+      </w:r>
+      <w:proofErr w:type="gramEnd"/>
+      <w:r>
+        <w:t xml:space="preserve">download separately and open) and paste copied </w:t>
+      </w:r>
+      <w:proofErr w:type="spellStart"/>
+      <w:r>
+        <w:t>url</w:t>
+      </w:r>
+      <w:proofErr w:type="spellEnd"/>
+      <w:r>
+        <w:t xml:space="preserve"> from 6&gt; change password(</w:t>
+      </w:r>
+      <w:proofErr w:type="spellStart"/>
+      <w:r>
+        <w:t>db</w:t>
+      </w:r>
+      <w:proofErr w:type="spellEnd"/>
+      <w:r>
+        <w:t xml:space="preserve"> password) and test with database name.</w:t>
+      </w:r>
+    </w:p>
+    <w:p>
+      <w:pPr>
+        <w:pStyle w:val="ListParagraph"/>
+        <w:numPr>
+          <w:ilvl w:val="0"/>
+          <w:numId w:val="1"/>
+        </w:numPr>
+      </w:pPr>
+      <w:r>
+        <w:lastRenderedPageBreak/>
+        <w:t xml:space="preserve">Select connect cluster again&gt; select connect </w:t>
+      </w:r>
+      <w:proofErr w:type="gramStart"/>
+      <w:r>
+        <w:t>you</w:t>
+      </w:r>
+      <w:proofErr w:type="gramEnd"/>
+      <w:r>
+        <w:t xml:space="preserve"> application&gt; copy connection string</w:t>
+      </w:r>
+    </w:p>
+    <w:p>
+      <w:pPr>
+        <w:pStyle w:val="ListParagraph"/>
+        <w:numPr>
+          <w:ilvl w:val="0"/>
+          <w:numId w:val="1"/>
+        </w:numPr>
+      </w:pPr>
+      <w:r>
+        <w:t>Put connection string from 8 to the .env file of your project</w:t>
+      </w:r>
+    </w:p>
+    <w:p>
+      <w:pPr>
+        <w:pStyle w:val="ListParagraph"/>
+      </w:pPr>
+    </w:p>
+    <w:p>
+      <w:pPr>
+        <w:pStyle w:val="ListParagraph"/>
+      </w:pPr>
+    </w:p>
+    <w:p>
+      <w:pPr>
+        <w:pStyle w:val="Heading1"/>
+      </w:pPr>
+      <w:r>
+        <w:t xml:space="preserve">Connecting to the DB using </w:t>
+      </w:r>
+      <w:proofErr w:type="spellStart"/>
+      <w:r>
+        <w:t>mongoosejs</w:t>
+      </w:r>
+      <w:proofErr w:type="spellEnd"/>
+    </w:p>
+    <w:p>
+      <w:pPr>
+        <w:shd w:val="clear" w:color="auto" w:fill="1E1E1E"/>
+        <w:spacing w:line="270" w:lineRule="atLeast"/>
+        <w:rPr>
+          <w:rFonts w:ascii="Menlo" w:eastAsia="Times New Roman" w:hAnsi="Menlo" w:cs="Menlo"/>
+          <w:color w:val="D4D4D4"/>
+          <w:sz w:val="18"/>
+          <w:szCs w:val="18"/>
+          <w:lang w:eastAsia="en-GB"/>
+        </w:rPr>
+      </w:pPr>
+      <w:r>
+        <w:rPr>
+          <w:rFonts w:ascii="Menlo" w:eastAsia="Times New Roman" w:hAnsi="Menlo" w:cs="Menlo"/>
+          <w:color w:val="C586C0"/>
+          <w:sz w:val="18"/>
+          <w:szCs w:val="18"/>
+          <w:lang w:eastAsia="en-GB"/>
+        </w:rPr>
+        <w:t>import</w:t>
+      </w:r>
+      <w:r>
+        <w:rPr>
+          <w:rFonts w:ascii="Menlo" w:eastAsia="Times New Roman" w:hAnsi="Menlo" w:cs="Menlo"/>
+          <w:color w:val="D4D4D4"/>
+          <w:sz w:val="18"/>
+          <w:szCs w:val="18"/>
+          <w:lang w:eastAsia="en-GB"/>
+        </w:rPr>
+        <w:t xml:space="preserve"> </w:t>
+      </w:r>
+      <w:r>
+        <w:rPr>
+          <w:rFonts w:ascii="Menlo" w:eastAsia="Times New Roman" w:hAnsi="Menlo" w:cs="Menlo"/>
+          <w:color w:val="9CDCFE"/>
+          <w:sz w:val="18"/>
+          <w:szCs w:val="18"/>
+          <w:lang w:eastAsia="en-GB"/>
+        </w:rPr>
+        <w:t>mongoose</w:t>
+      </w:r>
+      <w:r>
+        <w:rPr>
+          <w:rFonts w:ascii="Menlo" w:eastAsia="Times New Roman" w:hAnsi="Menlo" w:cs="Menlo"/>
+          <w:color w:val="D4D4D4"/>
+          <w:sz w:val="18"/>
+          <w:szCs w:val="18"/>
+          <w:lang w:eastAsia="en-GB"/>
+        </w:rPr>
+        <w:t xml:space="preserve">, </w:t>
+      </w:r>
+      <w:proofErr w:type="gramStart"/>
+      <w:r>
+        <w:rPr>
+          <w:rFonts w:ascii="Menlo" w:eastAsia="Times New Roman" w:hAnsi="Menlo" w:cs="Menlo"/>
+          <w:color w:val="D4D4D4"/>
+          <w:sz w:val="18"/>
+          <w:szCs w:val="18"/>
+          <w:lang w:eastAsia="en-GB"/>
+        </w:rPr>
+        <w:t xml:space="preserve">{ </w:t>
+      </w:r>
+      <w:r>
+        <w:rPr>
+          <w:rFonts w:ascii="Menlo" w:eastAsia="Times New Roman" w:hAnsi="Menlo" w:cs="Menlo"/>
+          <w:color w:val="9CDCFE"/>
+          <w:sz w:val="18"/>
+          <w:szCs w:val="18"/>
+          <w:lang w:eastAsia="en-GB"/>
+        </w:rPr>
+        <w:t>connect</w:t>
+      </w:r>
+      <w:proofErr w:type="gramEnd"/>
+      <w:r>
+        <w:rPr>
+          <w:rFonts w:ascii="Menlo" w:eastAsia="Times New Roman" w:hAnsi="Menlo" w:cs="Menlo"/>
+          <w:color w:val="D4D4D4"/>
+          <w:sz w:val="18"/>
+          <w:szCs w:val="18"/>
+          <w:lang w:eastAsia="en-GB"/>
+        </w:rPr>
+        <w:t xml:space="preserve"> } </w:t>
+      </w:r>
+      <w:r>
+        <w:rPr>
+          <w:rFonts w:ascii="Menlo" w:eastAsia="Times New Roman" w:hAnsi="Menlo" w:cs="Menlo"/>
+          <w:color w:val="C586C0"/>
+          <w:sz w:val="18"/>
+          <w:szCs w:val="18"/>
+          <w:lang w:eastAsia="en-GB"/>
+        </w:rPr>
+        <w:t>from</w:t>
+      </w:r>
+      <w:r>
+        <w:rPr>
+          <w:rFonts w:ascii="Menlo" w:eastAsia="Times New Roman" w:hAnsi="Menlo" w:cs="Menlo"/>
+          <w:color w:val="D4D4D4"/>
+          <w:sz w:val="18"/>
+          <w:szCs w:val="18"/>
+          <w:lang w:eastAsia="en-GB"/>
+        </w:rPr>
+        <w:t xml:space="preserve"> </w:t>
+      </w:r>
+      <w:r>
+        <w:rPr>
+          <w:rFonts w:ascii="Menlo" w:eastAsia="Times New Roman" w:hAnsi="Menlo" w:cs="Menlo"/>
+          <w:color w:val="CE9178"/>
+          <w:sz w:val="18"/>
+          <w:szCs w:val="18"/>
+          <w:lang w:eastAsia="en-GB"/>
+        </w:rPr>
+        <w:t>'mongoose'</w:t>
+      </w:r>
+    </w:p>
+    <w:p>
+      <w:pPr>
+        <w:shd w:val="clear" w:color="auto" w:fill="1E1E1E"/>
+        <w:spacing w:after="240" w:line="270" w:lineRule="atLeast"/>
+        <w:rPr>
+          <w:rFonts w:ascii="Menlo" w:eastAsia="Times New Roman" w:hAnsi="Menlo" w:cs="Menlo"/>
+          <w:color w:val="D4D4D4"/>
+          <w:sz w:val="18"/>
+          <w:szCs w:val="18"/>
+          <w:lang w:eastAsia="en-GB"/>
+        </w:rPr>
+      </w:pPr>
+    </w:p>
+    <w:p>
+      <w:pPr>
+        <w:shd w:val="clear" w:color="auto" w:fill="1E1E1E"/>
+        <w:spacing w:line="270" w:lineRule="atLeast"/>
+        <w:rPr>
+          <w:rFonts w:ascii="Menlo" w:eastAsia="Times New Roman" w:hAnsi="Menlo" w:cs="Menlo"/>
+          <w:color w:val="D4D4D4"/>
+          <w:sz w:val="18"/>
+          <w:szCs w:val="18"/>
+          <w:lang w:eastAsia="en-GB"/>
+        </w:rPr>
+      </w:pPr>
+      <w:r>
+        <w:rPr>
+          <w:rFonts w:ascii="Menlo" w:eastAsia="Times New Roman" w:hAnsi="Menlo" w:cs="Menlo"/>
+          <w:color w:val="569CD6"/>
+          <w:sz w:val="18"/>
+          <w:szCs w:val="18"/>
+          <w:lang w:eastAsia="en-GB"/>
+        </w:rPr>
+        <w:t>const</w:t>
+      </w:r>
+      <w:r>
+        <w:rPr>
+          <w:rFonts w:ascii="Menlo" w:eastAsia="Times New Roman" w:hAnsi="Menlo" w:cs="Menlo"/>
+          <w:color w:val="D4D4D4"/>
+          <w:sz w:val="18"/>
+          <w:szCs w:val="18"/>
+          <w:lang w:eastAsia="en-GB"/>
+        </w:rPr>
+        <w:t xml:space="preserve"> </w:t>
+      </w:r>
+      <w:proofErr w:type="spellStart"/>
+      <w:r>
+        <w:rPr>
+          <w:rFonts w:ascii="Menlo" w:eastAsia="Times New Roman" w:hAnsi="Menlo" w:cs="Menlo"/>
+          <w:color w:val="DCDCAA"/>
+          <w:sz w:val="18"/>
+          <w:szCs w:val="18"/>
+          <w:lang w:eastAsia="en-GB"/>
+        </w:rPr>
+        <w:t>connectDB</w:t>
+      </w:r>
+      <w:proofErr w:type="spellEnd"/>
+      <w:r>
+        <w:rPr>
+          <w:rFonts w:ascii="Menlo" w:eastAsia="Times New Roman" w:hAnsi="Menlo" w:cs="Menlo"/>
+          <w:color w:val="D4D4D4"/>
+          <w:sz w:val="18"/>
+          <w:szCs w:val="18"/>
+          <w:lang w:eastAsia="en-GB"/>
+        </w:rPr>
+        <w:t xml:space="preserve"> = </w:t>
+      </w:r>
+      <w:r>
+        <w:rPr>
+          <w:rFonts w:ascii="Menlo" w:eastAsia="Times New Roman" w:hAnsi="Menlo" w:cs="Menlo"/>
+          <w:color w:val="569CD6"/>
+          <w:sz w:val="18"/>
+          <w:szCs w:val="18"/>
+          <w:lang w:eastAsia="en-GB"/>
+        </w:rPr>
+        <w:t>async</w:t>
+      </w:r>
+      <w:r>
+        <w:rPr>
+          <w:rFonts w:ascii="Menlo" w:eastAsia="Times New Roman" w:hAnsi="Menlo" w:cs="Menlo"/>
+          <w:color w:val="D4D4D4"/>
+          <w:sz w:val="18"/>
+          <w:szCs w:val="18"/>
+          <w:lang w:eastAsia="en-GB"/>
+        </w:rPr>
+        <w:t xml:space="preserve"> () </w:t>
+      </w:r>
+      <w:r>
+        <w:rPr>
+          <w:rFonts w:ascii="Menlo" w:eastAsia="Times New Roman" w:hAnsi="Menlo" w:cs="Menlo"/>
+          <w:color w:val="569CD6"/>
+          <w:sz w:val="18"/>
+          <w:szCs w:val="18"/>
+          <w:lang w:eastAsia="en-GB"/>
+        </w:rPr>
+        <w:t>=&gt;</w:t>
+      </w:r>
+      <w:r>
+        <w:rPr>
+          <w:rFonts w:ascii="Menlo" w:eastAsia="Times New Roman" w:hAnsi="Menlo" w:cs="Menlo"/>
+          <w:color w:val="D4D4D4"/>
+          <w:sz w:val="18"/>
+          <w:szCs w:val="18"/>
+          <w:lang w:eastAsia="en-GB"/>
+        </w:rPr>
+        <w:t xml:space="preserve"> {</w:t>
+      </w:r>
+    </w:p>
+    <w:p>
+      <w:pPr>
+        <w:shd w:val="clear" w:color="auto" w:fill="1E1E1E"/>
+        <w:spacing w:line="270" w:lineRule="atLeast"/>
+        <w:rPr>
+          <w:rFonts w:ascii="Menlo" w:eastAsia="Times New Roman" w:hAnsi="Menlo" w:cs="Menlo"/>
+          <w:color w:val="D4D4D4"/>
+          <w:sz w:val="18"/>
+          <w:szCs w:val="18"/>
+          <w:lang w:eastAsia="en-GB"/>
+        </w:rPr>
+      </w:pPr>
+      <w:r>
+        <w:rPr>
+          <w:rFonts w:ascii="Menlo" w:eastAsia="Times New Roman" w:hAnsi="Menlo" w:cs="Menlo"/>
+          <w:color w:val="D4D4D4"/>
+          <w:sz w:val="18"/>
+          <w:szCs w:val="18"/>
+          <w:lang w:eastAsia="en-GB"/>
+        </w:rPr>
+        <w:t xml:space="preserve">    </w:t>
+      </w:r>
+      <w:proofErr w:type="gramStart"/>
+      <w:r>
+        <w:rPr>
+          <w:rFonts w:ascii="Menlo" w:eastAsia="Times New Roman" w:hAnsi="Menlo" w:cs="Menlo"/>
+          <w:color w:val="C586C0"/>
+          <w:sz w:val="18"/>
+          <w:szCs w:val="18"/>
+          <w:lang w:eastAsia="en-GB"/>
+        </w:rPr>
+        <w:t>try</w:t>
+      </w:r>
+      <w:r>
+        <w:rPr>
+          <w:rFonts w:ascii="Menlo" w:eastAsia="Times New Roman" w:hAnsi="Menlo" w:cs="Menlo"/>
+          <w:color w:val="D4D4D4"/>
+          <w:sz w:val="18"/>
+          <w:szCs w:val="18"/>
+          <w:lang w:eastAsia="en-GB"/>
+        </w:rPr>
+        <w:t>{</w:t>
+      </w:r>
+      <w:proofErr w:type="gramEnd"/>
+    </w:p>
+    <w:p>
+      <w:pPr>
+        <w:shd w:val="clear" w:color="auto" w:fill="1E1E1E"/>
+        <w:spacing w:line="270" w:lineRule="atLeast"/>
+        <w:rPr>
+          <w:rFonts w:ascii="Menlo" w:eastAsia="Times New Roman" w:hAnsi="Menlo" w:cs="Menlo"/>
+          <w:color w:val="D4D4D4"/>
+          <w:sz w:val="18"/>
+          <w:szCs w:val="18"/>
+          <w:lang w:eastAsia="en-GB"/>
+        </w:rPr>
+      </w:pPr>
+      <w:r>
+        <w:rPr>
+          <w:rFonts w:ascii="Menlo" w:eastAsia="Times New Roman" w:hAnsi="Menlo" w:cs="Menlo"/>
+          <w:color w:val="D4D4D4"/>
+          <w:sz w:val="18"/>
+          <w:szCs w:val="18"/>
+          <w:lang w:eastAsia="en-GB"/>
+        </w:rPr>
+        <w:t xml:space="preserve">        </w:t>
+      </w:r>
+      <w:r>
+        <w:rPr>
+          <w:rFonts w:ascii="Menlo" w:eastAsia="Times New Roman" w:hAnsi="Menlo" w:cs="Menlo"/>
+          <w:color w:val="569CD6"/>
+          <w:sz w:val="18"/>
+          <w:szCs w:val="18"/>
+          <w:lang w:eastAsia="en-GB"/>
+        </w:rPr>
+        <w:t>const</w:t>
+      </w:r>
+      <w:r>
+        <w:rPr>
+          <w:rFonts w:ascii="Menlo" w:eastAsia="Times New Roman" w:hAnsi="Menlo" w:cs="Menlo"/>
+          <w:color w:val="D4D4D4"/>
+          <w:sz w:val="18"/>
+          <w:szCs w:val="18"/>
+          <w:lang w:eastAsia="en-GB"/>
+        </w:rPr>
+        <w:t xml:space="preserve"> </w:t>
+      </w:r>
+      <w:r>
+        <w:rPr>
+          <w:rFonts w:ascii="Menlo" w:eastAsia="Times New Roman" w:hAnsi="Menlo" w:cs="Menlo"/>
+          <w:color w:val="4FC1FF"/>
+          <w:sz w:val="18"/>
+          <w:szCs w:val="18"/>
+          <w:lang w:eastAsia="en-GB"/>
+        </w:rPr>
+        <w:t>conn</w:t>
+      </w:r>
+      <w:r>
+        <w:rPr>
+          <w:rFonts w:ascii="Menlo" w:eastAsia="Times New Roman" w:hAnsi="Menlo" w:cs="Menlo"/>
+          <w:color w:val="D4D4D4"/>
+          <w:sz w:val="18"/>
+          <w:szCs w:val="18"/>
+          <w:lang w:eastAsia="en-GB"/>
+        </w:rPr>
+        <w:t xml:space="preserve"> = </w:t>
+      </w:r>
+      <w:r>
+        <w:rPr>
+          <w:rFonts w:ascii="Menlo" w:eastAsia="Times New Roman" w:hAnsi="Menlo" w:cs="Menlo"/>
+          <w:color w:val="C586C0"/>
+          <w:sz w:val="18"/>
+          <w:szCs w:val="18"/>
+          <w:lang w:eastAsia="en-GB"/>
+        </w:rPr>
+        <w:t>await</w:t>
+      </w:r>
+      <w:r>
+        <w:rPr>
+          <w:rFonts w:ascii="Menlo" w:eastAsia="Times New Roman" w:hAnsi="Menlo" w:cs="Menlo"/>
+          <w:color w:val="D4D4D4"/>
+          <w:sz w:val="18"/>
+          <w:szCs w:val="18"/>
+          <w:lang w:eastAsia="en-GB"/>
+        </w:rPr>
+        <w:t xml:space="preserve"> </w:t>
+      </w:r>
+      <w:proofErr w:type="spellStart"/>
+      <w:proofErr w:type="gramStart"/>
+      <w:r>
+        <w:rPr>
+          <w:rFonts w:ascii="Menlo" w:eastAsia="Times New Roman" w:hAnsi="Menlo" w:cs="Menlo"/>
+          <w:color w:val="4EC9B0"/>
+          <w:sz w:val="18"/>
+          <w:szCs w:val="18"/>
+          <w:lang w:eastAsia="en-GB"/>
+        </w:rPr>
+        <w:t>mongoose</w:t>
+      </w:r>
+      <w:r>
+        <w:rPr>
+          <w:rFonts w:ascii="Menlo" w:eastAsia="Times New Roman" w:hAnsi="Menlo" w:cs="Menlo"/>
+          <w:color w:val="D4D4D4"/>
+          <w:sz w:val="18"/>
+          <w:szCs w:val="18"/>
+          <w:lang w:eastAsia="en-GB"/>
+        </w:rPr>
+        <w:t>.</w:t>
+      </w:r>
+      <w:r>
+        <w:rPr>
+          <w:rFonts w:ascii="Menlo" w:eastAsia="Times New Roman" w:hAnsi="Menlo" w:cs="Menlo"/>
+          <w:color w:val="DCDCAA"/>
+          <w:sz w:val="18"/>
+          <w:szCs w:val="18"/>
+          <w:lang w:eastAsia="en-GB"/>
+        </w:rPr>
+        <w:t>connect</w:t>
+      </w:r>
+      <w:proofErr w:type="spellEnd"/>
+      <w:proofErr w:type="gramEnd"/>
+      <w:r>
+        <w:rPr>
+          <w:rFonts w:ascii="Menlo" w:eastAsia="Times New Roman" w:hAnsi="Menlo" w:cs="Menlo"/>
+          <w:color w:val="D4D4D4"/>
+          <w:sz w:val="18"/>
+          <w:szCs w:val="18"/>
+          <w:lang w:eastAsia="en-GB"/>
+        </w:rPr>
+        <w:t>(</w:t>
+      </w:r>
+      <w:proofErr w:type="spellStart"/>
+      <w:r>
+        <w:rPr>
+          <w:rFonts w:ascii="Menlo" w:eastAsia="Times New Roman" w:hAnsi="Menlo" w:cs="Menlo"/>
+          <w:color w:val="9CDCFE"/>
+          <w:sz w:val="18"/>
+          <w:szCs w:val="18"/>
+          <w:lang w:eastAsia="en-GB"/>
+        </w:rPr>
+        <w:t>process</w:t>
+      </w:r>
+      <w:r>
+        <w:rPr>
+          <w:rFonts w:ascii="Menlo" w:eastAsia="Times New Roman" w:hAnsi="Menlo" w:cs="Menlo"/>
+          <w:color w:val="D4D4D4"/>
+          <w:sz w:val="18"/>
+          <w:szCs w:val="18"/>
+          <w:lang w:eastAsia="en-GB"/>
+        </w:rPr>
+        <w:t>.</w:t>
+      </w:r>
+      <w:r>
+        <w:rPr>
+          <w:rFonts w:ascii="Menlo" w:eastAsia="Times New Roman" w:hAnsi="Menlo" w:cs="Menlo"/>
+          <w:color w:val="9CDCFE"/>
+          <w:sz w:val="18"/>
+          <w:szCs w:val="18"/>
+          <w:lang w:eastAsia="en-GB"/>
+        </w:rPr>
+        <w:t>env</w:t>
+      </w:r>
+      <w:r>
+        <w:rPr>
+          <w:rFonts w:ascii="Menlo" w:eastAsia="Times New Roman" w:hAnsi="Menlo" w:cs="Menlo"/>
+          <w:color w:val="D4D4D4"/>
+          <w:sz w:val="18"/>
+          <w:szCs w:val="18"/>
+          <w:lang w:eastAsia="en-GB"/>
+        </w:rPr>
+        <w:t>.</w:t>
+      </w:r>
+      <w:r>
+        <w:rPr>
+          <w:rFonts w:ascii="Menlo" w:eastAsia="Times New Roman" w:hAnsi="Menlo" w:cs="Menlo"/>
+          <w:color w:val="4FC1FF"/>
+          <w:sz w:val="18"/>
+          <w:szCs w:val="18"/>
+          <w:lang w:eastAsia="en-GB"/>
+        </w:rPr>
+        <w:t>MONGO_URI</w:t>
+      </w:r>
+      <w:proofErr w:type="spellEnd"/>
+      <w:r>
+        <w:rPr>
+          <w:rFonts w:ascii="Menlo" w:eastAsia="Times New Roman" w:hAnsi="Menlo" w:cs="Menlo"/>
+          <w:color w:val="D4D4D4"/>
+          <w:sz w:val="18"/>
+          <w:szCs w:val="18"/>
+          <w:lang w:eastAsia="en-GB"/>
+        </w:rPr>
+        <w:t>, {</w:t>
+      </w:r>
+    </w:p>
+    <w:p>
+      <w:pPr>
+        <w:shd w:val="clear" w:color="auto" w:fill="1E1E1E"/>
+        <w:spacing w:line="270" w:lineRule="atLeast"/>
+        <w:rPr>
+          <w:rFonts w:ascii="Menlo" w:eastAsia="Times New Roman" w:hAnsi="Menlo" w:cs="Menlo"/>
+          <w:color w:val="D4D4D4"/>
+          <w:sz w:val="18"/>
+          <w:szCs w:val="18"/>
+          <w:lang w:eastAsia="en-GB"/>
+        </w:rPr>
+      </w:pPr>
+      <w:r>
+        <w:rPr>
+          <w:rFonts w:ascii="Menlo" w:eastAsia="Times New Roman" w:hAnsi="Menlo" w:cs="Menlo"/>
+          <w:color w:val="D4D4D4"/>
+          <w:sz w:val="18"/>
+          <w:szCs w:val="18"/>
+          <w:lang w:eastAsia="en-GB"/>
+        </w:rPr>
+        <w:t xml:space="preserve">            </w:t>
+      </w:r>
+      <w:proofErr w:type="spellStart"/>
+      <w:r>
+        <w:rPr>
+          <w:rFonts w:ascii="Menlo" w:eastAsia="Times New Roman" w:hAnsi="Menlo" w:cs="Menlo"/>
+          <w:color w:val="9CDCFE"/>
+          <w:sz w:val="18"/>
+          <w:szCs w:val="18"/>
+          <w:lang w:eastAsia="en-GB"/>
+        </w:rPr>
+        <w:t>useUnifiedTopology</w:t>
+      </w:r>
+      <w:proofErr w:type="spellEnd"/>
+      <w:r>
+        <w:rPr>
+          <w:rFonts w:ascii="Menlo" w:eastAsia="Times New Roman" w:hAnsi="Menlo" w:cs="Menlo"/>
+          <w:color w:val="9CDCFE"/>
+          <w:sz w:val="18"/>
+          <w:szCs w:val="18"/>
+          <w:lang w:eastAsia="en-GB"/>
+        </w:rPr>
+        <w:t>:</w:t>
+      </w:r>
+      <w:r>
+        <w:rPr>
+          <w:rFonts w:ascii="Menlo" w:eastAsia="Times New Roman" w:hAnsi="Menlo" w:cs="Menlo"/>
+          <w:color w:val="D4D4D4"/>
+          <w:sz w:val="18"/>
+          <w:szCs w:val="18"/>
+          <w:lang w:eastAsia="en-GB"/>
+        </w:rPr>
+        <w:t xml:space="preserve"> </w:t>
+      </w:r>
+      <w:r>
+        <w:rPr>
+          <w:rFonts w:ascii="Menlo" w:eastAsia="Times New Roman" w:hAnsi="Menlo" w:cs="Menlo"/>
+          <w:color w:val="569CD6"/>
+          <w:sz w:val="18"/>
+          <w:szCs w:val="18"/>
+          <w:lang w:eastAsia="en-GB"/>
+        </w:rPr>
+        <w:t>true</w:t>
+      </w:r>
+      <w:r>
+        <w:rPr>
+          <w:rFonts w:ascii="Menlo" w:eastAsia="Times New Roman" w:hAnsi="Menlo" w:cs="Menlo"/>
+          <w:color w:val="D4D4D4"/>
+          <w:sz w:val="18"/>
+          <w:szCs w:val="18"/>
+          <w:lang w:eastAsia="en-GB"/>
+        </w:rPr>
+        <w:t>,</w:t>
+      </w:r>
+    </w:p>
+    <w:p>
+      <w:pPr>
+        <w:shd w:val="clear" w:color="auto" w:fill="1E1E1E"/>
+        <w:spacing w:line="270" w:lineRule="atLeast"/>
+        <w:rPr>
+          <w:rFonts w:ascii="Menlo" w:eastAsia="Times New Roman" w:hAnsi="Menlo" w:cs="Menlo"/>
+          <w:color w:val="D4D4D4"/>
+          <w:sz w:val="18"/>
+          <w:szCs w:val="18"/>
+          <w:lang w:eastAsia="en-GB"/>
+        </w:rPr>
+      </w:pPr>
+      <w:r>
+        <w:rPr>
+          <w:rFonts w:ascii="Menlo" w:eastAsia="Times New Roman" w:hAnsi="Menlo" w:cs="Menlo"/>
+          <w:color w:val="D4D4D4"/>
+          <w:sz w:val="18"/>
+          <w:szCs w:val="18"/>
+          <w:lang w:eastAsia="en-GB"/>
+        </w:rPr>
+        <w:t xml:space="preserve">            </w:t>
+      </w:r>
+      <w:proofErr w:type="spellStart"/>
+      <w:r>
+        <w:rPr>
+          <w:rFonts w:ascii="Menlo" w:eastAsia="Times New Roman" w:hAnsi="Menlo" w:cs="Menlo"/>
+          <w:color w:val="9CDCFE"/>
+          <w:sz w:val="18"/>
+          <w:szCs w:val="18"/>
+          <w:lang w:eastAsia="en-GB"/>
+        </w:rPr>
+        <w:t>useNewUrlParser</w:t>
+      </w:r>
+      <w:proofErr w:type="spellEnd"/>
+      <w:r>
+        <w:rPr>
+          <w:rFonts w:ascii="Menlo" w:eastAsia="Times New Roman" w:hAnsi="Menlo" w:cs="Menlo"/>
+          <w:color w:val="9CDCFE"/>
+          <w:sz w:val="18"/>
+          <w:szCs w:val="18"/>
+          <w:lang w:eastAsia="en-GB"/>
+        </w:rPr>
+        <w:t>:</w:t>
+      </w:r>
+      <w:r>
+        <w:rPr>
+          <w:rFonts w:ascii="Menlo" w:eastAsia="Times New Roman" w:hAnsi="Menlo" w:cs="Menlo"/>
+          <w:color w:val="D4D4D4"/>
+          <w:sz w:val="18"/>
+          <w:szCs w:val="18"/>
+          <w:lang w:eastAsia="en-GB"/>
+        </w:rPr>
+        <w:t xml:space="preserve"> </w:t>
+      </w:r>
+      <w:r>
+        <w:rPr>
+          <w:rFonts w:ascii="Menlo" w:eastAsia="Times New Roman" w:hAnsi="Menlo" w:cs="Menlo"/>
+          <w:color w:val="569CD6"/>
+          <w:sz w:val="18"/>
+          <w:szCs w:val="18"/>
+          <w:lang w:eastAsia="en-GB"/>
+        </w:rPr>
+        <w:t>true</w:t>
+      </w:r>
+      <w:r>
+        <w:rPr>
+          <w:rFonts w:ascii="Menlo" w:eastAsia="Times New Roman" w:hAnsi="Menlo" w:cs="Menlo"/>
+          <w:color w:val="D4D4D4"/>
+          <w:sz w:val="18"/>
+          <w:szCs w:val="18"/>
+          <w:lang w:eastAsia="en-GB"/>
+        </w:rPr>
+        <w:t>,</w:t>
+      </w:r>
+    </w:p>
+    <w:p>
+      <w:pPr>
+        <w:shd w:val="clear" w:color="auto" w:fill="1E1E1E"/>
+        <w:spacing w:line="270" w:lineRule="atLeast"/>
+        <w:rPr>
+          <w:rFonts w:ascii="Menlo" w:eastAsia="Times New Roman" w:hAnsi="Menlo" w:cs="Menlo"/>
+          <w:color w:val="D4D4D4"/>
+          <w:sz w:val="18"/>
+          <w:szCs w:val="18"/>
+          <w:lang w:eastAsia="en-GB"/>
+        </w:rPr>
+      </w:pPr>
+      <w:r>
+        <w:rPr>
+          <w:rFonts w:ascii="Menlo" w:eastAsia="Times New Roman" w:hAnsi="Menlo" w:cs="Menlo"/>
+          <w:color w:val="D4D4D4"/>
+          <w:sz w:val="18"/>
+          <w:szCs w:val="18"/>
+          <w:lang w:eastAsia="en-GB"/>
+        </w:rPr>
+        <w:t xml:space="preserve">            </w:t>
+      </w:r>
+      <w:proofErr w:type="spellStart"/>
+      <w:r>
+        <w:rPr>
+          <w:rFonts w:ascii="Menlo" w:eastAsia="Times New Roman" w:hAnsi="Menlo" w:cs="Menlo"/>
+          <w:color w:val="9CDCFE"/>
+          <w:sz w:val="18"/>
+          <w:szCs w:val="18"/>
+          <w:lang w:eastAsia="en-GB"/>
+        </w:rPr>
+        <w:t>useCreateIndex</w:t>
+      </w:r>
+      <w:proofErr w:type="spellEnd"/>
+      <w:r>
+        <w:rPr>
+          <w:rFonts w:ascii="Menlo" w:eastAsia="Times New Roman" w:hAnsi="Menlo" w:cs="Menlo"/>
+          <w:color w:val="9CDCFE"/>
+          <w:sz w:val="18"/>
+          <w:szCs w:val="18"/>
+          <w:lang w:eastAsia="en-GB"/>
+        </w:rPr>
+        <w:t>:</w:t>
+      </w:r>
+      <w:r>
+        <w:rPr>
+          <w:rFonts w:ascii="Menlo" w:eastAsia="Times New Roman" w:hAnsi="Menlo" w:cs="Menlo"/>
+          <w:color w:val="D4D4D4"/>
+          <w:sz w:val="18"/>
+          <w:szCs w:val="18"/>
+          <w:lang w:eastAsia="en-GB"/>
+        </w:rPr>
+        <w:t xml:space="preserve"> </w:t>
+      </w:r>
+      <w:r>
+        <w:rPr>
+          <w:rFonts w:ascii="Menlo" w:eastAsia="Times New Roman" w:hAnsi="Menlo" w:cs="Menlo"/>
+          <w:color w:val="569CD6"/>
+          <w:sz w:val="18"/>
+          <w:szCs w:val="18"/>
+          <w:lang w:eastAsia="en-GB"/>
+        </w:rPr>
+        <w:t>true</w:t>
+      </w:r>
+    </w:p>
+    <w:p>
+      <w:pPr>
+        <w:shd w:val="clear" w:color="auto" w:fill="1E1E1E"/>
+        <w:spacing w:line="270" w:lineRule="atLeast"/>
+        <w:rPr>
+          <w:rFonts w:ascii="Menlo" w:eastAsia="Times New Roman" w:hAnsi="Menlo" w:cs="Menlo"/>
+          <w:color w:val="D4D4D4"/>
+          <w:sz w:val="18"/>
+          <w:szCs w:val="18"/>
+          <w:lang w:eastAsia="en-GB"/>
+        </w:rPr>
+      </w:pPr>
+      <w:r>
+        <w:rPr>
+          <w:rFonts w:ascii="Menlo" w:eastAsia="Times New Roman" w:hAnsi="Menlo" w:cs="Menlo"/>
+          <w:color w:val="D4D4D4"/>
+          <w:sz w:val="18"/>
+          <w:szCs w:val="18"/>
+          <w:lang w:eastAsia="en-GB"/>
+        </w:rPr>
+        <w:t xml:space="preserve">        })</w:t>
+      </w:r>
+    </w:p>
+    <w:p>
+      <w:pPr>
+        <w:shd w:val="clear" w:color="auto" w:fill="1E1E1E"/>
+        <w:spacing w:line="270" w:lineRule="atLeast"/>
+        <w:rPr>
+          <w:rFonts w:ascii="Menlo" w:eastAsia="Times New Roman" w:hAnsi="Menlo" w:cs="Menlo"/>
+          <w:color w:val="D4D4D4"/>
+          <w:sz w:val="18"/>
+          <w:szCs w:val="18"/>
+          <w:lang w:eastAsia="en-GB"/>
+        </w:rPr>
+      </w:pPr>
+      <w:r>
+        <w:rPr>
+          <w:rFonts w:ascii="Menlo" w:eastAsia="Times New Roman" w:hAnsi="Menlo" w:cs="Menlo"/>
+          <w:color w:val="D4D4D4"/>
+          <w:sz w:val="18"/>
+          <w:szCs w:val="18"/>
+          <w:lang w:eastAsia="en-GB"/>
+        </w:rPr>
+        <w:t xml:space="preserve">        </w:t>
+      </w:r>
+      <w:proofErr w:type="gramStart"/>
+      <w:r>
+        <w:rPr>
+          <w:rFonts w:ascii="Menlo" w:eastAsia="Times New Roman" w:hAnsi="Menlo" w:cs="Menlo"/>
+          <w:color w:val="9CDCFE"/>
+          <w:sz w:val="18"/>
+          <w:szCs w:val="18"/>
+          <w:lang w:eastAsia="en-GB"/>
+        </w:rPr>
+        <w:t>console</w:t>
+      </w:r>
+      <w:r>
+        <w:rPr>
+          <w:rFonts w:ascii="Menlo" w:eastAsia="Times New Roman" w:hAnsi="Menlo" w:cs="Menlo"/>
+          <w:color w:val="D4D4D4"/>
+          <w:sz w:val="18"/>
+          <w:szCs w:val="18"/>
+          <w:lang w:eastAsia="en-GB"/>
+        </w:rPr>
+        <w:t>.</w:t>
+      </w:r>
+      <w:r>
+        <w:rPr>
+          <w:rFonts w:ascii="Menlo" w:eastAsia="Times New Roman" w:hAnsi="Menlo" w:cs="Menlo"/>
+          <w:color w:val="DCDCAA"/>
+          <w:sz w:val="18"/>
+          <w:szCs w:val="18"/>
+          <w:lang w:eastAsia="en-GB"/>
+        </w:rPr>
+        <w:t>log</w:t>
+      </w:r>
+      <w:r>
+        <w:rPr>
+          <w:rFonts w:ascii="Menlo" w:eastAsia="Times New Roman" w:hAnsi="Menlo" w:cs="Menlo"/>
+          <w:color w:val="D4D4D4"/>
+          <w:sz w:val="18"/>
+          <w:szCs w:val="18"/>
+          <w:lang w:eastAsia="en-GB"/>
+        </w:rPr>
+        <w:t>(</w:t>
+      </w:r>
+      <w:proofErr w:type="gramEnd"/>
+      <w:r>
+        <w:rPr>
+          <w:rFonts w:ascii="Menlo" w:eastAsia="Times New Roman" w:hAnsi="Menlo" w:cs="Menlo"/>
+          <w:color w:val="CE9178"/>
+          <w:sz w:val="18"/>
+          <w:szCs w:val="18"/>
+          <w:lang w:eastAsia="en-GB"/>
+        </w:rPr>
+        <w:t xml:space="preserve">`MongoDB connected: </w:t>
+      </w:r>
+      <w:r>
+        <w:rPr>
+          <w:rFonts w:ascii="Menlo" w:eastAsia="Times New Roman" w:hAnsi="Menlo" w:cs="Menlo"/>
+          <w:color w:val="569CD6"/>
+          <w:sz w:val="18"/>
+          <w:szCs w:val="18"/>
+          <w:lang w:eastAsia="en-GB"/>
+        </w:rPr>
+        <w:t>${</w:t>
+      </w:r>
+      <w:proofErr w:type="spellStart"/>
+      <w:r>
+        <w:rPr>
+          <w:rFonts w:ascii="Menlo" w:eastAsia="Times New Roman" w:hAnsi="Menlo" w:cs="Menlo"/>
+          <w:color w:val="4FC1FF"/>
+          <w:sz w:val="18"/>
+          <w:szCs w:val="18"/>
+          <w:lang w:eastAsia="en-GB"/>
+        </w:rPr>
+        <w:t>conn</w:t>
+      </w:r>
+      <w:r>
+        <w:rPr>
+          <w:rFonts w:ascii="Menlo" w:eastAsia="Times New Roman" w:hAnsi="Menlo" w:cs="Menlo"/>
+          <w:color w:val="D4D4D4"/>
+          <w:sz w:val="18"/>
+          <w:szCs w:val="18"/>
+          <w:lang w:eastAsia="en-GB"/>
+        </w:rPr>
+        <w:t>.</w:t>
+      </w:r>
+      <w:r>
+        <w:rPr>
+          <w:rFonts w:ascii="Menlo" w:eastAsia="Times New Roman" w:hAnsi="Menlo" w:cs="Menlo"/>
+          <w:color w:val="9CDCFE"/>
+          <w:sz w:val="18"/>
+          <w:szCs w:val="18"/>
+          <w:lang w:eastAsia="en-GB"/>
+        </w:rPr>
+        <w:t>connection</w:t>
+      </w:r>
+      <w:r>
+        <w:rPr>
+          <w:rFonts w:ascii="Menlo" w:eastAsia="Times New Roman" w:hAnsi="Menlo" w:cs="Menlo"/>
+          <w:color w:val="D4D4D4"/>
+          <w:sz w:val="18"/>
+          <w:szCs w:val="18"/>
+          <w:lang w:eastAsia="en-GB"/>
+        </w:rPr>
+        <w:t>.</w:t>
+      </w:r>
+      <w:r>
+        <w:rPr>
+          <w:rFonts w:ascii="Menlo" w:eastAsia="Times New Roman" w:hAnsi="Menlo" w:cs="Menlo"/>
+          <w:color w:val="9CDCFE"/>
+          <w:sz w:val="18"/>
+          <w:szCs w:val="18"/>
+          <w:lang w:eastAsia="en-GB"/>
+        </w:rPr>
+        <w:t>host</w:t>
+      </w:r>
+      <w:proofErr w:type="spellEnd"/>
+      <w:r>
+        <w:rPr>
+          <w:rFonts w:ascii="Menlo" w:eastAsia="Times New Roman" w:hAnsi="Menlo" w:cs="Menlo"/>
+          <w:color w:val="569CD6"/>
+          <w:sz w:val="18"/>
+          <w:szCs w:val="18"/>
+          <w:lang w:eastAsia="en-GB"/>
+        </w:rPr>
+        <w:t>}</w:t>
+      </w:r>
+      <w:r>
+        <w:rPr>
+          <w:rFonts w:ascii="Menlo" w:eastAsia="Times New Roman" w:hAnsi="Menlo" w:cs="Menlo"/>
+          <w:color w:val="CE9178"/>
+          <w:sz w:val="18"/>
+          <w:szCs w:val="18"/>
+          <w:lang w:eastAsia="en-GB"/>
+        </w:rPr>
+        <w:t xml:space="preserve"> `</w:t>
+      </w:r>
+      <w:r>
+        <w:rPr>
+          <w:rFonts w:ascii="Menlo" w:eastAsia="Times New Roman" w:hAnsi="Menlo" w:cs="Menlo"/>
+          <w:color w:val="D4D4D4"/>
+          <w:sz w:val="18"/>
+          <w:szCs w:val="18"/>
+          <w:lang w:eastAsia="en-GB"/>
+        </w:rPr>
+        <w:t>)</w:t>
+      </w:r>
+    </w:p>
+    <w:p>
+      <w:pPr>
+        <w:shd w:val="clear" w:color="auto" w:fill="1E1E1E"/>
+        <w:spacing w:line="270" w:lineRule="atLeast"/>
+        <w:rPr>
+          <w:rFonts w:ascii="Menlo" w:eastAsia="Times New Roman" w:hAnsi="Menlo" w:cs="Menlo"/>
+          <w:color w:val="D4D4D4"/>
+          <w:sz w:val="18"/>
+          <w:szCs w:val="18"/>
+          <w:lang w:eastAsia="en-GB"/>
+        </w:rPr>
+      </w:pPr>
+      <w:r>
+        <w:rPr>
+          <w:rFonts w:ascii="Menlo" w:eastAsia="Times New Roman" w:hAnsi="Menlo" w:cs="Menlo"/>
+          <w:color w:val="D4D4D4"/>
+          <w:sz w:val="18"/>
+          <w:szCs w:val="18"/>
+          <w:lang w:eastAsia="en-GB"/>
+        </w:rPr>
+        <w:t xml:space="preserve">    } </w:t>
+      </w:r>
+      <w:r>
+        <w:rPr>
+          <w:rFonts w:ascii="Menlo" w:eastAsia="Times New Roman" w:hAnsi="Menlo" w:cs="Menlo"/>
+          <w:color w:val="C586C0"/>
+          <w:sz w:val="18"/>
+          <w:szCs w:val="18"/>
+          <w:lang w:eastAsia="en-GB"/>
+        </w:rPr>
+        <w:t>catch</w:t>
+      </w:r>
+      <w:r>
+        <w:rPr>
+          <w:rFonts w:ascii="Menlo" w:eastAsia="Times New Roman" w:hAnsi="Menlo" w:cs="Menlo"/>
+          <w:color w:val="D4D4D4"/>
+          <w:sz w:val="18"/>
+          <w:szCs w:val="18"/>
+          <w:lang w:eastAsia="en-GB"/>
+        </w:rPr>
+        <w:t xml:space="preserve"> (</w:t>
+      </w:r>
+      <w:r>
+        <w:rPr>
+          <w:rFonts w:ascii="Menlo" w:eastAsia="Times New Roman" w:hAnsi="Menlo" w:cs="Menlo"/>
+          <w:color w:val="9CDCFE"/>
+          <w:sz w:val="18"/>
+          <w:szCs w:val="18"/>
+          <w:lang w:eastAsia="en-GB"/>
+        </w:rPr>
+        <w:t>error</w:t>
+      </w:r>
+      <w:proofErr w:type="gramStart"/>
+      <w:r>
+        <w:rPr>
+          <w:rFonts w:ascii="Menlo" w:eastAsia="Times New Roman" w:hAnsi="Menlo" w:cs="Menlo"/>
+          <w:color w:val="D4D4D4"/>
+          <w:sz w:val="18"/>
+          <w:szCs w:val="18"/>
+          <w:lang w:eastAsia="en-GB"/>
+        </w:rPr>
+        <w:t>){</w:t>
+      </w:r>
+      <w:proofErr w:type="gramEnd"/>
+    </w:p>
+    <w:p>
+      <w:pPr>
+        <w:shd w:val="clear" w:color="auto" w:fill="1E1E1E"/>
+        <w:spacing w:line="270" w:lineRule="atLeast"/>
+        <w:rPr>
+          <w:rFonts w:ascii="Menlo" w:eastAsia="Times New Roman" w:hAnsi="Menlo" w:cs="Menlo"/>
+          <w:color w:val="D4D4D4"/>
+          <w:sz w:val="18"/>
+          <w:szCs w:val="18"/>
+          <w:lang w:eastAsia="en-GB"/>
+        </w:rPr>
+      </w:pPr>
+      <w:r>
+        <w:rPr>
+          <w:rFonts w:ascii="Menlo" w:eastAsia="Times New Roman" w:hAnsi="Menlo" w:cs="Menlo"/>
+          <w:color w:val="D4D4D4"/>
+          <w:sz w:val="18"/>
+          <w:szCs w:val="18"/>
+          <w:lang w:eastAsia="en-GB"/>
+        </w:rPr>
+        <w:t xml:space="preserve">        </w:t>
+      </w:r>
+      <w:proofErr w:type="spellStart"/>
+      <w:proofErr w:type="gramStart"/>
+      <w:r>
+        <w:rPr>
+          <w:rFonts w:ascii="Menlo" w:eastAsia="Times New Roman" w:hAnsi="Menlo" w:cs="Menlo"/>
+          <w:color w:val="9CDCFE"/>
+          <w:sz w:val="18"/>
+          <w:szCs w:val="18"/>
+          <w:lang w:eastAsia="en-GB"/>
+        </w:rPr>
+        <w:t>console</w:t>
+      </w:r>
+      <w:r>
+        <w:rPr>
+          <w:rFonts w:ascii="Menlo" w:eastAsia="Times New Roman" w:hAnsi="Menlo" w:cs="Menlo"/>
+          <w:color w:val="D4D4D4"/>
+          <w:sz w:val="18"/>
+          <w:szCs w:val="18"/>
+          <w:lang w:eastAsia="en-GB"/>
+        </w:rPr>
+        <w:t>.</w:t>
+      </w:r>
+      <w:r>
+        <w:rPr>
+          <w:rFonts w:ascii="Menlo" w:eastAsia="Times New Roman" w:hAnsi="Menlo" w:cs="Menlo"/>
+          <w:color w:val="DCDCAA"/>
+          <w:sz w:val="18"/>
+          <w:szCs w:val="18"/>
+          <w:lang w:eastAsia="en-GB"/>
+        </w:rPr>
+        <w:t>error</w:t>
+      </w:r>
+      <w:proofErr w:type="spellEnd"/>
+      <w:proofErr w:type="gramEnd"/>
+      <w:r>
+        <w:rPr>
+          <w:rFonts w:ascii="Menlo" w:eastAsia="Times New Roman" w:hAnsi="Menlo" w:cs="Menlo"/>
+          <w:color w:val="D4D4D4"/>
+          <w:sz w:val="18"/>
+          <w:szCs w:val="18"/>
+          <w:lang w:eastAsia="en-GB"/>
+        </w:rPr>
+        <w:t>(</w:t>
+      </w:r>
+      <w:r>
+        <w:rPr>
+          <w:rFonts w:ascii="Menlo" w:eastAsia="Times New Roman" w:hAnsi="Menlo" w:cs="Menlo"/>
+          <w:color w:val="CE9178"/>
+          <w:sz w:val="18"/>
+          <w:szCs w:val="18"/>
+          <w:lang w:eastAsia="en-GB"/>
+        </w:rPr>
+        <w:t xml:space="preserve">`Error: </w:t>
+      </w:r>
+      <w:r>
+        <w:rPr>
+          <w:rFonts w:ascii="Menlo" w:eastAsia="Times New Roman" w:hAnsi="Menlo" w:cs="Menlo"/>
+          <w:color w:val="569CD6"/>
+          <w:sz w:val="18"/>
+          <w:szCs w:val="18"/>
+          <w:lang w:eastAsia="en-GB"/>
+        </w:rPr>
+        <w:t>${</w:t>
+      </w:r>
+      <w:r>
+        <w:rPr>
+          <w:rFonts w:ascii="Menlo" w:eastAsia="Times New Roman" w:hAnsi="Menlo" w:cs="Menlo"/>
+          <w:color w:val="D4D4D4"/>
+          <w:sz w:val="18"/>
+          <w:szCs w:val="18"/>
+          <w:lang w:eastAsia="en-GB"/>
+        </w:rPr>
+        <w:t xml:space="preserve"> </w:t>
+      </w:r>
+      <w:proofErr w:type="spellStart"/>
+      <w:r>
+        <w:rPr>
+          <w:rFonts w:ascii="Menlo" w:eastAsia="Times New Roman" w:hAnsi="Menlo" w:cs="Menlo"/>
+          <w:color w:val="9CDCFE"/>
+          <w:sz w:val="18"/>
+          <w:szCs w:val="18"/>
+          <w:lang w:eastAsia="en-GB"/>
+        </w:rPr>
+        <w:t>error</w:t>
+      </w:r>
+      <w:r>
+        <w:rPr>
+          <w:rFonts w:ascii="Menlo" w:eastAsia="Times New Roman" w:hAnsi="Menlo" w:cs="Menlo"/>
+          <w:color w:val="D4D4D4"/>
+          <w:sz w:val="18"/>
+          <w:szCs w:val="18"/>
+          <w:lang w:eastAsia="en-GB"/>
+        </w:rPr>
+        <w:t>.</w:t>
+      </w:r>
+      <w:r>
+        <w:rPr>
+          <w:rFonts w:ascii="Menlo" w:eastAsia="Times New Roman" w:hAnsi="Menlo" w:cs="Menlo"/>
+          <w:color w:val="9CDCFE"/>
+          <w:sz w:val="18"/>
+          <w:szCs w:val="18"/>
+          <w:lang w:eastAsia="en-GB"/>
+        </w:rPr>
+        <w:t>message</w:t>
+      </w:r>
+      <w:proofErr w:type="spellEnd"/>
+      <w:r>
+        <w:rPr>
+          <w:rFonts w:ascii="Menlo" w:eastAsia="Times New Roman" w:hAnsi="Menlo" w:cs="Menlo"/>
+          <w:color w:val="569CD6"/>
+          <w:sz w:val="18"/>
+          <w:szCs w:val="18"/>
+          <w:lang w:eastAsia="en-GB"/>
+        </w:rPr>
+        <w:t>}</w:t>
+      </w:r>
+      <w:r>
+        <w:rPr>
+          <w:rFonts w:ascii="Menlo" w:eastAsia="Times New Roman" w:hAnsi="Menlo" w:cs="Menlo"/>
+          <w:color w:val="CE9178"/>
+          <w:sz w:val="18"/>
+          <w:szCs w:val="18"/>
+          <w:lang w:eastAsia="en-GB"/>
+        </w:rPr>
+        <w:t>`</w:t>
+      </w:r>
+      <w:r>
+        <w:rPr>
+          <w:rFonts w:ascii="Menlo" w:eastAsia="Times New Roman" w:hAnsi="Menlo" w:cs="Menlo"/>
+          <w:color w:val="D4D4D4"/>
+          <w:sz w:val="18"/>
+          <w:szCs w:val="18"/>
+          <w:lang w:eastAsia="en-GB"/>
+        </w:rPr>
+        <w:t>)</w:t>
+      </w:r>
+    </w:p>
+    <w:p>
+      <w:pPr>
+        <w:shd w:val="clear" w:color="auto" w:fill="1E1E1E"/>
+        <w:spacing w:line="270" w:lineRule="atLeast"/>
+        <w:rPr>
+          <w:rFonts w:ascii="Menlo" w:eastAsia="Times New Roman" w:hAnsi="Menlo" w:cs="Menlo"/>
+          <w:color w:val="D4D4D4"/>
+          <w:sz w:val="18"/>
+          <w:szCs w:val="18"/>
+          <w:lang w:eastAsia="en-GB"/>
+        </w:rPr>
+      </w:pPr>
+      <w:r>
+        <w:rPr>
+          <w:rFonts w:ascii="Menlo" w:eastAsia="Times New Roman" w:hAnsi="Menlo" w:cs="Menlo"/>
+          <w:color w:val="D4D4D4"/>
+          <w:sz w:val="18"/>
+          <w:szCs w:val="18"/>
+          <w:lang w:eastAsia="en-GB"/>
+        </w:rPr>
+        <w:t xml:space="preserve">        </w:t>
+      </w:r>
+      <w:proofErr w:type="spellStart"/>
+      <w:proofErr w:type="gramStart"/>
+      <w:r>
+        <w:rPr>
+          <w:rFonts w:ascii="Menlo" w:eastAsia="Times New Roman" w:hAnsi="Menlo" w:cs="Menlo"/>
+          <w:color w:val="9CDCFE"/>
+          <w:sz w:val="18"/>
+          <w:szCs w:val="18"/>
+          <w:lang w:eastAsia="en-GB"/>
+        </w:rPr>
+        <w:t>process</w:t>
+      </w:r>
+      <w:r>
+        <w:rPr>
+          <w:rFonts w:ascii="Menlo" w:eastAsia="Times New Roman" w:hAnsi="Menlo" w:cs="Menlo"/>
+          <w:color w:val="D4D4D4"/>
+          <w:sz w:val="18"/>
+          <w:szCs w:val="18"/>
+          <w:lang w:eastAsia="en-GB"/>
+        </w:rPr>
+        <w:t>.</w:t>
+      </w:r>
+      <w:r>
+        <w:rPr>
+          <w:rFonts w:ascii="Menlo" w:eastAsia="Times New Roman" w:hAnsi="Menlo" w:cs="Menlo"/>
+          <w:color w:val="DCDCAA"/>
+          <w:sz w:val="18"/>
+          <w:szCs w:val="18"/>
+          <w:lang w:eastAsia="en-GB"/>
+        </w:rPr>
+        <w:t>exit</w:t>
+      </w:r>
+      <w:proofErr w:type="spellEnd"/>
+      <w:proofErr w:type="gramEnd"/>
+      <w:r>
+        <w:rPr>
+          <w:rFonts w:ascii="Menlo" w:eastAsia="Times New Roman" w:hAnsi="Menlo" w:cs="Menlo"/>
+          <w:color w:val="D4D4D4"/>
+          <w:sz w:val="18"/>
+          <w:szCs w:val="18"/>
+          <w:lang w:eastAsia="en-GB"/>
+        </w:rPr>
+        <w:t>(</w:t>
+      </w:r>
+      <w:r>
+        <w:rPr>
+          <w:rFonts w:ascii="Menlo" w:eastAsia="Times New Roman" w:hAnsi="Menlo" w:cs="Menlo"/>
+          <w:color w:val="B5CEA8"/>
+          <w:sz w:val="18"/>
+          <w:szCs w:val="18"/>
+          <w:lang w:eastAsia="en-GB"/>
+        </w:rPr>
+        <w:t>1</w:t>
+      </w:r>
+      <w:r>
+        <w:rPr>
+          <w:rFonts w:ascii="Menlo" w:eastAsia="Times New Roman" w:hAnsi="Menlo" w:cs="Menlo"/>
+          <w:color w:val="D4D4D4"/>
+          <w:sz w:val="18"/>
+          <w:szCs w:val="18"/>
+          <w:lang w:eastAsia="en-GB"/>
+        </w:rPr>
+        <w:t>)</w:t>
+      </w:r>
+    </w:p>
+    <w:p>
+      <w:pPr>
+        <w:shd w:val="clear" w:color="auto" w:fill="1E1E1E"/>
+        <w:spacing w:line="270" w:lineRule="atLeast"/>
+        <w:rPr>
+          <w:rFonts w:ascii="Menlo" w:eastAsia="Times New Roman" w:hAnsi="Menlo" w:cs="Menlo"/>
+          <w:color w:val="D4D4D4"/>
+          <w:sz w:val="18"/>
+          <w:szCs w:val="18"/>
+          <w:lang w:eastAsia="en-GB"/>
+        </w:rPr>
+      </w:pPr>
+      <w:r>
+        <w:rPr>
+          <w:rFonts w:ascii="Menlo" w:eastAsia="Times New Roman" w:hAnsi="Menlo" w:cs="Menlo"/>
+          <w:color w:val="D4D4D4"/>
+          <w:sz w:val="18"/>
+          <w:szCs w:val="18"/>
+          <w:lang w:eastAsia="en-GB"/>
+        </w:rPr>
+        <w:t xml:space="preserve">    }</w:t>
+      </w:r>
+    </w:p>
+    <w:p>
+      <w:pPr>
+        <w:shd w:val="clear" w:color="auto" w:fill="1E1E1E"/>
+        <w:spacing w:line="270" w:lineRule="atLeast"/>
+        <w:rPr>
+          <w:rFonts w:ascii="Menlo" w:eastAsia="Times New Roman" w:hAnsi="Menlo" w:cs="Menlo"/>
+          <w:color w:val="D4D4D4"/>
+          <w:sz w:val="18"/>
+          <w:szCs w:val="18"/>
+          <w:lang w:eastAsia="en-GB"/>
+        </w:rPr>
+      </w:pPr>
+      <w:r>
+        <w:rPr>
+          <w:rFonts w:ascii="Menlo" w:eastAsia="Times New Roman" w:hAnsi="Menlo" w:cs="Menlo"/>
+          <w:color w:val="D4D4D4"/>
+          <w:sz w:val="18"/>
+          <w:szCs w:val="18"/>
+          <w:lang w:eastAsia="en-GB"/>
+        </w:rPr>
+        <w:t>}</w:t>
+      </w:r>
+    </w:p>
+    <w:p>
+      <w:pPr>
+        <w:shd w:val="clear" w:color="auto" w:fill="1E1E1E"/>
+        <w:spacing w:line="270" w:lineRule="atLeast"/>
+        <w:rPr>
+          <w:rFonts w:ascii="Menlo" w:eastAsia="Times New Roman" w:hAnsi="Menlo" w:cs="Menlo"/>
+          <w:color w:val="D4D4D4"/>
+          <w:sz w:val="18"/>
+          <w:szCs w:val="18"/>
+          <w:lang w:eastAsia="en-GB"/>
+        </w:rPr>
+      </w:pPr>
+    </w:p>
+    <w:p>
+      <w:pPr>
+        <w:shd w:val="clear" w:color="auto" w:fill="1E1E1E"/>
+        <w:spacing w:line="270" w:lineRule="atLeast"/>
+        <w:rPr>
+          <w:rFonts w:ascii="Menlo" w:eastAsia="Times New Roman" w:hAnsi="Menlo" w:cs="Menlo"/>
+          <w:color w:val="D4D4D4"/>
+          <w:sz w:val="18"/>
+          <w:szCs w:val="18"/>
+          <w:lang w:eastAsia="en-GB"/>
+        </w:rPr>
+      </w:pPr>
+      <w:r>
+        <w:rPr>
+          <w:rFonts w:ascii="Menlo" w:eastAsia="Times New Roman" w:hAnsi="Menlo" w:cs="Menlo"/>
+          <w:color w:val="C586C0"/>
+          <w:sz w:val="18"/>
+          <w:szCs w:val="18"/>
+          <w:lang w:eastAsia="en-GB"/>
+        </w:rPr>
+        <w:t>export</w:t>
+      </w:r>
+      <w:r>
+        <w:rPr>
+          <w:rFonts w:ascii="Menlo" w:eastAsia="Times New Roman" w:hAnsi="Menlo" w:cs="Menlo"/>
+          <w:color w:val="D4D4D4"/>
+          <w:sz w:val="18"/>
+          <w:szCs w:val="18"/>
+          <w:lang w:eastAsia="en-GB"/>
+        </w:rPr>
+        <w:t xml:space="preserve"> </w:t>
+      </w:r>
+      <w:r>
+        <w:rPr>
+          <w:rFonts w:ascii="Menlo" w:eastAsia="Times New Roman" w:hAnsi="Menlo" w:cs="Menlo"/>
+          <w:color w:val="C586C0"/>
+          <w:sz w:val="18"/>
+          <w:szCs w:val="18"/>
+          <w:lang w:eastAsia="en-GB"/>
+        </w:rPr>
+        <w:t>default</w:t>
+      </w:r>
+      <w:r>
+        <w:rPr>
+          <w:rFonts w:ascii="Menlo" w:eastAsia="Times New Roman" w:hAnsi="Menlo" w:cs="Menlo"/>
+          <w:color w:val="D4D4D4"/>
+          <w:sz w:val="18"/>
+          <w:szCs w:val="18"/>
+          <w:lang w:eastAsia="en-GB"/>
+        </w:rPr>
+        <w:t xml:space="preserve"> </w:t>
+      </w:r>
+      <w:proofErr w:type="spellStart"/>
+      <w:r>
+        <w:rPr>
+          <w:rFonts w:ascii="Menlo" w:eastAsia="Times New Roman" w:hAnsi="Menlo" w:cs="Menlo"/>
+          <w:color w:val="DCDCAA"/>
+          <w:sz w:val="18"/>
+          <w:szCs w:val="18"/>
+          <w:lang w:eastAsia="en-GB"/>
+        </w:rPr>
+        <w:t>connectDB</w:t>
+      </w:r>
+      <w:proofErr w:type="spellEnd"/>
+    </w:p>
     <w:p/>
     <w:sectPr>
       <w:pgSz w:w="11906" w:h="16838"/>
@@ -1277,6 +2773,100 @@
     </w:sectPr>
   </w:body>
 </w:document>
+</file>
+
+<file path=word/numbering.xml><?xml version="1.0" encoding="utf-8"?>
+<w:numbering xmlns:wpc="http://schemas.microsoft.com/office/word/2010/wordprocessingCanvas" xmlns:cx="http://schemas.microsoft.com/office/drawing/2014/chartex" xmlns:cx1="http://schemas.microsoft.com/office/drawing/2015/9/8/chartex" xmlns:cx2="http://schemas.microsoft.com/office/drawing/2015/10/21/chartex" xmlns:cx3="http://schemas.microsoft.com/office/drawing/2016/5/9/chartex" xmlns:cx4="http://schemas.microsoft.com/office/drawing/2016/5/10/chartex" xmlns:cx5="http://schemas.microsoft.com/office/drawing/2016/5/11/chartex" xmlns:cx6="http://schemas.microsoft.com/office/drawing/2016/5/12/chartex" xmlns:cx7="http://schemas.microsoft.com/office/drawing/2016/5/13/chartex" xmlns:cx8="http://schemas.microsoft.com/office/drawing/2016/5/14/chartex" xmlns:mc="http://schemas.openxmlformats.org/markup-compatibility/2006" xmlns:aink="http://schemas.microsoft.com/office/drawing/2016/ink" xmlns:am3d="http://schemas.microsoft.com/office/drawing/2017/model3d" xmlns:o="urn:schemas-microsoft-com:office:office" xmlns:r="http://schemas.openxmlformats.org/officeDocument/2006/relationships" xmlns:m="http://schemas.openxmlformats.org/officeDocument/2006/math" xmlns:v="urn:schemas-microsoft-com:vml" xmlns:wp14="http://schemas.microsoft.com/office/word/2010/wordprocessingDrawing" xmlns:wp="http://schemas.openxmlformats.org/drawingml/2006/wordprocessingDrawing" xmlns:w10="urn:schemas-microsoft-com:office:word" xmlns:w="http://schemas.openxmlformats.org/wordprocessingml/2006/main" xmlns:w14="http://schemas.microsoft.com/office/word/2010/wordml" xmlns:w15="http://schemas.microsoft.com/office/word/2012/wordml" xmlns:w16cex="http://schemas.microsoft.com/office/word/2018/wordml/cex" xmlns:w16cid="http://schemas.microsoft.com/office/word/2016/wordml/cid" xmlns:w16="http://schemas.microsoft.com/office/word/2018/wordml" xmlns:w16se="http://schemas.microsoft.com/office/word/2015/wordml/symex" xmlns:wpg="http://schemas.microsoft.com/office/word/2010/wordprocessingGroup" xmlns:wpi="http://schemas.microsoft.com/office/word/2010/wordprocessingInk" xmlns:wne="http://schemas.microsoft.com/office/word/2006/wordml" xmlns:wps="http://schemas.microsoft.com/office/word/2010/wordprocessingShape" mc:Ignorable="w14 w15 w16se w16cid w16 w16cex wp14">
+  <w:abstractNum w:abstractNumId="0" w15:restartNumberingAfterBreak="0">
+    <w:nsid w:val="710D5D27"/>
+    <w:multiLevelType w:val="hybridMultilevel"/>
+    <w:tmpl w:val="B3C89106"/>
+    <w:lvl w:ilvl="0" w:tplc="0809000F">
+      <w:start w:val="1"/>
+      <w:numFmt w:val="decimal"/>
+      <w:lvlText w:val="%1."/>
+      <w:lvlJc w:val="left"/>
+      <w:pPr>
+        <w:ind w:left="720" w:hanging="360"/>
+      </w:pPr>
+    </w:lvl>
+    <w:lvl w:ilvl="1" w:tplc="08090019" w:tentative="1">
+      <w:start w:val="1"/>
+      <w:numFmt w:val="lowerLetter"/>
+      <w:lvlText w:val="%2."/>
+      <w:lvlJc w:val="left"/>
+      <w:pPr>
+        <w:ind w:left="1440" w:hanging="360"/>
+      </w:pPr>
+    </w:lvl>
+    <w:lvl w:ilvl="2" w:tplc="0809001B" w:tentative="1">
+      <w:start w:val="1"/>
+      <w:numFmt w:val="lowerRoman"/>
+      <w:lvlText w:val="%3."/>
+      <w:lvlJc w:val="right"/>
+      <w:pPr>
+        <w:ind w:left="2160" w:hanging="180"/>
+      </w:pPr>
+    </w:lvl>
+    <w:lvl w:ilvl="3" w:tplc="0809000F" w:tentative="1">
+      <w:start w:val="1"/>
+      <w:numFmt w:val="decimal"/>
+      <w:lvlText w:val="%4."/>
+      <w:lvlJc w:val="left"/>
+      <w:pPr>
+        <w:ind w:left="2880" w:hanging="360"/>
+      </w:pPr>
+    </w:lvl>
+    <w:lvl w:ilvl="4" w:tplc="08090019" w:tentative="1">
+      <w:start w:val="1"/>
+      <w:numFmt w:val="lowerLetter"/>
+      <w:lvlText w:val="%5."/>
+      <w:lvlJc w:val="left"/>
+      <w:pPr>
+        <w:ind w:left="3600" w:hanging="360"/>
+      </w:pPr>
+    </w:lvl>
+    <w:lvl w:ilvl="5" w:tplc="0809001B" w:tentative="1">
+      <w:start w:val="1"/>
+      <w:numFmt w:val="lowerRoman"/>
+      <w:lvlText w:val="%6."/>
+      <w:lvlJc w:val="right"/>
+      <w:pPr>
+        <w:ind w:left="4320" w:hanging="180"/>
+      </w:pPr>
+    </w:lvl>
+    <w:lvl w:ilvl="6" w:tplc="0809000F" w:tentative="1">
+      <w:start w:val="1"/>
+      <w:numFmt w:val="decimal"/>
+      <w:lvlText w:val="%7."/>
+      <w:lvlJc w:val="left"/>
+      <w:pPr>
+        <w:ind w:left="5040" w:hanging="360"/>
+      </w:pPr>
+    </w:lvl>
+    <w:lvl w:ilvl="7" w:tplc="08090019" w:tentative="1">
+      <w:start w:val="1"/>
+      <w:numFmt w:val="lowerLetter"/>
+      <w:lvlText w:val="%8."/>
+      <w:lvlJc w:val="left"/>
+      <w:pPr>
+        <w:ind w:left="5760" w:hanging="360"/>
+      </w:pPr>
+    </w:lvl>
+    <w:lvl w:ilvl="8" w:tplc="0809001B" w:tentative="1">
+      <w:start w:val="1"/>
+      <w:numFmt w:val="lowerRoman"/>
+      <w:lvlText w:val="%9."/>
+      <w:lvlJc w:val="right"/>
+      <w:pPr>
+        <w:ind w:left="6480" w:hanging="180"/>
+      </w:pPr>
+    </w:lvl>
+  </w:abstractNum>
+  <w:num w:numId="1">
+    <w:abstractNumId w:val="0"/>
+  </w:num>
+</w:numbering>
 </file>
 
 <file path=word/styles.xml><?xml version="1.0" encoding="utf-8"?>
@@ -1803,6 +3393,17 @@
       <w:szCs w:val="32"/>
     </w:rPr>
   </w:style>
+  <w:style w:type="paragraph" w:styleId="ListParagraph">
+    <w:name w:val="List Paragraph"/>
+    <w:basedOn w:val="Normal"/>
+    <w:uiPriority w:val="34"/>
+    <w:qFormat/>
+    <w:rsid w:val="00C92957"/>
+    <w:pPr>
+      <w:ind w:left="720"/>
+      <w:contextualSpacing/>
+    </w:pPr>
+  </w:style>
 </w:styles>
 </file>
 

</xml_diff>

<commit_message>
Custom error handler middleware added
</commit_message>
<xml_diff>
--- a/Notes.docx
+++ b/Notes.docx
@@ -2763,6 +2763,66 @@
         <w:t>connectDB</w:t>
       </w:r>
       <w:proofErr w:type="spellEnd"/>
+    </w:p>
+    <w:p/>
+    <w:p/>
+    <w:p>
+      <w:pPr>
+        <w:pStyle w:val="Heading1"/>
+      </w:pPr>
+      <w:r>
+        <w:t>express-async-handler</w:t>
+      </w:r>
+    </w:p>
+    <w:p>
+      <w:r>
+        <w:t>middleware for handling exceptions inside of async express route and passing them to your express error handlers.</w:t>
+      </w:r>
+    </w:p>
+    <w:p>
+      <w:pPr>
+        <w:rPr>
+          <w:rFonts w:eastAsiaTheme="minorEastAsia"/>
+        </w:rPr>
+      </w:pPr>
+      <m:oMathPara>
+        <m:oMath>
+          <m:r>
+            <w:rPr>
+              <w:rFonts w:ascii="Cambria Math" w:hAnsi="Cambria Math"/>
+            </w:rPr>
+            <m:t>npm i express-async-handler</m:t>
+          </m:r>
+        </m:oMath>
+      </m:oMathPara>
+    </w:p>
+    <w:p>
+      <w:pPr>
+        <w:rPr>
+          <w:rFonts w:eastAsiaTheme="minorEastAsia"/>
+        </w:rPr>
+      </w:pPr>
+    </w:p>
+    <w:p>
+      <w:pPr>
+        <w:rPr>
+          <w:rFonts w:eastAsiaTheme="minorEastAsia"/>
+        </w:rPr>
+      </w:pPr>
+      <w:r>
+        <w:rPr>
+          <w:rFonts w:eastAsiaTheme="minorEastAsia"/>
+        </w:rPr>
+        <w:t>Middleware =&gt; Middleware is a function which has access to any request and response body.</w:t>
+      </w:r>
+    </w:p>
+    <w:p>
+      <w:pPr>
+        <w:pStyle w:val="Heading1"/>
+      </w:pPr>
+      <w:r>
+        <w:t>API Custom error message</w:t>
+      </w:r>
     </w:p>
     <w:p/>
     <w:sectPr>
@@ -3404,6 +3464,16 @@
       <w:contextualSpacing/>
     </w:pPr>
   </w:style>
+  <w:style w:type="character" w:styleId="PlaceholderText">
+    <w:name w:val="Placeholder Text"/>
+    <w:basedOn w:val="DefaultParagraphFont"/>
+    <w:uiPriority w:val="99"/>
+    <w:semiHidden/>
+    <w:rsid w:val="006347E6"/>
+    <w:rPr>
+      <w:color w:val="808080"/>
+    </w:rPr>
+  </w:style>
 </w:styles>
 </file>
 

</xml_diff>

<commit_message>
Product reducer, action, and constants added
</commit_message>
<xml_diff>
--- a/Notes.docx
+++ b/Notes.docx
@@ -4387,7 +4387,7 @@
           </mc:Choice>
           <mc:Fallback>
             <w:pict>
-              <v:shape w14:anchorId="44A71841" id="Bent Up Arrow 11" o:spid="_x0000_s1026" style="position:absolute;margin-left:50.15pt;margin-top:49.65pt;width:74.65pt;height:51.8pt;rotation:180;flip:y;z-index:251669504;visibility:visible;mso-wrap-style:square;mso-width-percent:0;mso-height-percent:0;mso-wrap-distance-left:9pt;mso-wrap-distance-top:0;mso-wrap-distance-right:9pt;mso-wrap-distance-bottom:0;mso-position-horizontal:absolute;mso-position-horizontal-relative:text;mso-position-vertical:absolute;mso-position-vertical-relative:text;mso-width-percent:0;mso-height-percent:0;mso-width-relative:margin;mso-height-relative:margin;v-text-anchor:middle" coordsize="948300,657567" o:gfxdata="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" path="m,493175r701712,l701712,164392r-82195,l783908,,948300,164392r-82196,l866104,657567,,657567,,493175xe" fillcolor="#4472c4 [3204]" strokecolor="#1f3763 [1604]" strokeweight="1pt">
+              <v:shape w14:anchorId="01DD284A" id="Bent Up Arrow 11" o:spid="_x0000_s1026" style="position:absolute;margin-left:50.15pt;margin-top:49.65pt;width:74.65pt;height:51.8pt;rotation:180;flip:y;z-index:251669504;visibility:visible;mso-wrap-style:square;mso-width-percent:0;mso-height-percent:0;mso-wrap-distance-left:9pt;mso-wrap-distance-top:0;mso-wrap-distance-right:9pt;mso-wrap-distance-bottom:0;mso-position-horizontal:absolute;mso-position-horizontal-relative:text;mso-position-vertical:absolute;mso-position-vertical-relative:text;mso-width-percent:0;mso-height-percent:0;mso-width-relative:margin;mso-height-relative:margin;v-text-anchor:middle" coordsize="948300,657567" o:gfxdata="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" path="m,493175r701712,l701712,164392r-82195,l783908,,948300,164392r-82196,l866104,657567,,657567,,493175xe" fillcolor="#4472c4 [3204]" strokecolor="#1f3763 [1604]" strokeweight="1pt">
                 <v:stroke joinstyle="miter"/>
                 <v:path arrowok="t" o:connecttype="custom" o:connectlocs="0,493175;701712,493175;701712,164392;619517,164392;783908,0;948300,164392;866104,164392;866104,657567;0,657567;0,493175" o:connectangles="0,0,0,0,0,0,0,0,0,0"/>
               </v:shape>
@@ -4464,7 +4464,7 @@
           </mc:Choice>
           <mc:Fallback>
             <w:pict>
-              <v:shape w14:anchorId="0B5C7E4C" id="Bent Up Arrow 10" o:spid="_x0000_s1026" style="position:absolute;margin-left:210.65pt;margin-top:56.6pt;width:61.3pt;height:39.35pt;rotation:90;flip:x;z-index:251668480;visibility:visible;mso-wrap-style:square;mso-width-percent:0;mso-height-percent:0;mso-wrap-distance-left:9pt;mso-wrap-distance-top:0;mso-wrap-distance-right:9pt;mso-wrap-distance-bottom:0;mso-position-horizontal:absolute;mso-position-horizontal-relative:text;mso-position-vertical:absolute;mso-position-vertical-relative:text;mso-width-percent:0;mso-height-percent:0;mso-width-relative:margin;mso-height-relative:margin;v-text-anchor:middle" coordsize="778217,499743" o:gfxdata="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" path="m,374807r590813,l590813,124936r-62467,l653281,,778217,124936r-62468,l715749,499743,,499743,,374807xe" fillcolor="#4472c4 [3204]" strokecolor="#1f3763 [1604]" strokeweight="1pt">
+              <v:shape w14:anchorId="7E9A9D48" id="Bent Up Arrow 10" o:spid="_x0000_s1026" style="position:absolute;margin-left:210.65pt;margin-top:56.6pt;width:61.3pt;height:39.35pt;rotation:90;flip:x;z-index:251668480;visibility:visible;mso-wrap-style:square;mso-width-percent:0;mso-height-percent:0;mso-wrap-distance-left:9pt;mso-wrap-distance-top:0;mso-wrap-distance-right:9pt;mso-wrap-distance-bottom:0;mso-position-horizontal:absolute;mso-position-horizontal-relative:text;mso-position-vertical:absolute;mso-position-vertical-relative:text;mso-width-percent:0;mso-height-percent:0;mso-width-relative:margin;mso-height-relative:margin;v-text-anchor:middle" coordsize="778217,499743" o:gfxdata="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" path="m,374807r590813,l590813,124936r-62467,l653281,,778217,124936r-62468,l715749,499743,,499743,,374807xe" fillcolor="#4472c4 [3204]" strokecolor="#1f3763 [1604]" strokeweight="1pt">
                 <v:stroke joinstyle="miter"/>
                 <v:path arrowok="t" o:connecttype="custom" o:connectlocs="0,374807;590813,374807;590813,124936;528346,124936;653281,0;778217,124936;715749,124936;715749,499743;0,499743;0,374807" o:connectangles="0,0,0,0,0,0,0,0,0,0"/>
               </v:shape>
@@ -4538,7 +4538,7 @@
           </mc:Choice>
           <mc:Fallback>
             <w:pict>
-              <v:shapetype w14:anchorId="3E2EC7DE" id="_x0000_t13" coordsize="21600,21600" o:spt="13" adj="16200,5400" path="m@0,l@0@1,0@1,0@2@0@2@0,21600,21600,10800xe">
+              <v:shapetype w14:anchorId="3DB50E03" id="_x0000_t13" coordsize="21600,21600" o:spt="13" adj="16200,5400" path="m@0,l@0@1,0@1,0@2@0@2@0,21600,21600,10800xe">
                 <v:stroke joinstyle="miter"/>
                 <v:formulas>
                   <v:f eqn="val #0"/>
@@ -4625,7 +4625,7 @@
           </mc:Choice>
           <mc:Fallback>
             <w:pict>
-              <v:shapetype w14:anchorId="0A0AE5F9" id="_x0000_t70" coordsize="21600,21600" o:spt="70" adj="5400,4320" path="m10800,l21600@0@3@0@3@2,21600@2,10800,21600,0@2@1@2@1@0,0@0xe">
+              <v:shapetype w14:anchorId="6D54EA97" id="_x0000_t70" coordsize="21600,21600" o:spt="70" adj="5400,4320" path="m10800,l21600@0@3@0@3@2,21600@2,10800,21600,0@2@1@2@1@0,0@0xe">
                 <v:stroke joinstyle="miter"/>
                 <v:formulas>
                   <v:f eqn="val #1"/>
@@ -5056,13 +5056,3233 @@
       <w:r>
         <w:t>#React-redux</w:t>
       </w:r>
-    </w:p>
-    <w:p>
-      <w:pPr>
+      <w:r>
+        <w:t xml:space="preserve"> steps to implement</w:t>
+      </w:r>
+    </w:p>
+    <w:p>
+      <w:pPr>
+        <w:pStyle w:val="ListParagraph"/>
+        <w:numPr>
+          <w:ilvl w:val="0"/>
+          <w:numId w:val="2"/>
+        </w:numPr>
         <w:tabs>
           <w:tab w:val="left" w:pos="3600"/>
         </w:tabs>
       </w:pPr>
+      <w:r>
+        <w:t>Install following packages</w:t>
+      </w:r>
+    </w:p>
+    <w:p>
+      <w:pPr>
+        <w:pStyle w:val="ListParagraph"/>
+        <w:tabs>
+          <w:tab w:val="left" w:pos="3600"/>
+        </w:tabs>
+        <w:rPr>
+          <w:i/>
+          <w:iCs/>
+        </w:rPr>
+      </w:pPr>
+      <w:proofErr w:type="spellStart"/>
+      <w:r>
+        <w:rPr>
+          <w:i/>
+          <w:iCs/>
+        </w:rPr>
+        <w:t>npm</w:t>
+      </w:r>
+      <w:proofErr w:type="spellEnd"/>
+      <w:r>
+        <w:rPr>
+          <w:i/>
+          <w:iCs/>
+        </w:rPr>
+        <w:t xml:space="preserve"> </w:t>
+      </w:r>
+      <w:proofErr w:type="spellStart"/>
+      <w:r>
+        <w:rPr>
+          <w:i/>
+          <w:iCs/>
+        </w:rPr>
+        <w:t>i</w:t>
+      </w:r>
+      <w:proofErr w:type="spellEnd"/>
+      <w:r>
+        <w:rPr>
+          <w:i/>
+          <w:iCs/>
+        </w:rPr>
+        <w:t xml:space="preserve"> redux react-redux redux-</w:t>
+      </w:r>
+      <w:proofErr w:type="spellStart"/>
+      <w:r>
+        <w:rPr>
+          <w:i/>
+          <w:iCs/>
+        </w:rPr>
+        <w:t>thunk</w:t>
+      </w:r>
+      <w:proofErr w:type="spellEnd"/>
+      <w:r>
+        <w:rPr>
+          <w:i/>
+          <w:iCs/>
+        </w:rPr>
+        <w:t xml:space="preserve"> redux-</w:t>
+      </w:r>
+      <w:proofErr w:type="spellStart"/>
+      <w:r>
+        <w:rPr>
+          <w:i/>
+          <w:iCs/>
+        </w:rPr>
+        <w:t>devtools</w:t>
+      </w:r>
+      <w:proofErr w:type="spellEnd"/>
+      <w:r>
+        <w:rPr>
+          <w:i/>
+          <w:iCs/>
+        </w:rPr>
+        <w:t>-extension</w:t>
+      </w:r>
+    </w:p>
+    <w:p>
+      <w:pPr>
+        <w:pStyle w:val="ListParagraph"/>
+        <w:numPr>
+          <w:ilvl w:val="0"/>
+          <w:numId w:val="2"/>
+        </w:numPr>
+        <w:tabs>
+          <w:tab w:val="left" w:pos="3600"/>
+        </w:tabs>
+        <w:rPr>
+          <w:i/>
+          <w:iCs/>
+        </w:rPr>
+      </w:pPr>
+      <w:r>
+        <w:t>Create reducer</w:t>
+      </w:r>
+    </w:p>
+    <w:p>
+      <w:pPr>
+        <w:pStyle w:val="ListParagraph"/>
+        <w:numPr>
+          <w:ilvl w:val="0"/>
+          <w:numId w:val="2"/>
+        </w:numPr>
+        <w:shd w:val="clear" w:color="auto" w:fill="1E1E1E"/>
+        <w:spacing w:line="270" w:lineRule="atLeast"/>
+        <w:rPr>
+          <w:rFonts w:ascii="Menlo" w:eastAsia="Times New Roman" w:hAnsi="Menlo" w:cs="Menlo"/>
+          <w:color w:val="D4D4D4"/>
+          <w:sz w:val="18"/>
+          <w:szCs w:val="18"/>
+          <w:lang w:eastAsia="en-GB"/>
+        </w:rPr>
+      </w:pPr>
+      <w:r>
+        <w:rPr>
+          <w:rFonts w:ascii="Menlo" w:eastAsia="Times New Roman" w:hAnsi="Menlo" w:cs="Menlo"/>
+          <w:color w:val="C586C0"/>
+          <w:sz w:val="18"/>
+          <w:szCs w:val="18"/>
+          <w:lang w:eastAsia="en-GB"/>
+        </w:rPr>
+        <w:t>import</w:t>
+      </w:r>
+      <w:r>
+        <w:rPr>
+          <w:rFonts w:ascii="Menlo" w:eastAsia="Times New Roman" w:hAnsi="Menlo" w:cs="Menlo"/>
+          <w:color w:val="D4D4D4"/>
+          <w:sz w:val="18"/>
+          <w:szCs w:val="18"/>
+          <w:lang w:eastAsia="en-GB"/>
+        </w:rPr>
+        <w:t xml:space="preserve"> {</w:t>
+      </w:r>
+      <w:r>
+        <w:rPr>
+          <w:rFonts w:ascii="Menlo" w:eastAsia="Times New Roman" w:hAnsi="Menlo" w:cs="Menlo"/>
+          <w:color w:val="9CDCFE"/>
+          <w:sz w:val="18"/>
+          <w:szCs w:val="18"/>
+          <w:lang w:eastAsia="en-GB"/>
+        </w:rPr>
+        <w:t>PRODUCT_LIST_REQUEST</w:t>
+      </w:r>
+      <w:r>
+        <w:rPr>
+          <w:rFonts w:ascii="Menlo" w:eastAsia="Times New Roman" w:hAnsi="Menlo" w:cs="Menlo"/>
+          <w:color w:val="D4D4D4"/>
+          <w:sz w:val="18"/>
+          <w:szCs w:val="18"/>
+          <w:lang w:eastAsia="en-GB"/>
+        </w:rPr>
+        <w:t xml:space="preserve">, </w:t>
+      </w:r>
+      <w:r>
+        <w:rPr>
+          <w:rFonts w:ascii="Menlo" w:eastAsia="Times New Roman" w:hAnsi="Menlo" w:cs="Menlo"/>
+          <w:color w:val="9CDCFE"/>
+          <w:sz w:val="18"/>
+          <w:szCs w:val="18"/>
+          <w:lang w:eastAsia="en-GB"/>
+        </w:rPr>
+        <w:t>PRODUCT_LIST_SUCCESS</w:t>
+      </w:r>
+      <w:r>
+        <w:rPr>
+          <w:rFonts w:ascii="Menlo" w:eastAsia="Times New Roman" w:hAnsi="Menlo" w:cs="Menlo"/>
+          <w:color w:val="D4D4D4"/>
+          <w:sz w:val="18"/>
+          <w:szCs w:val="18"/>
+          <w:lang w:eastAsia="en-GB"/>
+        </w:rPr>
+        <w:t xml:space="preserve">, </w:t>
+      </w:r>
+      <w:r>
+        <w:rPr>
+          <w:rFonts w:ascii="Menlo" w:eastAsia="Times New Roman" w:hAnsi="Menlo" w:cs="Menlo"/>
+          <w:color w:val="9CDCFE"/>
+          <w:sz w:val="18"/>
+          <w:szCs w:val="18"/>
+          <w:lang w:eastAsia="en-GB"/>
+        </w:rPr>
+        <w:t>PRODUCT_LIST_FAIL</w:t>
+      </w:r>
+      <w:r>
+        <w:rPr>
+          <w:rFonts w:ascii="Menlo" w:eastAsia="Times New Roman" w:hAnsi="Menlo" w:cs="Menlo"/>
+          <w:color w:val="D4D4D4"/>
+          <w:sz w:val="18"/>
+          <w:szCs w:val="18"/>
+          <w:lang w:eastAsia="en-GB"/>
+        </w:rPr>
+        <w:t xml:space="preserve">} </w:t>
+      </w:r>
+      <w:r>
+        <w:rPr>
+          <w:rFonts w:ascii="Menlo" w:eastAsia="Times New Roman" w:hAnsi="Menlo" w:cs="Menlo"/>
+          <w:color w:val="C586C0"/>
+          <w:sz w:val="18"/>
+          <w:szCs w:val="18"/>
+          <w:lang w:eastAsia="en-GB"/>
+        </w:rPr>
+        <w:t>from</w:t>
+      </w:r>
+      <w:r>
+        <w:rPr>
+          <w:rFonts w:ascii="Menlo" w:eastAsia="Times New Roman" w:hAnsi="Menlo" w:cs="Menlo"/>
+          <w:color w:val="D4D4D4"/>
+          <w:sz w:val="18"/>
+          <w:szCs w:val="18"/>
+          <w:lang w:eastAsia="en-GB"/>
+        </w:rPr>
+        <w:t xml:space="preserve"> </w:t>
+      </w:r>
+      <w:proofErr w:type="gramStart"/>
+      <w:r>
+        <w:rPr>
+          <w:rFonts w:ascii="Menlo" w:eastAsia="Times New Roman" w:hAnsi="Menlo" w:cs="Menlo"/>
+          <w:color w:val="CE9178"/>
+          <w:sz w:val="18"/>
+          <w:szCs w:val="18"/>
+          <w:lang w:eastAsia="en-GB"/>
+        </w:rPr>
+        <w:t>'..</w:t>
+      </w:r>
+      <w:proofErr w:type="gramEnd"/>
+      <w:r>
+        <w:rPr>
+          <w:rFonts w:ascii="Menlo" w:eastAsia="Times New Roman" w:hAnsi="Menlo" w:cs="Menlo"/>
+          <w:color w:val="CE9178"/>
+          <w:sz w:val="18"/>
+          <w:szCs w:val="18"/>
+          <w:lang w:eastAsia="en-GB"/>
+        </w:rPr>
+        <w:t>/constants/</w:t>
+      </w:r>
+      <w:proofErr w:type="spellStart"/>
+      <w:r>
+        <w:rPr>
+          <w:rFonts w:ascii="Menlo" w:eastAsia="Times New Roman" w:hAnsi="Menlo" w:cs="Menlo"/>
+          <w:color w:val="CE9178"/>
+          <w:sz w:val="18"/>
+          <w:szCs w:val="18"/>
+          <w:lang w:eastAsia="en-GB"/>
+        </w:rPr>
+        <w:t>productConstants</w:t>
+      </w:r>
+      <w:proofErr w:type="spellEnd"/>
+      <w:r>
+        <w:rPr>
+          <w:rFonts w:ascii="Menlo" w:eastAsia="Times New Roman" w:hAnsi="Menlo" w:cs="Menlo"/>
+          <w:color w:val="CE9178"/>
+          <w:sz w:val="18"/>
+          <w:szCs w:val="18"/>
+          <w:lang w:eastAsia="en-GB"/>
+        </w:rPr>
+        <w:t>'</w:t>
+      </w:r>
+    </w:p>
+    <w:p>
+      <w:pPr>
+        <w:pStyle w:val="ListParagraph"/>
+        <w:numPr>
+          <w:ilvl w:val="0"/>
+          <w:numId w:val="2"/>
+        </w:numPr>
+        <w:shd w:val="clear" w:color="auto" w:fill="1E1E1E"/>
+        <w:spacing w:line="270" w:lineRule="atLeast"/>
+        <w:rPr>
+          <w:rFonts w:ascii="Menlo" w:eastAsia="Times New Roman" w:hAnsi="Menlo" w:cs="Menlo"/>
+          <w:color w:val="D4D4D4"/>
+          <w:sz w:val="18"/>
+          <w:szCs w:val="18"/>
+          <w:lang w:eastAsia="en-GB"/>
+        </w:rPr>
+      </w:pPr>
+      <w:r>
+        <w:rPr>
+          <w:rFonts w:ascii="Menlo" w:eastAsia="Times New Roman" w:hAnsi="Menlo" w:cs="Menlo"/>
+          <w:color w:val="6A9955"/>
+          <w:sz w:val="18"/>
+          <w:szCs w:val="18"/>
+          <w:lang w:eastAsia="en-GB"/>
+        </w:rPr>
+        <w:t>// product lists reducer</w:t>
+      </w:r>
+    </w:p>
+    <w:p>
+      <w:pPr>
+        <w:pStyle w:val="ListParagraph"/>
+        <w:numPr>
+          <w:ilvl w:val="0"/>
+          <w:numId w:val="2"/>
+        </w:numPr>
+        <w:shd w:val="clear" w:color="auto" w:fill="1E1E1E"/>
+        <w:spacing w:line="270" w:lineRule="atLeast"/>
+        <w:rPr>
+          <w:rFonts w:ascii="Menlo" w:eastAsia="Times New Roman" w:hAnsi="Menlo" w:cs="Menlo"/>
+          <w:color w:val="D4D4D4"/>
+          <w:sz w:val="18"/>
+          <w:szCs w:val="18"/>
+          <w:lang w:eastAsia="en-GB"/>
+        </w:rPr>
+      </w:pPr>
+      <w:r>
+        <w:rPr>
+          <w:rFonts w:ascii="Menlo" w:eastAsia="Times New Roman" w:hAnsi="Menlo" w:cs="Menlo"/>
+          <w:color w:val="C586C0"/>
+          <w:sz w:val="18"/>
+          <w:szCs w:val="18"/>
+          <w:lang w:eastAsia="en-GB"/>
+        </w:rPr>
+        <w:t>export</w:t>
+      </w:r>
+      <w:r>
+        <w:rPr>
+          <w:rFonts w:ascii="Menlo" w:eastAsia="Times New Roman" w:hAnsi="Menlo" w:cs="Menlo"/>
+          <w:color w:val="D4D4D4"/>
+          <w:sz w:val="18"/>
+          <w:szCs w:val="18"/>
+          <w:lang w:eastAsia="en-GB"/>
+        </w:rPr>
+        <w:t xml:space="preserve"> </w:t>
+      </w:r>
+      <w:r>
+        <w:rPr>
+          <w:rFonts w:ascii="Menlo" w:eastAsia="Times New Roman" w:hAnsi="Menlo" w:cs="Menlo"/>
+          <w:color w:val="569CD6"/>
+          <w:sz w:val="18"/>
+          <w:szCs w:val="18"/>
+          <w:lang w:eastAsia="en-GB"/>
+        </w:rPr>
+        <w:t>const</w:t>
+      </w:r>
+      <w:r>
+        <w:rPr>
+          <w:rFonts w:ascii="Menlo" w:eastAsia="Times New Roman" w:hAnsi="Menlo" w:cs="Menlo"/>
+          <w:color w:val="D4D4D4"/>
+          <w:sz w:val="18"/>
+          <w:szCs w:val="18"/>
+          <w:lang w:eastAsia="en-GB"/>
+        </w:rPr>
+        <w:t xml:space="preserve"> </w:t>
+      </w:r>
+      <w:proofErr w:type="spellStart"/>
+      <w:r>
+        <w:rPr>
+          <w:rFonts w:ascii="Menlo" w:eastAsia="Times New Roman" w:hAnsi="Menlo" w:cs="Menlo"/>
+          <w:color w:val="DCDCAA"/>
+          <w:sz w:val="18"/>
+          <w:szCs w:val="18"/>
+          <w:lang w:eastAsia="en-GB"/>
+        </w:rPr>
+        <w:t>productListReducer</w:t>
+      </w:r>
+      <w:proofErr w:type="spellEnd"/>
+      <w:r>
+        <w:rPr>
+          <w:rFonts w:ascii="Menlo" w:eastAsia="Times New Roman" w:hAnsi="Menlo" w:cs="Menlo"/>
+          <w:color w:val="D4D4D4"/>
+          <w:sz w:val="18"/>
+          <w:szCs w:val="18"/>
+          <w:lang w:eastAsia="en-GB"/>
+        </w:rPr>
+        <w:t xml:space="preserve"> = (</w:t>
+      </w:r>
+      <w:r>
+        <w:rPr>
+          <w:rFonts w:ascii="Menlo" w:eastAsia="Times New Roman" w:hAnsi="Menlo" w:cs="Menlo"/>
+          <w:color w:val="9CDCFE"/>
+          <w:sz w:val="18"/>
+          <w:szCs w:val="18"/>
+          <w:lang w:eastAsia="en-GB"/>
+        </w:rPr>
+        <w:t>state</w:t>
+      </w:r>
+      <w:r>
+        <w:rPr>
+          <w:rFonts w:ascii="Menlo" w:eastAsia="Times New Roman" w:hAnsi="Menlo" w:cs="Menlo"/>
+          <w:color w:val="D4D4D4"/>
+          <w:sz w:val="18"/>
+          <w:szCs w:val="18"/>
+          <w:lang w:eastAsia="en-GB"/>
+        </w:rPr>
+        <w:t xml:space="preserve"> = {</w:t>
+      </w:r>
+      <w:r>
+        <w:rPr>
+          <w:rFonts w:ascii="Menlo" w:eastAsia="Times New Roman" w:hAnsi="Menlo" w:cs="Menlo"/>
+          <w:color w:val="9CDCFE"/>
+          <w:sz w:val="18"/>
+          <w:szCs w:val="18"/>
+          <w:lang w:eastAsia="en-GB"/>
+        </w:rPr>
+        <w:t>products:</w:t>
+      </w:r>
+      <w:r>
+        <w:rPr>
+          <w:rFonts w:ascii="Menlo" w:eastAsia="Times New Roman" w:hAnsi="Menlo" w:cs="Menlo"/>
+          <w:color w:val="D4D4D4"/>
+          <w:sz w:val="18"/>
+          <w:szCs w:val="18"/>
+          <w:lang w:eastAsia="en-GB"/>
+        </w:rPr>
+        <w:t xml:space="preserve"> []}, </w:t>
+      </w:r>
+      <w:r>
+        <w:rPr>
+          <w:rFonts w:ascii="Menlo" w:eastAsia="Times New Roman" w:hAnsi="Menlo" w:cs="Menlo"/>
+          <w:color w:val="9CDCFE"/>
+          <w:sz w:val="18"/>
+          <w:szCs w:val="18"/>
+          <w:lang w:eastAsia="en-GB"/>
+        </w:rPr>
+        <w:t>action</w:t>
+      </w:r>
+      <w:r>
+        <w:rPr>
+          <w:rFonts w:ascii="Menlo" w:eastAsia="Times New Roman" w:hAnsi="Menlo" w:cs="Menlo"/>
+          <w:color w:val="D4D4D4"/>
+          <w:sz w:val="18"/>
+          <w:szCs w:val="18"/>
+          <w:lang w:eastAsia="en-GB"/>
+        </w:rPr>
+        <w:t xml:space="preserve">) </w:t>
+      </w:r>
+      <w:r>
+        <w:rPr>
+          <w:rFonts w:ascii="Menlo" w:eastAsia="Times New Roman" w:hAnsi="Menlo" w:cs="Menlo"/>
+          <w:color w:val="569CD6"/>
+          <w:sz w:val="18"/>
+          <w:szCs w:val="18"/>
+          <w:lang w:eastAsia="en-GB"/>
+        </w:rPr>
+        <w:t>=&gt;</w:t>
+      </w:r>
+      <w:r>
+        <w:rPr>
+          <w:rFonts w:ascii="Menlo" w:eastAsia="Times New Roman" w:hAnsi="Menlo" w:cs="Menlo"/>
+          <w:color w:val="D4D4D4"/>
+          <w:sz w:val="18"/>
+          <w:szCs w:val="18"/>
+          <w:lang w:eastAsia="en-GB"/>
+        </w:rPr>
+        <w:t xml:space="preserve"> {</w:t>
+      </w:r>
+    </w:p>
+    <w:p>
+      <w:pPr>
+        <w:pStyle w:val="ListParagraph"/>
+        <w:numPr>
+          <w:ilvl w:val="0"/>
+          <w:numId w:val="2"/>
+        </w:numPr>
+        <w:shd w:val="clear" w:color="auto" w:fill="1E1E1E"/>
+        <w:spacing w:line="270" w:lineRule="atLeast"/>
+        <w:rPr>
+          <w:rFonts w:ascii="Menlo" w:eastAsia="Times New Roman" w:hAnsi="Menlo" w:cs="Menlo"/>
+          <w:color w:val="D4D4D4"/>
+          <w:sz w:val="18"/>
+          <w:szCs w:val="18"/>
+          <w:lang w:eastAsia="en-GB"/>
+        </w:rPr>
+      </w:pPr>
+      <w:r>
+        <w:rPr>
+          <w:rFonts w:ascii="Menlo" w:eastAsia="Times New Roman" w:hAnsi="Menlo" w:cs="Menlo"/>
+          <w:color w:val="D4D4D4"/>
+          <w:sz w:val="18"/>
+          <w:szCs w:val="18"/>
+          <w:lang w:eastAsia="en-GB"/>
+        </w:rPr>
+        <w:t xml:space="preserve">    </w:t>
+      </w:r>
+      <w:r>
+        <w:rPr>
+          <w:rFonts w:ascii="Menlo" w:eastAsia="Times New Roman" w:hAnsi="Menlo" w:cs="Menlo"/>
+          <w:color w:val="C586C0"/>
+          <w:sz w:val="18"/>
+          <w:szCs w:val="18"/>
+          <w:lang w:eastAsia="en-GB"/>
+        </w:rPr>
+        <w:t>switch</w:t>
+      </w:r>
+      <w:r>
+        <w:rPr>
+          <w:rFonts w:ascii="Menlo" w:eastAsia="Times New Roman" w:hAnsi="Menlo" w:cs="Menlo"/>
+          <w:color w:val="D4D4D4"/>
+          <w:sz w:val="18"/>
+          <w:szCs w:val="18"/>
+          <w:lang w:eastAsia="en-GB"/>
+        </w:rPr>
+        <w:t>(</w:t>
+      </w:r>
+      <w:proofErr w:type="spellStart"/>
+      <w:proofErr w:type="gramStart"/>
+      <w:r>
+        <w:rPr>
+          <w:rFonts w:ascii="Menlo" w:eastAsia="Times New Roman" w:hAnsi="Menlo" w:cs="Menlo"/>
+          <w:color w:val="9CDCFE"/>
+          <w:sz w:val="18"/>
+          <w:szCs w:val="18"/>
+          <w:lang w:eastAsia="en-GB"/>
+        </w:rPr>
+        <w:t>action</w:t>
+      </w:r>
+      <w:r>
+        <w:rPr>
+          <w:rFonts w:ascii="Menlo" w:eastAsia="Times New Roman" w:hAnsi="Menlo" w:cs="Menlo"/>
+          <w:color w:val="D4D4D4"/>
+          <w:sz w:val="18"/>
+          <w:szCs w:val="18"/>
+          <w:lang w:eastAsia="en-GB"/>
+        </w:rPr>
+        <w:t>.</w:t>
+      </w:r>
+      <w:r>
+        <w:rPr>
+          <w:rFonts w:ascii="Menlo" w:eastAsia="Times New Roman" w:hAnsi="Menlo" w:cs="Menlo"/>
+          <w:color w:val="9CDCFE"/>
+          <w:sz w:val="18"/>
+          <w:szCs w:val="18"/>
+          <w:lang w:eastAsia="en-GB"/>
+        </w:rPr>
+        <w:t>type</w:t>
+      </w:r>
+      <w:proofErr w:type="spellEnd"/>
+      <w:proofErr w:type="gramEnd"/>
+      <w:r>
+        <w:rPr>
+          <w:rFonts w:ascii="Menlo" w:eastAsia="Times New Roman" w:hAnsi="Menlo" w:cs="Menlo"/>
+          <w:color w:val="D4D4D4"/>
+          <w:sz w:val="18"/>
+          <w:szCs w:val="18"/>
+          <w:lang w:eastAsia="en-GB"/>
+        </w:rPr>
+        <w:t>){</w:t>
+      </w:r>
+    </w:p>
+    <w:p>
+      <w:pPr>
+        <w:pStyle w:val="ListParagraph"/>
+        <w:numPr>
+          <w:ilvl w:val="0"/>
+          <w:numId w:val="2"/>
+        </w:numPr>
+        <w:shd w:val="clear" w:color="auto" w:fill="1E1E1E"/>
+        <w:spacing w:line="270" w:lineRule="atLeast"/>
+        <w:rPr>
+          <w:rFonts w:ascii="Menlo" w:eastAsia="Times New Roman" w:hAnsi="Menlo" w:cs="Menlo"/>
+          <w:color w:val="D4D4D4"/>
+          <w:sz w:val="18"/>
+          <w:szCs w:val="18"/>
+          <w:lang w:eastAsia="en-GB"/>
+        </w:rPr>
+      </w:pPr>
+      <w:r>
+        <w:rPr>
+          <w:rFonts w:ascii="Menlo" w:eastAsia="Times New Roman" w:hAnsi="Menlo" w:cs="Menlo"/>
+          <w:color w:val="D4D4D4"/>
+          <w:sz w:val="18"/>
+          <w:szCs w:val="18"/>
+          <w:lang w:eastAsia="en-GB"/>
+        </w:rPr>
+        <w:t xml:space="preserve">        </w:t>
+      </w:r>
+      <w:r>
+        <w:rPr>
+          <w:rFonts w:ascii="Menlo" w:eastAsia="Times New Roman" w:hAnsi="Menlo" w:cs="Menlo"/>
+          <w:color w:val="C586C0"/>
+          <w:sz w:val="18"/>
+          <w:szCs w:val="18"/>
+          <w:lang w:eastAsia="en-GB"/>
+        </w:rPr>
+        <w:t>case</w:t>
+      </w:r>
+      <w:r>
+        <w:rPr>
+          <w:rFonts w:ascii="Menlo" w:eastAsia="Times New Roman" w:hAnsi="Menlo" w:cs="Menlo"/>
+          <w:color w:val="D4D4D4"/>
+          <w:sz w:val="18"/>
+          <w:szCs w:val="18"/>
+          <w:lang w:eastAsia="en-GB"/>
+        </w:rPr>
+        <w:t xml:space="preserve"> </w:t>
+      </w:r>
+      <w:r>
+        <w:rPr>
+          <w:rFonts w:ascii="Menlo" w:eastAsia="Times New Roman" w:hAnsi="Menlo" w:cs="Menlo"/>
+          <w:color w:val="4FC1FF"/>
+          <w:sz w:val="18"/>
+          <w:szCs w:val="18"/>
+          <w:lang w:eastAsia="en-GB"/>
+        </w:rPr>
+        <w:t>PRODUCT_LIST_REQUEST</w:t>
+      </w:r>
+      <w:r>
+        <w:rPr>
+          <w:rFonts w:ascii="Menlo" w:eastAsia="Times New Roman" w:hAnsi="Menlo" w:cs="Menlo"/>
+          <w:color w:val="D4D4D4"/>
+          <w:sz w:val="18"/>
+          <w:szCs w:val="18"/>
+          <w:lang w:eastAsia="en-GB"/>
+        </w:rPr>
+        <w:t>:</w:t>
+      </w:r>
+    </w:p>
+    <w:p>
+      <w:pPr>
+        <w:pStyle w:val="ListParagraph"/>
+        <w:numPr>
+          <w:ilvl w:val="0"/>
+          <w:numId w:val="2"/>
+        </w:numPr>
+        <w:shd w:val="clear" w:color="auto" w:fill="1E1E1E"/>
+        <w:spacing w:line="270" w:lineRule="atLeast"/>
+        <w:rPr>
+          <w:rFonts w:ascii="Menlo" w:eastAsia="Times New Roman" w:hAnsi="Menlo" w:cs="Menlo"/>
+          <w:color w:val="D4D4D4"/>
+          <w:sz w:val="18"/>
+          <w:szCs w:val="18"/>
+          <w:lang w:eastAsia="en-GB"/>
+        </w:rPr>
+      </w:pPr>
+      <w:r>
+        <w:rPr>
+          <w:rFonts w:ascii="Menlo" w:eastAsia="Times New Roman" w:hAnsi="Menlo" w:cs="Menlo"/>
+          <w:color w:val="D4D4D4"/>
+          <w:sz w:val="18"/>
+          <w:szCs w:val="18"/>
+          <w:lang w:eastAsia="en-GB"/>
+        </w:rPr>
+        <w:t xml:space="preserve">            </w:t>
+      </w:r>
+      <w:r>
+        <w:rPr>
+          <w:rFonts w:ascii="Menlo" w:eastAsia="Times New Roman" w:hAnsi="Menlo" w:cs="Menlo"/>
+          <w:color w:val="C586C0"/>
+          <w:sz w:val="18"/>
+          <w:szCs w:val="18"/>
+          <w:lang w:eastAsia="en-GB"/>
+        </w:rPr>
+        <w:t>return</w:t>
+      </w:r>
+      <w:r>
+        <w:rPr>
+          <w:rFonts w:ascii="Menlo" w:eastAsia="Times New Roman" w:hAnsi="Menlo" w:cs="Menlo"/>
+          <w:color w:val="D4D4D4"/>
+          <w:sz w:val="18"/>
+          <w:szCs w:val="18"/>
+          <w:lang w:eastAsia="en-GB"/>
+        </w:rPr>
+        <w:t xml:space="preserve"> {</w:t>
+      </w:r>
+      <w:r>
+        <w:rPr>
+          <w:rFonts w:ascii="Menlo" w:eastAsia="Times New Roman" w:hAnsi="Menlo" w:cs="Menlo"/>
+          <w:color w:val="9CDCFE"/>
+          <w:sz w:val="18"/>
+          <w:szCs w:val="18"/>
+          <w:lang w:eastAsia="en-GB"/>
+        </w:rPr>
+        <w:t>loading:</w:t>
+      </w:r>
+      <w:r>
+        <w:rPr>
+          <w:rFonts w:ascii="Menlo" w:eastAsia="Times New Roman" w:hAnsi="Menlo" w:cs="Menlo"/>
+          <w:color w:val="D4D4D4"/>
+          <w:sz w:val="18"/>
+          <w:szCs w:val="18"/>
+          <w:lang w:eastAsia="en-GB"/>
+        </w:rPr>
+        <w:t xml:space="preserve"> </w:t>
+      </w:r>
+      <w:r>
+        <w:rPr>
+          <w:rFonts w:ascii="Menlo" w:eastAsia="Times New Roman" w:hAnsi="Menlo" w:cs="Menlo"/>
+          <w:color w:val="569CD6"/>
+          <w:sz w:val="18"/>
+          <w:szCs w:val="18"/>
+          <w:lang w:eastAsia="en-GB"/>
+        </w:rPr>
+        <w:t>true</w:t>
+      </w:r>
+      <w:r>
+        <w:rPr>
+          <w:rFonts w:ascii="Menlo" w:eastAsia="Times New Roman" w:hAnsi="Menlo" w:cs="Menlo"/>
+          <w:color w:val="D4D4D4"/>
+          <w:sz w:val="18"/>
+          <w:szCs w:val="18"/>
+          <w:lang w:eastAsia="en-GB"/>
+        </w:rPr>
+        <w:t xml:space="preserve">, </w:t>
+      </w:r>
+      <w:r>
+        <w:rPr>
+          <w:rFonts w:ascii="Menlo" w:eastAsia="Times New Roman" w:hAnsi="Menlo" w:cs="Menlo"/>
+          <w:color w:val="9CDCFE"/>
+          <w:sz w:val="18"/>
+          <w:szCs w:val="18"/>
+          <w:lang w:eastAsia="en-GB"/>
+        </w:rPr>
+        <w:t>products:</w:t>
+      </w:r>
+      <w:r>
+        <w:rPr>
+          <w:rFonts w:ascii="Menlo" w:eastAsia="Times New Roman" w:hAnsi="Menlo" w:cs="Menlo"/>
+          <w:color w:val="D4D4D4"/>
+          <w:sz w:val="18"/>
+          <w:szCs w:val="18"/>
+          <w:lang w:eastAsia="en-GB"/>
+        </w:rPr>
+        <w:t xml:space="preserve"> []}</w:t>
+      </w:r>
+    </w:p>
+    <w:p>
+      <w:pPr>
+        <w:pStyle w:val="ListParagraph"/>
+        <w:numPr>
+          <w:ilvl w:val="0"/>
+          <w:numId w:val="2"/>
+        </w:numPr>
+        <w:shd w:val="clear" w:color="auto" w:fill="1E1E1E"/>
+        <w:spacing w:line="270" w:lineRule="atLeast"/>
+        <w:rPr>
+          <w:rFonts w:ascii="Menlo" w:eastAsia="Times New Roman" w:hAnsi="Menlo" w:cs="Menlo"/>
+          <w:color w:val="D4D4D4"/>
+          <w:sz w:val="18"/>
+          <w:szCs w:val="18"/>
+          <w:lang w:eastAsia="en-GB"/>
+        </w:rPr>
+      </w:pPr>
+      <w:r>
+        <w:rPr>
+          <w:rFonts w:ascii="Menlo" w:eastAsia="Times New Roman" w:hAnsi="Menlo" w:cs="Menlo"/>
+          <w:color w:val="D4D4D4"/>
+          <w:sz w:val="18"/>
+          <w:szCs w:val="18"/>
+          <w:lang w:eastAsia="en-GB"/>
+        </w:rPr>
+        <w:t xml:space="preserve">        </w:t>
+      </w:r>
+      <w:r>
+        <w:rPr>
+          <w:rFonts w:ascii="Menlo" w:eastAsia="Times New Roman" w:hAnsi="Menlo" w:cs="Menlo"/>
+          <w:color w:val="C586C0"/>
+          <w:sz w:val="18"/>
+          <w:szCs w:val="18"/>
+          <w:lang w:eastAsia="en-GB"/>
+        </w:rPr>
+        <w:t>case</w:t>
+      </w:r>
+      <w:r>
+        <w:rPr>
+          <w:rFonts w:ascii="Menlo" w:eastAsia="Times New Roman" w:hAnsi="Menlo" w:cs="Menlo"/>
+          <w:color w:val="D4D4D4"/>
+          <w:sz w:val="18"/>
+          <w:szCs w:val="18"/>
+          <w:lang w:eastAsia="en-GB"/>
+        </w:rPr>
+        <w:t xml:space="preserve"> </w:t>
+      </w:r>
+      <w:r>
+        <w:rPr>
+          <w:rFonts w:ascii="Menlo" w:eastAsia="Times New Roman" w:hAnsi="Menlo" w:cs="Menlo"/>
+          <w:color w:val="4FC1FF"/>
+          <w:sz w:val="18"/>
+          <w:szCs w:val="18"/>
+          <w:lang w:eastAsia="en-GB"/>
+        </w:rPr>
+        <w:t>PRODUCT_LIST_SUCCESS</w:t>
+      </w:r>
+      <w:r>
+        <w:rPr>
+          <w:rFonts w:ascii="Menlo" w:eastAsia="Times New Roman" w:hAnsi="Menlo" w:cs="Menlo"/>
+          <w:color w:val="D4D4D4"/>
+          <w:sz w:val="18"/>
+          <w:szCs w:val="18"/>
+          <w:lang w:eastAsia="en-GB"/>
+        </w:rPr>
+        <w:t>:</w:t>
+      </w:r>
+    </w:p>
+    <w:p>
+      <w:pPr>
+        <w:pStyle w:val="ListParagraph"/>
+        <w:numPr>
+          <w:ilvl w:val="0"/>
+          <w:numId w:val="2"/>
+        </w:numPr>
+        <w:shd w:val="clear" w:color="auto" w:fill="1E1E1E"/>
+        <w:spacing w:line="270" w:lineRule="atLeast"/>
+        <w:rPr>
+          <w:rFonts w:ascii="Menlo" w:eastAsia="Times New Roman" w:hAnsi="Menlo" w:cs="Menlo"/>
+          <w:color w:val="D4D4D4"/>
+          <w:sz w:val="18"/>
+          <w:szCs w:val="18"/>
+          <w:lang w:eastAsia="en-GB"/>
+        </w:rPr>
+      </w:pPr>
+      <w:r>
+        <w:rPr>
+          <w:rFonts w:ascii="Menlo" w:eastAsia="Times New Roman" w:hAnsi="Menlo" w:cs="Menlo"/>
+          <w:color w:val="D4D4D4"/>
+          <w:sz w:val="18"/>
+          <w:szCs w:val="18"/>
+          <w:lang w:eastAsia="en-GB"/>
+        </w:rPr>
+        <w:t xml:space="preserve">            </w:t>
+      </w:r>
+      <w:r>
+        <w:rPr>
+          <w:rFonts w:ascii="Menlo" w:eastAsia="Times New Roman" w:hAnsi="Menlo" w:cs="Menlo"/>
+          <w:color w:val="C586C0"/>
+          <w:sz w:val="18"/>
+          <w:szCs w:val="18"/>
+          <w:lang w:eastAsia="en-GB"/>
+        </w:rPr>
+        <w:t>return</w:t>
+      </w:r>
+      <w:r>
+        <w:rPr>
+          <w:rFonts w:ascii="Menlo" w:eastAsia="Times New Roman" w:hAnsi="Menlo" w:cs="Menlo"/>
+          <w:color w:val="D4D4D4"/>
+          <w:sz w:val="18"/>
+          <w:szCs w:val="18"/>
+          <w:lang w:eastAsia="en-GB"/>
+        </w:rPr>
+        <w:t xml:space="preserve"> {</w:t>
+      </w:r>
+      <w:r>
+        <w:rPr>
+          <w:rFonts w:ascii="Menlo" w:eastAsia="Times New Roman" w:hAnsi="Menlo" w:cs="Menlo"/>
+          <w:color w:val="9CDCFE"/>
+          <w:sz w:val="18"/>
+          <w:szCs w:val="18"/>
+          <w:lang w:eastAsia="en-GB"/>
+        </w:rPr>
+        <w:t>loading:</w:t>
+      </w:r>
+      <w:r>
+        <w:rPr>
+          <w:rFonts w:ascii="Menlo" w:eastAsia="Times New Roman" w:hAnsi="Menlo" w:cs="Menlo"/>
+          <w:color w:val="D4D4D4"/>
+          <w:sz w:val="18"/>
+          <w:szCs w:val="18"/>
+          <w:lang w:eastAsia="en-GB"/>
+        </w:rPr>
+        <w:t xml:space="preserve"> </w:t>
+      </w:r>
+      <w:r>
+        <w:rPr>
+          <w:rFonts w:ascii="Menlo" w:eastAsia="Times New Roman" w:hAnsi="Menlo" w:cs="Menlo"/>
+          <w:color w:val="569CD6"/>
+          <w:sz w:val="18"/>
+          <w:szCs w:val="18"/>
+          <w:lang w:eastAsia="en-GB"/>
+        </w:rPr>
+        <w:t>false</w:t>
+      </w:r>
+      <w:r>
+        <w:rPr>
+          <w:rFonts w:ascii="Menlo" w:eastAsia="Times New Roman" w:hAnsi="Menlo" w:cs="Menlo"/>
+          <w:color w:val="D4D4D4"/>
+          <w:sz w:val="18"/>
+          <w:szCs w:val="18"/>
+          <w:lang w:eastAsia="en-GB"/>
+        </w:rPr>
+        <w:t xml:space="preserve">, </w:t>
+      </w:r>
+      <w:r>
+        <w:rPr>
+          <w:rFonts w:ascii="Menlo" w:eastAsia="Times New Roman" w:hAnsi="Menlo" w:cs="Menlo"/>
+          <w:color w:val="9CDCFE"/>
+          <w:sz w:val="18"/>
+          <w:szCs w:val="18"/>
+          <w:lang w:eastAsia="en-GB"/>
+        </w:rPr>
+        <w:t>products:</w:t>
+      </w:r>
+      <w:r>
+        <w:rPr>
+          <w:rFonts w:ascii="Menlo" w:eastAsia="Times New Roman" w:hAnsi="Menlo" w:cs="Menlo"/>
+          <w:color w:val="D4D4D4"/>
+          <w:sz w:val="18"/>
+          <w:szCs w:val="18"/>
+          <w:lang w:eastAsia="en-GB"/>
+        </w:rPr>
+        <w:t xml:space="preserve"> </w:t>
+      </w:r>
+      <w:proofErr w:type="spellStart"/>
+      <w:proofErr w:type="gramStart"/>
+      <w:r>
+        <w:rPr>
+          <w:rFonts w:ascii="Menlo" w:eastAsia="Times New Roman" w:hAnsi="Menlo" w:cs="Menlo"/>
+          <w:color w:val="9CDCFE"/>
+          <w:sz w:val="18"/>
+          <w:szCs w:val="18"/>
+          <w:lang w:eastAsia="en-GB"/>
+        </w:rPr>
+        <w:t>action</w:t>
+      </w:r>
+      <w:r>
+        <w:rPr>
+          <w:rFonts w:ascii="Menlo" w:eastAsia="Times New Roman" w:hAnsi="Menlo" w:cs="Menlo"/>
+          <w:color w:val="D4D4D4"/>
+          <w:sz w:val="18"/>
+          <w:szCs w:val="18"/>
+          <w:lang w:eastAsia="en-GB"/>
+        </w:rPr>
+        <w:t>.</w:t>
+      </w:r>
+      <w:r>
+        <w:rPr>
+          <w:rFonts w:ascii="Menlo" w:eastAsia="Times New Roman" w:hAnsi="Menlo" w:cs="Menlo"/>
+          <w:color w:val="9CDCFE"/>
+          <w:sz w:val="18"/>
+          <w:szCs w:val="18"/>
+          <w:lang w:eastAsia="en-GB"/>
+        </w:rPr>
+        <w:t>payload</w:t>
+      </w:r>
+      <w:proofErr w:type="spellEnd"/>
+      <w:proofErr w:type="gramEnd"/>
+      <w:r>
+        <w:rPr>
+          <w:rFonts w:ascii="Menlo" w:eastAsia="Times New Roman" w:hAnsi="Menlo" w:cs="Menlo"/>
+          <w:color w:val="D4D4D4"/>
+          <w:sz w:val="18"/>
+          <w:szCs w:val="18"/>
+          <w:lang w:eastAsia="en-GB"/>
+        </w:rPr>
+        <w:t>}</w:t>
+      </w:r>
+    </w:p>
+    <w:p>
+      <w:pPr>
+        <w:pStyle w:val="ListParagraph"/>
+        <w:numPr>
+          <w:ilvl w:val="0"/>
+          <w:numId w:val="2"/>
+        </w:numPr>
+        <w:shd w:val="clear" w:color="auto" w:fill="1E1E1E"/>
+        <w:spacing w:line="270" w:lineRule="atLeast"/>
+        <w:rPr>
+          <w:rFonts w:ascii="Menlo" w:eastAsia="Times New Roman" w:hAnsi="Menlo" w:cs="Menlo"/>
+          <w:color w:val="D4D4D4"/>
+          <w:sz w:val="18"/>
+          <w:szCs w:val="18"/>
+          <w:lang w:eastAsia="en-GB"/>
+        </w:rPr>
+      </w:pPr>
+      <w:r>
+        <w:rPr>
+          <w:rFonts w:ascii="Menlo" w:eastAsia="Times New Roman" w:hAnsi="Menlo" w:cs="Menlo"/>
+          <w:color w:val="D4D4D4"/>
+          <w:sz w:val="18"/>
+          <w:szCs w:val="18"/>
+          <w:lang w:eastAsia="en-GB"/>
+        </w:rPr>
+        <w:t xml:space="preserve">        </w:t>
+      </w:r>
+      <w:r>
+        <w:rPr>
+          <w:rFonts w:ascii="Menlo" w:eastAsia="Times New Roman" w:hAnsi="Menlo" w:cs="Menlo"/>
+          <w:color w:val="C586C0"/>
+          <w:sz w:val="18"/>
+          <w:szCs w:val="18"/>
+          <w:lang w:eastAsia="en-GB"/>
+        </w:rPr>
+        <w:t>case</w:t>
+      </w:r>
+      <w:r>
+        <w:rPr>
+          <w:rFonts w:ascii="Menlo" w:eastAsia="Times New Roman" w:hAnsi="Menlo" w:cs="Menlo"/>
+          <w:color w:val="D4D4D4"/>
+          <w:sz w:val="18"/>
+          <w:szCs w:val="18"/>
+          <w:lang w:eastAsia="en-GB"/>
+        </w:rPr>
+        <w:t xml:space="preserve"> </w:t>
+      </w:r>
+      <w:r>
+        <w:rPr>
+          <w:rFonts w:ascii="Menlo" w:eastAsia="Times New Roman" w:hAnsi="Menlo" w:cs="Menlo"/>
+          <w:color w:val="4FC1FF"/>
+          <w:sz w:val="18"/>
+          <w:szCs w:val="18"/>
+          <w:lang w:eastAsia="en-GB"/>
+        </w:rPr>
+        <w:t>PRODUCT_LIST_FAIL</w:t>
+      </w:r>
+      <w:r>
+        <w:rPr>
+          <w:rFonts w:ascii="Menlo" w:eastAsia="Times New Roman" w:hAnsi="Menlo" w:cs="Menlo"/>
+          <w:color w:val="D4D4D4"/>
+          <w:sz w:val="18"/>
+          <w:szCs w:val="18"/>
+          <w:lang w:eastAsia="en-GB"/>
+        </w:rPr>
+        <w:t>:</w:t>
+      </w:r>
+    </w:p>
+    <w:p>
+      <w:pPr>
+        <w:pStyle w:val="ListParagraph"/>
+        <w:numPr>
+          <w:ilvl w:val="0"/>
+          <w:numId w:val="2"/>
+        </w:numPr>
+        <w:shd w:val="clear" w:color="auto" w:fill="1E1E1E"/>
+        <w:spacing w:line="270" w:lineRule="atLeast"/>
+        <w:rPr>
+          <w:rFonts w:ascii="Menlo" w:eastAsia="Times New Roman" w:hAnsi="Menlo" w:cs="Menlo"/>
+          <w:color w:val="D4D4D4"/>
+          <w:sz w:val="18"/>
+          <w:szCs w:val="18"/>
+          <w:lang w:eastAsia="en-GB"/>
+        </w:rPr>
+      </w:pPr>
+      <w:r>
+        <w:rPr>
+          <w:rFonts w:ascii="Menlo" w:eastAsia="Times New Roman" w:hAnsi="Menlo" w:cs="Menlo"/>
+          <w:color w:val="D4D4D4"/>
+          <w:sz w:val="18"/>
+          <w:szCs w:val="18"/>
+          <w:lang w:eastAsia="en-GB"/>
+        </w:rPr>
+        <w:t xml:space="preserve">            </w:t>
+      </w:r>
+      <w:r>
+        <w:rPr>
+          <w:rFonts w:ascii="Menlo" w:eastAsia="Times New Roman" w:hAnsi="Menlo" w:cs="Menlo"/>
+          <w:color w:val="C586C0"/>
+          <w:sz w:val="18"/>
+          <w:szCs w:val="18"/>
+          <w:lang w:eastAsia="en-GB"/>
+        </w:rPr>
+        <w:t>return</w:t>
+      </w:r>
+      <w:r>
+        <w:rPr>
+          <w:rFonts w:ascii="Menlo" w:eastAsia="Times New Roman" w:hAnsi="Menlo" w:cs="Menlo"/>
+          <w:color w:val="D4D4D4"/>
+          <w:sz w:val="18"/>
+          <w:szCs w:val="18"/>
+          <w:lang w:eastAsia="en-GB"/>
+        </w:rPr>
+        <w:t xml:space="preserve"> {</w:t>
+      </w:r>
+      <w:proofErr w:type="spellStart"/>
+      <w:r>
+        <w:rPr>
+          <w:rFonts w:ascii="Menlo" w:eastAsia="Times New Roman" w:hAnsi="Menlo" w:cs="Menlo"/>
+          <w:color w:val="9CDCFE"/>
+          <w:sz w:val="18"/>
+          <w:szCs w:val="18"/>
+          <w:lang w:eastAsia="en-GB"/>
+        </w:rPr>
+        <w:t>loadingL</w:t>
+      </w:r>
+      <w:proofErr w:type="spellEnd"/>
+      <w:r>
+        <w:rPr>
+          <w:rFonts w:ascii="Menlo" w:eastAsia="Times New Roman" w:hAnsi="Menlo" w:cs="Menlo"/>
+          <w:color w:val="9CDCFE"/>
+          <w:sz w:val="18"/>
+          <w:szCs w:val="18"/>
+          <w:lang w:eastAsia="en-GB"/>
+        </w:rPr>
+        <w:t>:</w:t>
+      </w:r>
+      <w:r>
+        <w:rPr>
+          <w:rFonts w:ascii="Menlo" w:eastAsia="Times New Roman" w:hAnsi="Menlo" w:cs="Menlo"/>
+          <w:color w:val="D4D4D4"/>
+          <w:sz w:val="18"/>
+          <w:szCs w:val="18"/>
+          <w:lang w:eastAsia="en-GB"/>
+        </w:rPr>
+        <w:t xml:space="preserve"> </w:t>
+      </w:r>
+      <w:r>
+        <w:rPr>
+          <w:rFonts w:ascii="Menlo" w:eastAsia="Times New Roman" w:hAnsi="Menlo" w:cs="Menlo"/>
+          <w:color w:val="569CD6"/>
+          <w:sz w:val="18"/>
+          <w:szCs w:val="18"/>
+          <w:lang w:eastAsia="en-GB"/>
+        </w:rPr>
+        <w:t>false</w:t>
+      </w:r>
+      <w:r>
+        <w:rPr>
+          <w:rFonts w:ascii="Menlo" w:eastAsia="Times New Roman" w:hAnsi="Menlo" w:cs="Menlo"/>
+          <w:color w:val="D4D4D4"/>
+          <w:sz w:val="18"/>
+          <w:szCs w:val="18"/>
+          <w:lang w:eastAsia="en-GB"/>
+        </w:rPr>
+        <w:t xml:space="preserve">, </w:t>
+      </w:r>
+      <w:r>
+        <w:rPr>
+          <w:rFonts w:ascii="Menlo" w:eastAsia="Times New Roman" w:hAnsi="Menlo" w:cs="Menlo"/>
+          <w:color w:val="9CDCFE"/>
+          <w:sz w:val="18"/>
+          <w:szCs w:val="18"/>
+          <w:lang w:eastAsia="en-GB"/>
+        </w:rPr>
+        <w:t>error:</w:t>
+      </w:r>
+      <w:r>
+        <w:rPr>
+          <w:rFonts w:ascii="Menlo" w:eastAsia="Times New Roman" w:hAnsi="Menlo" w:cs="Menlo"/>
+          <w:color w:val="D4D4D4"/>
+          <w:sz w:val="18"/>
+          <w:szCs w:val="18"/>
+          <w:lang w:eastAsia="en-GB"/>
+        </w:rPr>
+        <w:t xml:space="preserve"> </w:t>
+      </w:r>
+      <w:proofErr w:type="spellStart"/>
+      <w:proofErr w:type="gramStart"/>
+      <w:r>
+        <w:rPr>
+          <w:rFonts w:ascii="Menlo" w:eastAsia="Times New Roman" w:hAnsi="Menlo" w:cs="Menlo"/>
+          <w:color w:val="9CDCFE"/>
+          <w:sz w:val="18"/>
+          <w:szCs w:val="18"/>
+          <w:lang w:eastAsia="en-GB"/>
+        </w:rPr>
+        <w:t>action</w:t>
+      </w:r>
+      <w:r>
+        <w:rPr>
+          <w:rFonts w:ascii="Menlo" w:eastAsia="Times New Roman" w:hAnsi="Menlo" w:cs="Menlo"/>
+          <w:color w:val="D4D4D4"/>
+          <w:sz w:val="18"/>
+          <w:szCs w:val="18"/>
+          <w:lang w:eastAsia="en-GB"/>
+        </w:rPr>
+        <w:t>.</w:t>
+      </w:r>
+      <w:r>
+        <w:rPr>
+          <w:rFonts w:ascii="Menlo" w:eastAsia="Times New Roman" w:hAnsi="Menlo" w:cs="Menlo"/>
+          <w:color w:val="9CDCFE"/>
+          <w:sz w:val="18"/>
+          <w:szCs w:val="18"/>
+          <w:lang w:eastAsia="en-GB"/>
+        </w:rPr>
+        <w:t>payload</w:t>
+      </w:r>
+      <w:proofErr w:type="spellEnd"/>
+      <w:proofErr w:type="gramEnd"/>
+      <w:r>
+        <w:rPr>
+          <w:rFonts w:ascii="Menlo" w:eastAsia="Times New Roman" w:hAnsi="Menlo" w:cs="Menlo"/>
+          <w:color w:val="D4D4D4"/>
+          <w:sz w:val="18"/>
+          <w:szCs w:val="18"/>
+          <w:lang w:eastAsia="en-GB"/>
+        </w:rPr>
+        <w:t xml:space="preserve"> }</w:t>
+      </w:r>
+    </w:p>
+    <w:p>
+      <w:pPr>
+        <w:pStyle w:val="ListParagraph"/>
+        <w:numPr>
+          <w:ilvl w:val="0"/>
+          <w:numId w:val="2"/>
+        </w:numPr>
+        <w:shd w:val="clear" w:color="auto" w:fill="1E1E1E"/>
+        <w:spacing w:line="270" w:lineRule="atLeast"/>
+        <w:rPr>
+          <w:rFonts w:ascii="Menlo" w:eastAsia="Times New Roman" w:hAnsi="Menlo" w:cs="Menlo"/>
+          <w:color w:val="D4D4D4"/>
+          <w:sz w:val="18"/>
+          <w:szCs w:val="18"/>
+          <w:lang w:eastAsia="en-GB"/>
+        </w:rPr>
+      </w:pPr>
+      <w:r>
+        <w:rPr>
+          <w:rFonts w:ascii="Menlo" w:eastAsia="Times New Roman" w:hAnsi="Menlo" w:cs="Menlo"/>
+          <w:color w:val="D4D4D4"/>
+          <w:sz w:val="18"/>
+          <w:szCs w:val="18"/>
+          <w:lang w:eastAsia="en-GB"/>
+        </w:rPr>
+        <w:t xml:space="preserve">        </w:t>
+      </w:r>
+      <w:r>
+        <w:rPr>
+          <w:rFonts w:ascii="Menlo" w:eastAsia="Times New Roman" w:hAnsi="Menlo" w:cs="Menlo"/>
+          <w:color w:val="C586C0"/>
+          <w:sz w:val="18"/>
+          <w:szCs w:val="18"/>
+          <w:lang w:eastAsia="en-GB"/>
+        </w:rPr>
+        <w:t>default</w:t>
+      </w:r>
+      <w:r>
+        <w:rPr>
+          <w:rFonts w:ascii="Menlo" w:eastAsia="Times New Roman" w:hAnsi="Menlo" w:cs="Menlo"/>
+          <w:color w:val="D4D4D4"/>
+          <w:sz w:val="18"/>
+          <w:szCs w:val="18"/>
+          <w:lang w:eastAsia="en-GB"/>
+        </w:rPr>
+        <w:t>:</w:t>
+      </w:r>
+    </w:p>
+    <w:p>
+      <w:pPr>
+        <w:pStyle w:val="ListParagraph"/>
+        <w:numPr>
+          <w:ilvl w:val="0"/>
+          <w:numId w:val="2"/>
+        </w:numPr>
+        <w:shd w:val="clear" w:color="auto" w:fill="1E1E1E"/>
+        <w:spacing w:line="270" w:lineRule="atLeast"/>
+        <w:rPr>
+          <w:rFonts w:ascii="Menlo" w:eastAsia="Times New Roman" w:hAnsi="Menlo" w:cs="Menlo"/>
+          <w:color w:val="D4D4D4"/>
+          <w:sz w:val="18"/>
+          <w:szCs w:val="18"/>
+          <w:lang w:eastAsia="en-GB"/>
+        </w:rPr>
+      </w:pPr>
+      <w:r>
+        <w:rPr>
+          <w:rFonts w:ascii="Menlo" w:eastAsia="Times New Roman" w:hAnsi="Menlo" w:cs="Menlo"/>
+          <w:color w:val="D4D4D4"/>
+          <w:sz w:val="18"/>
+          <w:szCs w:val="18"/>
+          <w:lang w:eastAsia="en-GB"/>
+        </w:rPr>
+        <w:t xml:space="preserve">            </w:t>
+      </w:r>
+      <w:r>
+        <w:rPr>
+          <w:rFonts w:ascii="Menlo" w:eastAsia="Times New Roman" w:hAnsi="Menlo" w:cs="Menlo"/>
+          <w:color w:val="C586C0"/>
+          <w:sz w:val="18"/>
+          <w:szCs w:val="18"/>
+          <w:lang w:eastAsia="en-GB"/>
+        </w:rPr>
+        <w:t>return</w:t>
+      </w:r>
+      <w:r>
+        <w:rPr>
+          <w:rFonts w:ascii="Menlo" w:eastAsia="Times New Roman" w:hAnsi="Menlo" w:cs="Menlo"/>
+          <w:color w:val="D4D4D4"/>
+          <w:sz w:val="18"/>
+          <w:szCs w:val="18"/>
+          <w:lang w:eastAsia="en-GB"/>
+        </w:rPr>
+        <w:t xml:space="preserve"> </w:t>
+      </w:r>
+      <w:r>
+        <w:rPr>
+          <w:rFonts w:ascii="Menlo" w:eastAsia="Times New Roman" w:hAnsi="Menlo" w:cs="Menlo"/>
+          <w:color w:val="9CDCFE"/>
+          <w:sz w:val="18"/>
+          <w:szCs w:val="18"/>
+          <w:lang w:eastAsia="en-GB"/>
+        </w:rPr>
+        <w:t>state</w:t>
+      </w:r>
+    </w:p>
+    <w:p>
+      <w:pPr>
+        <w:pStyle w:val="ListParagraph"/>
+        <w:numPr>
+          <w:ilvl w:val="0"/>
+          <w:numId w:val="2"/>
+        </w:numPr>
+        <w:shd w:val="clear" w:color="auto" w:fill="1E1E1E"/>
+        <w:spacing w:line="270" w:lineRule="atLeast"/>
+        <w:rPr>
+          <w:rFonts w:ascii="Menlo" w:eastAsia="Times New Roman" w:hAnsi="Menlo" w:cs="Menlo"/>
+          <w:color w:val="D4D4D4"/>
+          <w:sz w:val="18"/>
+          <w:szCs w:val="18"/>
+          <w:lang w:eastAsia="en-GB"/>
+        </w:rPr>
+      </w:pPr>
+      <w:r>
+        <w:rPr>
+          <w:rFonts w:ascii="Menlo" w:eastAsia="Times New Roman" w:hAnsi="Menlo" w:cs="Menlo"/>
+          <w:color w:val="D4D4D4"/>
+          <w:sz w:val="18"/>
+          <w:szCs w:val="18"/>
+          <w:lang w:eastAsia="en-GB"/>
+        </w:rPr>
+        <w:lastRenderedPageBreak/>
+        <w:t xml:space="preserve">    }</w:t>
+      </w:r>
+    </w:p>
+    <w:p>
+      <w:pPr>
+        <w:pStyle w:val="ListParagraph"/>
+        <w:numPr>
+          <w:ilvl w:val="0"/>
+          <w:numId w:val="2"/>
+        </w:numPr>
+        <w:shd w:val="clear" w:color="auto" w:fill="1E1E1E"/>
+        <w:spacing w:line="270" w:lineRule="atLeast"/>
+        <w:rPr>
+          <w:rFonts w:ascii="Menlo" w:eastAsia="Times New Roman" w:hAnsi="Menlo" w:cs="Menlo"/>
+          <w:color w:val="D4D4D4"/>
+          <w:sz w:val="18"/>
+          <w:szCs w:val="18"/>
+          <w:lang w:eastAsia="en-GB"/>
+        </w:rPr>
+      </w:pPr>
+      <w:r>
+        <w:rPr>
+          <w:rFonts w:ascii="Menlo" w:eastAsia="Times New Roman" w:hAnsi="Menlo" w:cs="Menlo"/>
+          <w:color w:val="D4D4D4"/>
+          <w:sz w:val="18"/>
+          <w:szCs w:val="18"/>
+          <w:lang w:eastAsia="en-GB"/>
+        </w:rPr>
+        <w:t>}</w:t>
+      </w:r>
+    </w:p>
+    <w:p>
+      <w:pPr>
+        <w:tabs>
+          <w:tab w:val="left" w:pos="3600"/>
+        </w:tabs>
+        <w:ind w:left="360"/>
+      </w:pPr>
+    </w:p>
+    <w:p>
+      <w:pPr>
+        <w:tabs>
+          <w:tab w:val="left" w:pos="3600"/>
+        </w:tabs>
+        <w:ind w:left="360"/>
+      </w:pPr>
+      <w:r>
+        <w:t>3. Create constants</w:t>
+      </w:r>
+    </w:p>
+    <w:p>
+      <w:pPr>
+        <w:shd w:val="clear" w:color="auto" w:fill="1E1E1E"/>
+        <w:spacing w:line="270" w:lineRule="atLeast"/>
+        <w:rPr>
+          <w:rFonts w:ascii="Menlo" w:eastAsia="Times New Roman" w:hAnsi="Menlo" w:cs="Menlo"/>
+          <w:color w:val="D4D4D4"/>
+          <w:sz w:val="18"/>
+          <w:szCs w:val="18"/>
+          <w:lang w:eastAsia="en-GB"/>
+        </w:rPr>
+      </w:pPr>
+      <w:r>
+        <w:rPr>
+          <w:rFonts w:ascii="Menlo" w:eastAsia="Times New Roman" w:hAnsi="Menlo" w:cs="Menlo"/>
+          <w:color w:val="C586C0"/>
+          <w:sz w:val="18"/>
+          <w:szCs w:val="18"/>
+          <w:lang w:eastAsia="en-GB"/>
+        </w:rPr>
+        <w:t>export</w:t>
+      </w:r>
+      <w:r>
+        <w:rPr>
+          <w:rFonts w:ascii="Menlo" w:eastAsia="Times New Roman" w:hAnsi="Menlo" w:cs="Menlo"/>
+          <w:color w:val="D4D4D4"/>
+          <w:sz w:val="18"/>
+          <w:szCs w:val="18"/>
+          <w:lang w:eastAsia="en-GB"/>
+        </w:rPr>
+        <w:t xml:space="preserve"> </w:t>
+      </w:r>
+      <w:r>
+        <w:rPr>
+          <w:rFonts w:ascii="Menlo" w:eastAsia="Times New Roman" w:hAnsi="Menlo" w:cs="Menlo"/>
+          <w:color w:val="569CD6"/>
+          <w:sz w:val="18"/>
+          <w:szCs w:val="18"/>
+          <w:lang w:eastAsia="en-GB"/>
+        </w:rPr>
+        <w:t>const</w:t>
+      </w:r>
+      <w:r>
+        <w:rPr>
+          <w:rFonts w:ascii="Menlo" w:eastAsia="Times New Roman" w:hAnsi="Menlo" w:cs="Menlo"/>
+          <w:color w:val="D4D4D4"/>
+          <w:sz w:val="18"/>
+          <w:szCs w:val="18"/>
+          <w:lang w:eastAsia="en-GB"/>
+        </w:rPr>
+        <w:t xml:space="preserve"> </w:t>
+      </w:r>
+      <w:r>
+        <w:rPr>
+          <w:rFonts w:ascii="Menlo" w:eastAsia="Times New Roman" w:hAnsi="Menlo" w:cs="Menlo"/>
+          <w:color w:val="4FC1FF"/>
+          <w:sz w:val="18"/>
+          <w:szCs w:val="18"/>
+          <w:lang w:eastAsia="en-GB"/>
+        </w:rPr>
+        <w:t>PRODUCT_LIST_REQUEST</w:t>
+      </w:r>
+      <w:r>
+        <w:rPr>
+          <w:rFonts w:ascii="Menlo" w:eastAsia="Times New Roman" w:hAnsi="Menlo" w:cs="Menlo"/>
+          <w:color w:val="D4D4D4"/>
+          <w:sz w:val="18"/>
+          <w:szCs w:val="18"/>
+          <w:lang w:eastAsia="en-GB"/>
+        </w:rPr>
+        <w:t xml:space="preserve"> = </w:t>
+      </w:r>
+      <w:r>
+        <w:rPr>
+          <w:rFonts w:ascii="Menlo" w:eastAsia="Times New Roman" w:hAnsi="Menlo" w:cs="Menlo"/>
+          <w:color w:val="CE9178"/>
+          <w:sz w:val="18"/>
+          <w:szCs w:val="18"/>
+          <w:lang w:eastAsia="en-GB"/>
+        </w:rPr>
+        <w:t>'PRODUCT_LIST_REQUEST'</w:t>
+      </w:r>
+    </w:p>
+    <w:p>
+      <w:pPr>
+        <w:shd w:val="clear" w:color="auto" w:fill="1E1E1E"/>
+        <w:spacing w:line="270" w:lineRule="atLeast"/>
+        <w:rPr>
+          <w:rFonts w:ascii="Menlo" w:eastAsia="Times New Roman" w:hAnsi="Menlo" w:cs="Menlo"/>
+          <w:color w:val="D4D4D4"/>
+          <w:sz w:val="18"/>
+          <w:szCs w:val="18"/>
+          <w:lang w:eastAsia="en-GB"/>
+        </w:rPr>
+      </w:pPr>
+      <w:r>
+        <w:rPr>
+          <w:rFonts w:ascii="Menlo" w:eastAsia="Times New Roman" w:hAnsi="Menlo" w:cs="Menlo"/>
+          <w:color w:val="C586C0"/>
+          <w:sz w:val="18"/>
+          <w:szCs w:val="18"/>
+          <w:lang w:eastAsia="en-GB"/>
+        </w:rPr>
+        <w:t>export</w:t>
+      </w:r>
+      <w:r>
+        <w:rPr>
+          <w:rFonts w:ascii="Menlo" w:eastAsia="Times New Roman" w:hAnsi="Menlo" w:cs="Menlo"/>
+          <w:color w:val="D4D4D4"/>
+          <w:sz w:val="18"/>
+          <w:szCs w:val="18"/>
+          <w:lang w:eastAsia="en-GB"/>
+        </w:rPr>
+        <w:t xml:space="preserve"> </w:t>
+      </w:r>
+      <w:r>
+        <w:rPr>
+          <w:rFonts w:ascii="Menlo" w:eastAsia="Times New Roman" w:hAnsi="Menlo" w:cs="Menlo"/>
+          <w:color w:val="569CD6"/>
+          <w:sz w:val="18"/>
+          <w:szCs w:val="18"/>
+          <w:lang w:eastAsia="en-GB"/>
+        </w:rPr>
+        <w:t>const</w:t>
+      </w:r>
+      <w:r>
+        <w:rPr>
+          <w:rFonts w:ascii="Menlo" w:eastAsia="Times New Roman" w:hAnsi="Menlo" w:cs="Menlo"/>
+          <w:color w:val="D4D4D4"/>
+          <w:sz w:val="18"/>
+          <w:szCs w:val="18"/>
+          <w:lang w:eastAsia="en-GB"/>
+        </w:rPr>
+        <w:t xml:space="preserve"> </w:t>
+      </w:r>
+      <w:r>
+        <w:rPr>
+          <w:rFonts w:ascii="Menlo" w:eastAsia="Times New Roman" w:hAnsi="Menlo" w:cs="Menlo"/>
+          <w:color w:val="4FC1FF"/>
+          <w:sz w:val="18"/>
+          <w:szCs w:val="18"/>
+          <w:lang w:eastAsia="en-GB"/>
+        </w:rPr>
+        <w:t>PRODUCT_LIST_SUCCESS</w:t>
+      </w:r>
+      <w:r>
+        <w:rPr>
+          <w:rFonts w:ascii="Menlo" w:eastAsia="Times New Roman" w:hAnsi="Menlo" w:cs="Menlo"/>
+          <w:color w:val="D4D4D4"/>
+          <w:sz w:val="18"/>
+          <w:szCs w:val="18"/>
+          <w:lang w:eastAsia="en-GB"/>
+        </w:rPr>
+        <w:t xml:space="preserve"> = </w:t>
+      </w:r>
+      <w:r>
+        <w:rPr>
+          <w:rFonts w:ascii="Menlo" w:eastAsia="Times New Roman" w:hAnsi="Menlo" w:cs="Menlo"/>
+          <w:color w:val="CE9178"/>
+          <w:sz w:val="18"/>
+          <w:szCs w:val="18"/>
+          <w:lang w:eastAsia="en-GB"/>
+        </w:rPr>
+        <w:t>'PRODUCT_LIST_SUCCESS'</w:t>
+      </w:r>
+    </w:p>
+    <w:p>
+      <w:pPr>
+        <w:shd w:val="clear" w:color="auto" w:fill="1E1E1E"/>
+        <w:spacing w:line="270" w:lineRule="atLeast"/>
+        <w:rPr>
+          <w:rFonts w:ascii="Menlo" w:eastAsia="Times New Roman" w:hAnsi="Menlo" w:cs="Menlo"/>
+          <w:color w:val="D4D4D4"/>
+          <w:sz w:val="18"/>
+          <w:szCs w:val="18"/>
+          <w:lang w:eastAsia="en-GB"/>
+        </w:rPr>
+      </w:pPr>
+      <w:r>
+        <w:rPr>
+          <w:rFonts w:ascii="Menlo" w:eastAsia="Times New Roman" w:hAnsi="Menlo" w:cs="Menlo"/>
+          <w:color w:val="C586C0"/>
+          <w:sz w:val="18"/>
+          <w:szCs w:val="18"/>
+          <w:lang w:eastAsia="en-GB"/>
+        </w:rPr>
+        <w:t>export</w:t>
+      </w:r>
+      <w:r>
+        <w:rPr>
+          <w:rFonts w:ascii="Menlo" w:eastAsia="Times New Roman" w:hAnsi="Menlo" w:cs="Menlo"/>
+          <w:color w:val="D4D4D4"/>
+          <w:sz w:val="18"/>
+          <w:szCs w:val="18"/>
+          <w:lang w:eastAsia="en-GB"/>
+        </w:rPr>
+        <w:t xml:space="preserve"> </w:t>
+      </w:r>
+      <w:r>
+        <w:rPr>
+          <w:rFonts w:ascii="Menlo" w:eastAsia="Times New Roman" w:hAnsi="Menlo" w:cs="Menlo"/>
+          <w:color w:val="569CD6"/>
+          <w:sz w:val="18"/>
+          <w:szCs w:val="18"/>
+          <w:lang w:eastAsia="en-GB"/>
+        </w:rPr>
+        <w:t>const</w:t>
+      </w:r>
+      <w:r>
+        <w:rPr>
+          <w:rFonts w:ascii="Menlo" w:eastAsia="Times New Roman" w:hAnsi="Menlo" w:cs="Menlo"/>
+          <w:color w:val="D4D4D4"/>
+          <w:sz w:val="18"/>
+          <w:szCs w:val="18"/>
+          <w:lang w:eastAsia="en-GB"/>
+        </w:rPr>
+        <w:t xml:space="preserve"> </w:t>
+      </w:r>
+      <w:r>
+        <w:rPr>
+          <w:rFonts w:ascii="Menlo" w:eastAsia="Times New Roman" w:hAnsi="Menlo" w:cs="Menlo"/>
+          <w:color w:val="4FC1FF"/>
+          <w:sz w:val="18"/>
+          <w:szCs w:val="18"/>
+          <w:lang w:eastAsia="en-GB"/>
+        </w:rPr>
+        <w:t>PRODUCT_LIST_FAIL</w:t>
+      </w:r>
+      <w:r>
+        <w:rPr>
+          <w:rFonts w:ascii="Menlo" w:eastAsia="Times New Roman" w:hAnsi="Menlo" w:cs="Menlo"/>
+          <w:color w:val="D4D4D4"/>
+          <w:sz w:val="18"/>
+          <w:szCs w:val="18"/>
+          <w:lang w:eastAsia="en-GB"/>
+        </w:rPr>
+        <w:t xml:space="preserve"> = </w:t>
+      </w:r>
+      <w:r>
+        <w:rPr>
+          <w:rFonts w:ascii="Menlo" w:eastAsia="Times New Roman" w:hAnsi="Menlo" w:cs="Menlo"/>
+          <w:color w:val="CE9178"/>
+          <w:sz w:val="18"/>
+          <w:szCs w:val="18"/>
+          <w:lang w:eastAsia="en-GB"/>
+        </w:rPr>
+        <w:t>'PRODUCT_LIST_FAIL'</w:t>
+      </w:r>
+    </w:p>
+    <w:p>
+      <w:pPr>
+        <w:tabs>
+          <w:tab w:val="left" w:pos="3600"/>
+        </w:tabs>
+      </w:pPr>
+    </w:p>
+    <w:p>
+      <w:pPr>
+        <w:pStyle w:val="ListParagraph"/>
+        <w:numPr>
+          <w:ilvl w:val="0"/>
+          <w:numId w:val="5"/>
+        </w:numPr>
+        <w:tabs>
+          <w:tab w:val="left" w:pos="3600"/>
+        </w:tabs>
+      </w:pPr>
+      <w:r>
+        <w:t>Create Actions</w:t>
+      </w:r>
+    </w:p>
+    <w:p>
+      <w:pPr>
+        <w:pStyle w:val="ListParagraph"/>
+        <w:numPr>
+          <w:ilvl w:val="0"/>
+          <w:numId w:val="5"/>
+        </w:numPr>
+        <w:shd w:val="clear" w:color="auto" w:fill="1E1E1E"/>
+        <w:spacing w:line="270" w:lineRule="atLeast"/>
+        <w:rPr>
+          <w:rFonts w:ascii="Menlo" w:eastAsia="Times New Roman" w:hAnsi="Menlo" w:cs="Menlo"/>
+          <w:color w:val="D4D4D4"/>
+          <w:sz w:val="18"/>
+          <w:szCs w:val="18"/>
+          <w:lang w:eastAsia="en-GB"/>
+        </w:rPr>
+      </w:pPr>
+      <w:r>
+        <w:rPr>
+          <w:rFonts w:ascii="Menlo" w:eastAsia="Times New Roman" w:hAnsi="Menlo" w:cs="Menlo"/>
+          <w:color w:val="C586C0"/>
+          <w:sz w:val="18"/>
+          <w:szCs w:val="18"/>
+          <w:lang w:eastAsia="en-GB"/>
+        </w:rPr>
+        <w:t>import</w:t>
+      </w:r>
+      <w:r>
+        <w:rPr>
+          <w:rFonts w:ascii="Menlo" w:eastAsia="Times New Roman" w:hAnsi="Menlo" w:cs="Menlo"/>
+          <w:color w:val="D4D4D4"/>
+          <w:sz w:val="18"/>
+          <w:szCs w:val="18"/>
+          <w:lang w:eastAsia="en-GB"/>
+        </w:rPr>
+        <w:t xml:space="preserve"> {</w:t>
+      </w:r>
+      <w:r>
+        <w:rPr>
+          <w:rFonts w:ascii="Menlo" w:eastAsia="Times New Roman" w:hAnsi="Menlo" w:cs="Menlo"/>
+          <w:color w:val="9CDCFE"/>
+          <w:sz w:val="18"/>
+          <w:szCs w:val="18"/>
+          <w:lang w:eastAsia="en-GB"/>
+        </w:rPr>
+        <w:t>PRODUCT_LIST_REQUEST</w:t>
+      </w:r>
+      <w:r>
+        <w:rPr>
+          <w:rFonts w:ascii="Menlo" w:eastAsia="Times New Roman" w:hAnsi="Menlo" w:cs="Menlo"/>
+          <w:color w:val="D4D4D4"/>
+          <w:sz w:val="18"/>
+          <w:szCs w:val="18"/>
+          <w:lang w:eastAsia="en-GB"/>
+        </w:rPr>
+        <w:t xml:space="preserve">, </w:t>
+      </w:r>
+      <w:r>
+        <w:rPr>
+          <w:rFonts w:ascii="Menlo" w:eastAsia="Times New Roman" w:hAnsi="Menlo" w:cs="Menlo"/>
+          <w:color w:val="9CDCFE"/>
+          <w:sz w:val="18"/>
+          <w:szCs w:val="18"/>
+          <w:lang w:eastAsia="en-GB"/>
+        </w:rPr>
+        <w:t>PRODUCT_LIST_SUCCESS</w:t>
+      </w:r>
+      <w:r>
+        <w:rPr>
+          <w:rFonts w:ascii="Menlo" w:eastAsia="Times New Roman" w:hAnsi="Menlo" w:cs="Menlo"/>
+          <w:color w:val="D4D4D4"/>
+          <w:sz w:val="18"/>
+          <w:szCs w:val="18"/>
+          <w:lang w:eastAsia="en-GB"/>
+        </w:rPr>
+        <w:t xml:space="preserve">, </w:t>
+      </w:r>
+      <w:r>
+        <w:rPr>
+          <w:rFonts w:ascii="Menlo" w:eastAsia="Times New Roman" w:hAnsi="Menlo" w:cs="Menlo"/>
+          <w:color w:val="9CDCFE"/>
+          <w:sz w:val="18"/>
+          <w:szCs w:val="18"/>
+          <w:lang w:eastAsia="en-GB"/>
+        </w:rPr>
+        <w:t>PRODUCT_LIST_FAIL</w:t>
+      </w:r>
+      <w:r>
+        <w:rPr>
+          <w:rFonts w:ascii="Menlo" w:eastAsia="Times New Roman" w:hAnsi="Menlo" w:cs="Menlo"/>
+          <w:color w:val="D4D4D4"/>
+          <w:sz w:val="18"/>
+          <w:szCs w:val="18"/>
+          <w:lang w:eastAsia="en-GB"/>
+        </w:rPr>
+        <w:t xml:space="preserve">} </w:t>
+      </w:r>
+      <w:r>
+        <w:rPr>
+          <w:rFonts w:ascii="Menlo" w:eastAsia="Times New Roman" w:hAnsi="Menlo" w:cs="Menlo"/>
+          <w:color w:val="C586C0"/>
+          <w:sz w:val="18"/>
+          <w:szCs w:val="18"/>
+          <w:lang w:eastAsia="en-GB"/>
+        </w:rPr>
+        <w:t>from</w:t>
+      </w:r>
+      <w:r>
+        <w:rPr>
+          <w:rFonts w:ascii="Menlo" w:eastAsia="Times New Roman" w:hAnsi="Menlo" w:cs="Menlo"/>
+          <w:color w:val="D4D4D4"/>
+          <w:sz w:val="18"/>
+          <w:szCs w:val="18"/>
+          <w:lang w:eastAsia="en-GB"/>
+        </w:rPr>
+        <w:t xml:space="preserve"> </w:t>
+      </w:r>
+      <w:proofErr w:type="gramStart"/>
+      <w:r>
+        <w:rPr>
+          <w:rFonts w:ascii="Menlo" w:eastAsia="Times New Roman" w:hAnsi="Menlo" w:cs="Menlo"/>
+          <w:color w:val="CE9178"/>
+          <w:sz w:val="18"/>
+          <w:szCs w:val="18"/>
+          <w:lang w:eastAsia="en-GB"/>
+        </w:rPr>
+        <w:t>'..</w:t>
+      </w:r>
+      <w:proofErr w:type="gramEnd"/>
+      <w:r>
+        <w:rPr>
+          <w:rFonts w:ascii="Menlo" w:eastAsia="Times New Roman" w:hAnsi="Menlo" w:cs="Menlo"/>
+          <w:color w:val="CE9178"/>
+          <w:sz w:val="18"/>
+          <w:szCs w:val="18"/>
+          <w:lang w:eastAsia="en-GB"/>
+        </w:rPr>
+        <w:t>/constants/</w:t>
+      </w:r>
+      <w:proofErr w:type="spellStart"/>
+      <w:r>
+        <w:rPr>
+          <w:rFonts w:ascii="Menlo" w:eastAsia="Times New Roman" w:hAnsi="Menlo" w:cs="Menlo"/>
+          <w:color w:val="CE9178"/>
+          <w:sz w:val="18"/>
+          <w:szCs w:val="18"/>
+          <w:lang w:eastAsia="en-GB"/>
+        </w:rPr>
+        <w:t>productConstants</w:t>
+      </w:r>
+      <w:proofErr w:type="spellEnd"/>
+      <w:r>
+        <w:rPr>
+          <w:rFonts w:ascii="Menlo" w:eastAsia="Times New Roman" w:hAnsi="Menlo" w:cs="Menlo"/>
+          <w:color w:val="CE9178"/>
+          <w:sz w:val="18"/>
+          <w:szCs w:val="18"/>
+          <w:lang w:eastAsia="en-GB"/>
+        </w:rPr>
+        <w:t>'</w:t>
+      </w:r>
+    </w:p>
+    <w:p>
+      <w:pPr>
+        <w:pStyle w:val="ListParagraph"/>
+        <w:numPr>
+          <w:ilvl w:val="0"/>
+          <w:numId w:val="5"/>
+        </w:numPr>
+        <w:shd w:val="clear" w:color="auto" w:fill="1E1E1E"/>
+        <w:spacing w:line="270" w:lineRule="atLeast"/>
+        <w:rPr>
+          <w:rFonts w:ascii="Menlo" w:eastAsia="Times New Roman" w:hAnsi="Menlo" w:cs="Menlo"/>
+          <w:color w:val="D4D4D4"/>
+          <w:sz w:val="18"/>
+          <w:szCs w:val="18"/>
+          <w:lang w:eastAsia="en-GB"/>
+        </w:rPr>
+      </w:pPr>
+      <w:r>
+        <w:rPr>
+          <w:rFonts w:ascii="Menlo" w:eastAsia="Times New Roman" w:hAnsi="Menlo" w:cs="Menlo"/>
+          <w:color w:val="C586C0"/>
+          <w:sz w:val="18"/>
+          <w:szCs w:val="18"/>
+          <w:lang w:eastAsia="en-GB"/>
+        </w:rPr>
+        <w:t>import</w:t>
+      </w:r>
+      <w:r>
+        <w:rPr>
+          <w:rFonts w:ascii="Menlo" w:eastAsia="Times New Roman" w:hAnsi="Menlo" w:cs="Menlo"/>
+          <w:color w:val="D4D4D4"/>
+          <w:sz w:val="18"/>
+          <w:szCs w:val="18"/>
+          <w:lang w:eastAsia="en-GB"/>
+        </w:rPr>
+        <w:t xml:space="preserve"> </w:t>
+      </w:r>
+      <w:proofErr w:type="spellStart"/>
+      <w:r>
+        <w:rPr>
+          <w:rFonts w:ascii="Menlo" w:eastAsia="Times New Roman" w:hAnsi="Menlo" w:cs="Menlo"/>
+          <w:color w:val="9CDCFE"/>
+          <w:sz w:val="18"/>
+          <w:szCs w:val="18"/>
+          <w:lang w:eastAsia="en-GB"/>
+        </w:rPr>
+        <w:t>axios</w:t>
+      </w:r>
+      <w:proofErr w:type="spellEnd"/>
+      <w:r>
+        <w:rPr>
+          <w:rFonts w:ascii="Menlo" w:eastAsia="Times New Roman" w:hAnsi="Menlo" w:cs="Menlo"/>
+          <w:color w:val="D4D4D4"/>
+          <w:sz w:val="18"/>
+          <w:szCs w:val="18"/>
+          <w:lang w:eastAsia="en-GB"/>
+        </w:rPr>
+        <w:t xml:space="preserve"> </w:t>
+      </w:r>
+      <w:r>
+        <w:rPr>
+          <w:rFonts w:ascii="Menlo" w:eastAsia="Times New Roman" w:hAnsi="Menlo" w:cs="Menlo"/>
+          <w:color w:val="C586C0"/>
+          <w:sz w:val="18"/>
+          <w:szCs w:val="18"/>
+          <w:lang w:eastAsia="en-GB"/>
+        </w:rPr>
+        <w:t>from</w:t>
+      </w:r>
+      <w:r>
+        <w:rPr>
+          <w:rFonts w:ascii="Menlo" w:eastAsia="Times New Roman" w:hAnsi="Menlo" w:cs="Menlo"/>
+          <w:color w:val="D4D4D4"/>
+          <w:sz w:val="18"/>
+          <w:szCs w:val="18"/>
+          <w:lang w:eastAsia="en-GB"/>
+        </w:rPr>
+        <w:t xml:space="preserve"> </w:t>
+      </w:r>
+      <w:r>
+        <w:rPr>
+          <w:rFonts w:ascii="Menlo" w:eastAsia="Times New Roman" w:hAnsi="Menlo" w:cs="Menlo"/>
+          <w:color w:val="CE9178"/>
+          <w:sz w:val="18"/>
+          <w:szCs w:val="18"/>
+          <w:lang w:eastAsia="en-GB"/>
+        </w:rPr>
+        <w:t>'</w:t>
+      </w:r>
+      <w:proofErr w:type="spellStart"/>
+      <w:r>
+        <w:rPr>
+          <w:rFonts w:ascii="Menlo" w:eastAsia="Times New Roman" w:hAnsi="Menlo" w:cs="Menlo"/>
+          <w:color w:val="CE9178"/>
+          <w:sz w:val="18"/>
+          <w:szCs w:val="18"/>
+          <w:lang w:eastAsia="en-GB"/>
+        </w:rPr>
+        <w:t>axios</w:t>
+      </w:r>
+      <w:proofErr w:type="spellEnd"/>
+      <w:r>
+        <w:rPr>
+          <w:rFonts w:ascii="Menlo" w:eastAsia="Times New Roman" w:hAnsi="Menlo" w:cs="Menlo"/>
+          <w:color w:val="CE9178"/>
+          <w:sz w:val="18"/>
+          <w:szCs w:val="18"/>
+          <w:lang w:eastAsia="en-GB"/>
+        </w:rPr>
+        <w:t>'</w:t>
+      </w:r>
+    </w:p>
+    <w:p>
+      <w:pPr>
+        <w:pStyle w:val="ListParagraph"/>
+        <w:numPr>
+          <w:ilvl w:val="0"/>
+          <w:numId w:val="5"/>
+        </w:numPr>
+        <w:shd w:val="clear" w:color="auto" w:fill="1E1E1E"/>
+        <w:spacing w:line="270" w:lineRule="atLeast"/>
+        <w:rPr>
+          <w:rFonts w:ascii="Menlo" w:eastAsia="Times New Roman" w:hAnsi="Menlo" w:cs="Menlo"/>
+          <w:color w:val="D4D4D4"/>
+          <w:sz w:val="18"/>
+          <w:szCs w:val="18"/>
+          <w:lang w:eastAsia="en-GB"/>
+        </w:rPr>
+      </w:pPr>
+    </w:p>
+    <w:p>
+      <w:pPr>
+        <w:pStyle w:val="ListParagraph"/>
+        <w:numPr>
+          <w:ilvl w:val="0"/>
+          <w:numId w:val="5"/>
+        </w:numPr>
+        <w:shd w:val="clear" w:color="auto" w:fill="1E1E1E"/>
+        <w:spacing w:line="270" w:lineRule="atLeast"/>
+        <w:rPr>
+          <w:rFonts w:ascii="Menlo" w:eastAsia="Times New Roman" w:hAnsi="Menlo" w:cs="Menlo"/>
+          <w:color w:val="D4D4D4"/>
+          <w:sz w:val="18"/>
+          <w:szCs w:val="18"/>
+          <w:lang w:eastAsia="en-GB"/>
+        </w:rPr>
+      </w:pPr>
+      <w:r>
+        <w:rPr>
+          <w:rFonts w:ascii="Menlo" w:eastAsia="Times New Roman" w:hAnsi="Menlo" w:cs="Menlo"/>
+          <w:color w:val="C586C0"/>
+          <w:sz w:val="18"/>
+          <w:szCs w:val="18"/>
+          <w:lang w:eastAsia="en-GB"/>
+        </w:rPr>
+        <w:t>export</w:t>
+      </w:r>
+      <w:r>
+        <w:rPr>
+          <w:rFonts w:ascii="Menlo" w:eastAsia="Times New Roman" w:hAnsi="Menlo" w:cs="Menlo"/>
+          <w:color w:val="D4D4D4"/>
+          <w:sz w:val="18"/>
+          <w:szCs w:val="18"/>
+          <w:lang w:eastAsia="en-GB"/>
+        </w:rPr>
+        <w:t xml:space="preserve"> </w:t>
+      </w:r>
+      <w:r>
+        <w:rPr>
+          <w:rFonts w:ascii="Menlo" w:eastAsia="Times New Roman" w:hAnsi="Menlo" w:cs="Menlo"/>
+          <w:color w:val="569CD6"/>
+          <w:sz w:val="18"/>
+          <w:szCs w:val="18"/>
+          <w:lang w:eastAsia="en-GB"/>
+        </w:rPr>
+        <w:t>const</w:t>
+      </w:r>
+      <w:r>
+        <w:rPr>
+          <w:rFonts w:ascii="Menlo" w:eastAsia="Times New Roman" w:hAnsi="Menlo" w:cs="Menlo"/>
+          <w:color w:val="D4D4D4"/>
+          <w:sz w:val="18"/>
+          <w:szCs w:val="18"/>
+          <w:lang w:eastAsia="en-GB"/>
+        </w:rPr>
+        <w:t xml:space="preserve"> </w:t>
+      </w:r>
+      <w:proofErr w:type="spellStart"/>
+      <w:r>
+        <w:rPr>
+          <w:rFonts w:ascii="Menlo" w:eastAsia="Times New Roman" w:hAnsi="Menlo" w:cs="Menlo"/>
+          <w:color w:val="DCDCAA"/>
+          <w:sz w:val="18"/>
+          <w:szCs w:val="18"/>
+          <w:lang w:eastAsia="en-GB"/>
+        </w:rPr>
+        <w:t>listProducts</w:t>
+      </w:r>
+      <w:proofErr w:type="spellEnd"/>
+      <w:r>
+        <w:rPr>
+          <w:rFonts w:ascii="Menlo" w:eastAsia="Times New Roman" w:hAnsi="Menlo" w:cs="Menlo"/>
+          <w:color w:val="D4D4D4"/>
+          <w:sz w:val="18"/>
+          <w:szCs w:val="18"/>
+          <w:lang w:eastAsia="en-GB"/>
+        </w:rPr>
+        <w:t xml:space="preserve"> = () </w:t>
+      </w:r>
+      <w:r>
+        <w:rPr>
+          <w:rFonts w:ascii="Menlo" w:eastAsia="Times New Roman" w:hAnsi="Menlo" w:cs="Menlo"/>
+          <w:color w:val="569CD6"/>
+          <w:sz w:val="18"/>
+          <w:szCs w:val="18"/>
+          <w:lang w:eastAsia="en-GB"/>
+        </w:rPr>
+        <w:t>=&gt;</w:t>
+      </w:r>
+      <w:r>
+        <w:rPr>
+          <w:rFonts w:ascii="Menlo" w:eastAsia="Times New Roman" w:hAnsi="Menlo" w:cs="Menlo"/>
+          <w:color w:val="D4D4D4"/>
+          <w:sz w:val="18"/>
+          <w:szCs w:val="18"/>
+          <w:lang w:eastAsia="en-GB"/>
+        </w:rPr>
+        <w:t xml:space="preserve"> </w:t>
+      </w:r>
+      <w:r>
+        <w:rPr>
+          <w:rFonts w:ascii="Menlo" w:eastAsia="Times New Roman" w:hAnsi="Menlo" w:cs="Menlo"/>
+          <w:color w:val="569CD6"/>
+          <w:sz w:val="18"/>
+          <w:szCs w:val="18"/>
+          <w:lang w:eastAsia="en-GB"/>
+        </w:rPr>
+        <w:t>async</w:t>
+      </w:r>
+      <w:r>
+        <w:rPr>
+          <w:rFonts w:ascii="Menlo" w:eastAsia="Times New Roman" w:hAnsi="Menlo" w:cs="Menlo"/>
+          <w:color w:val="D4D4D4"/>
+          <w:sz w:val="18"/>
+          <w:szCs w:val="18"/>
+          <w:lang w:eastAsia="en-GB"/>
+        </w:rPr>
+        <w:t xml:space="preserve"> (</w:t>
+      </w:r>
+      <w:r>
+        <w:rPr>
+          <w:rFonts w:ascii="Menlo" w:eastAsia="Times New Roman" w:hAnsi="Menlo" w:cs="Menlo"/>
+          <w:color w:val="9CDCFE"/>
+          <w:sz w:val="18"/>
+          <w:szCs w:val="18"/>
+          <w:lang w:eastAsia="en-GB"/>
+        </w:rPr>
+        <w:t>dispatch</w:t>
+      </w:r>
+      <w:r>
+        <w:rPr>
+          <w:rFonts w:ascii="Menlo" w:eastAsia="Times New Roman" w:hAnsi="Menlo" w:cs="Menlo"/>
+          <w:color w:val="D4D4D4"/>
+          <w:sz w:val="18"/>
+          <w:szCs w:val="18"/>
+          <w:lang w:eastAsia="en-GB"/>
+        </w:rPr>
+        <w:t xml:space="preserve">) </w:t>
+      </w:r>
+      <w:r>
+        <w:rPr>
+          <w:rFonts w:ascii="Menlo" w:eastAsia="Times New Roman" w:hAnsi="Menlo" w:cs="Menlo"/>
+          <w:color w:val="569CD6"/>
+          <w:sz w:val="18"/>
+          <w:szCs w:val="18"/>
+          <w:lang w:eastAsia="en-GB"/>
+        </w:rPr>
+        <w:t>=&gt;</w:t>
+      </w:r>
+      <w:r>
+        <w:rPr>
+          <w:rFonts w:ascii="Menlo" w:eastAsia="Times New Roman" w:hAnsi="Menlo" w:cs="Menlo"/>
+          <w:color w:val="D4D4D4"/>
+          <w:sz w:val="18"/>
+          <w:szCs w:val="18"/>
+          <w:lang w:eastAsia="en-GB"/>
+        </w:rPr>
+        <w:t xml:space="preserve"> {</w:t>
+      </w:r>
+    </w:p>
+    <w:p>
+      <w:pPr>
+        <w:pStyle w:val="ListParagraph"/>
+        <w:numPr>
+          <w:ilvl w:val="0"/>
+          <w:numId w:val="5"/>
+        </w:numPr>
+        <w:shd w:val="clear" w:color="auto" w:fill="1E1E1E"/>
+        <w:spacing w:line="270" w:lineRule="atLeast"/>
+        <w:rPr>
+          <w:rFonts w:ascii="Menlo" w:eastAsia="Times New Roman" w:hAnsi="Menlo" w:cs="Menlo"/>
+          <w:color w:val="D4D4D4"/>
+          <w:sz w:val="18"/>
+          <w:szCs w:val="18"/>
+          <w:lang w:eastAsia="en-GB"/>
+        </w:rPr>
+      </w:pPr>
+      <w:r>
+        <w:rPr>
+          <w:rFonts w:ascii="Menlo" w:eastAsia="Times New Roman" w:hAnsi="Menlo" w:cs="Menlo"/>
+          <w:color w:val="D4D4D4"/>
+          <w:sz w:val="18"/>
+          <w:szCs w:val="18"/>
+          <w:lang w:eastAsia="en-GB"/>
+        </w:rPr>
+        <w:t xml:space="preserve">    </w:t>
+      </w:r>
+      <w:r>
+        <w:rPr>
+          <w:rFonts w:ascii="Menlo" w:eastAsia="Times New Roman" w:hAnsi="Menlo" w:cs="Menlo"/>
+          <w:color w:val="C586C0"/>
+          <w:sz w:val="18"/>
+          <w:szCs w:val="18"/>
+          <w:lang w:eastAsia="en-GB"/>
+        </w:rPr>
+        <w:t>try</w:t>
+      </w:r>
+      <w:r>
+        <w:rPr>
+          <w:rFonts w:ascii="Menlo" w:eastAsia="Times New Roman" w:hAnsi="Menlo" w:cs="Menlo"/>
+          <w:color w:val="D4D4D4"/>
+          <w:sz w:val="18"/>
+          <w:szCs w:val="18"/>
+          <w:lang w:eastAsia="en-GB"/>
+        </w:rPr>
+        <w:t xml:space="preserve"> {</w:t>
+      </w:r>
+    </w:p>
+    <w:p>
+      <w:pPr>
+        <w:pStyle w:val="ListParagraph"/>
+        <w:numPr>
+          <w:ilvl w:val="0"/>
+          <w:numId w:val="5"/>
+        </w:numPr>
+        <w:shd w:val="clear" w:color="auto" w:fill="1E1E1E"/>
+        <w:spacing w:line="270" w:lineRule="atLeast"/>
+        <w:rPr>
+          <w:rFonts w:ascii="Menlo" w:eastAsia="Times New Roman" w:hAnsi="Menlo" w:cs="Menlo"/>
+          <w:color w:val="D4D4D4"/>
+          <w:sz w:val="18"/>
+          <w:szCs w:val="18"/>
+          <w:lang w:eastAsia="en-GB"/>
+        </w:rPr>
+      </w:pPr>
+      <w:r>
+        <w:rPr>
+          <w:rFonts w:ascii="Menlo" w:eastAsia="Times New Roman" w:hAnsi="Menlo" w:cs="Menlo"/>
+          <w:color w:val="D4D4D4"/>
+          <w:sz w:val="18"/>
+          <w:szCs w:val="18"/>
+          <w:lang w:eastAsia="en-GB"/>
+        </w:rPr>
+        <w:t xml:space="preserve">        </w:t>
+      </w:r>
+      <w:proofErr w:type="gramStart"/>
+      <w:r>
+        <w:rPr>
+          <w:rFonts w:ascii="Menlo" w:eastAsia="Times New Roman" w:hAnsi="Menlo" w:cs="Menlo"/>
+          <w:color w:val="DCDCAA"/>
+          <w:sz w:val="18"/>
+          <w:szCs w:val="18"/>
+          <w:lang w:eastAsia="en-GB"/>
+        </w:rPr>
+        <w:t>dispatch</w:t>
+      </w:r>
+      <w:r>
+        <w:rPr>
+          <w:rFonts w:ascii="Menlo" w:eastAsia="Times New Roman" w:hAnsi="Menlo" w:cs="Menlo"/>
+          <w:color w:val="D4D4D4"/>
+          <w:sz w:val="18"/>
+          <w:szCs w:val="18"/>
+          <w:lang w:eastAsia="en-GB"/>
+        </w:rPr>
+        <w:t>(</w:t>
+      </w:r>
+      <w:proofErr w:type="gramEnd"/>
+      <w:r>
+        <w:rPr>
+          <w:rFonts w:ascii="Menlo" w:eastAsia="Times New Roman" w:hAnsi="Menlo" w:cs="Menlo"/>
+          <w:color w:val="D4D4D4"/>
+          <w:sz w:val="18"/>
+          <w:szCs w:val="18"/>
+          <w:lang w:eastAsia="en-GB"/>
+        </w:rPr>
+        <w:t>{</w:t>
+      </w:r>
+      <w:r>
+        <w:rPr>
+          <w:rFonts w:ascii="Menlo" w:eastAsia="Times New Roman" w:hAnsi="Menlo" w:cs="Menlo"/>
+          <w:color w:val="9CDCFE"/>
+          <w:sz w:val="18"/>
+          <w:szCs w:val="18"/>
+          <w:lang w:eastAsia="en-GB"/>
+        </w:rPr>
+        <w:t>type:</w:t>
+      </w:r>
+      <w:r>
+        <w:rPr>
+          <w:rFonts w:ascii="Menlo" w:eastAsia="Times New Roman" w:hAnsi="Menlo" w:cs="Menlo"/>
+          <w:color w:val="D4D4D4"/>
+          <w:sz w:val="18"/>
+          <w:szCs w:val="18"/>
+          <w:lang w:eastAsia="en-GB"/>
+        </w:rPr>
+        <w:t xml:space="preserve"> </w:t>
+      </w:r>
+      <w:r>
+        <w:rPr>
+          <w:rFonts w:ascii="Menlo" w:eastAsia="Times New Roman" w:hAnsi="Menlo" w:cs="Menlo"/>
+          <w:color w:val="4FC1FF"/>
+          <w:sz w:val="18"/>
+          <w:szCs w:val="18"/>
+          <w:lang w:eastAsia="en-GB"/>
+        </w:rPr>
+        <w:t>PRODUCT_LIST_REQUEST</w:t>
+      </w:r>
+      <w:r>
+        <w:rPr>
+          <w:rFonts w:ascii="Menlo" w:eastAsia="Times New Roman" w:hAnsi="Menlo" w:cs="Menlo"/>
+          <w:color w:val="D4D4D4"/>
+          <w:sz w:val="18"/>
+          <w:szCs w:val="18"/>
+          <w:lang w:eastAsia="en-GB"/>
+        </w:rPr>
+        <w:t>})</w:t>
+      </w:r>
+    </w:p>
+    <w:p>
+      <w:pPr>
+        <w:pStyle w:val="ListParagraph"/>
+        <w:numPr>
+          <w:ilvl w:val="0"/>
+          <w:numId w:val="5"/>
+        </w:numPr>
+        <w:shd w:val="clear" w:color="auto" w:fill="1E1E1E"/>
+        <w:spacing w:line="270" w:lineRule="atLeast"/>
+        <w:rPr>
+          <w:rFonts w:ascii="Menlo" w:eastAsia="Times New Roman" w:hAnsi="Menlo" w:cs="Menlo"/>
+          <w:color w:val="D4D4D4"/>
+          <w:sz w:val="18"/>
+          <w:szCs w:val="18"/>
+          <w:lang w:eastAsia="en-GB"/>
+        </w:rPr>
+      </w:pPr>
+    </w:p>
+    <w:p>
+      <w:pPr>
+        <w:pStyle w:val="ListParagraph"/>
+        <w:numPr>
+          <w:ilvl w:val="0"/>
+          <w:numId w:val="5"/>
+        </w:numPr>
+        <w:shd w:val="clear" w:color="auto" w:fill="1E1E1E"/>
+        <w:spacing w:line="270" w:lineRule="atLeast"/>
+        <w:rPr>
+          <w:rFonts w:ascii="Menlo" w:eastAsia="Times New Roman" w:hAnsi="Menlo" w:cs="Menlo"/>
+          <w:color w:val="D4D4D4"/>
+          <w:sz w:val="18"/>
+          <w:szCs w:val="18"/>
+          <w:lang w:eastAsia="en-GB"/>
+        </w:rPr>
+      </w:pPr>
+      <w:r>
+        <w:rPr>
+          <w:rFonts w:ascii="Menlo" w:eastAsia="Times New Roman" w:hAnsi="Menlo" w:cs="Menlo"/>
+          <w:color w:val="D4D4D4"/>
+          <w:sz w:val="18"/>
+          <w:szCs w:val="18"/>
+          <w:lang w:eastAsia="en-GB"/>
+        </w:rPr>
+        <w:t xml:space="preserve">        </w:t>
+      </w:r>
+      <w:r>
+        <w:rPr>
+          <w:rFonts w:ascii="Menlo" w:eastAsia="Times New Roman" w:hAnsi="Menlo" w:cs="Menlo"/>
+          <w:color w:val="569CD6"/>
+          <w:sz w:val="18"/>
+          <w:szCs w:val="18"/>
+          <w:lang w:eastAsia="en-GB"/>
+        </w:rPr>
+        <w:t>const</w:t>
+      </w:r>
+      <w:r>
+        <w:rPr>
+          <w:rFonts w:ascii="Menlo" w:eastAsia="Times New Roman" w:hAnsi="Menlo" w:cs="Menlo"/>
+          <w:color w:val="D4D4D4"/>
+          <w:sz w:val="18"/>
+          <w:szCs w:val="18"/>
+          <w:lang w:eastAsia="en-GB"/>
+        </w:rPr>
+        <w:t xml:space="preserve"> {</w:t>
+      </w:r>
+      <w:r>
+        <w:rPr>
+          <w:rFonts w:ascii="Menlo" w:eastAsia="Times New Roman" w:hAnsi="Menlo" w:cs="Menlo"/>
+          <w:color w:val="4FC1FF"/>
+          <w:sz w:val="18"/>
+          <w:szCs w:val="18"/>
+          <w:lang w:eastAsia="en-GB"/>
+        </w:rPr>
+        <w:t>data</w:t>
+      </w:r>
+      <w:r>
+        <w:rPr>
+          <w:rFonts w:ascii="Menlo" w:eastAsia="Times New Roman" w:hAnsi="Menlo" w:cs="Menlo"/>
+          <w:color w:val="D4D4D4"/>
+          <w:sz w:val="18"/>
+          <w:szCs w:val="18"/>
+          <w:lang w:eastAsia="en-GB"/>
+        </w:rPr>
+        <w:t xml:space="preserve">} = </w:t>
+      </w:r>
+      <w:r>
+        <w:rPr>
+          <w:rFonts w:ascii="Menlo" w:eastAsia="Times New Roman" w:hAnsi="Menlo" w:cs="Menlo"/>
+          <w:color w:val="C586C0"/>
+          <w:sz w:val="18"/>
+          <w:szCs w:val="18"/>
+          <w:lang w:eastAsia="en-GB"/>
+        </w:rPr>
+        <w:t>await</w:t>
+      </w:r>
+      <w:r>
+        <w:rPr>
+          <w:rFonts w:ascii="Menlo" w:eastAsia="Times New Roman" w:hAnsi="Menlo" w:cs="Menlo"/>
+          <w:color w:val="D4D4D4"/>
+          <w:sz w:val="18"/>
+          <w:szCs w:val="18"/>
+          <w:lang w:eastAsia="en-GB"/>
+        </w:rPr>
+        <w:t xml:space="preserve"> </w:t>
+      </w:r>
+      <w:proofErr w:type="spellStart"/>
+      <w:r>
+        <w:rPr>
+          <w:rFonts w:ascii="Menlo" w:eastAsia="Times New Roman" w:hAnsi="Menlo" w:cs="Menlo"/>
+          <w:color w:val="4FC1FF"/>
+          <w:sz w:val="18"/>
+          <w:szCs w:val="18"/>
+          <w:lang w:eastAsia="en-GB"/>
+        </w:rPr>
+        <w:t>axios</w:t>
+      </w:r>
+      <w:r>
+        <w:rPr>
+          <w:rFonts w:ascii="Menlo" w:eastAsia="Times New Roman" w:hAnsi="Menlo" w:cs="Menlo"/>
+          <w:color w:val="D4D4D4"/>
+          <w:sz w:val="18"/>
+          <w:szCs w:val="18"/>
+          <w:lang w:eastAsia="en-GB"/>
+        </w:rPr>
+        <w:t>.</w:t>
+      </w:r>
+      <w:r>
+        <w:rPr>
+          <w:rFonts w:ascii="Menlo" w:eastAsia="Times New Roman" w:hAnsi="Menlo" w:cs="Menlo"/>
+          <w:color w:val="DCDCAA"/>
+          <w:sz w:val="18"/>
+          <w:szCs w:val="18"/>
+          <w:lang w:eastAsia="en-GB"/>
+        </w:rPr>
+        <w:t>get</w:t>
+      </w:r>
+      <w:proofErr w:type="spellEnd"/>
+      <w:r>
+        <w:rPr>
+          <w:rFonts w:ascii="Menlo" w:eastAsia="Times New Roman" w:hAnsi="Menlo" w:cs="Menlo"/>
+          <w:color w:val="D4D4D4"/>
+          <w:sz w:val="18"/>
+          <w:szCs w:val="18"/>
+          <w:lang w:eastAsia="en-GB"/>
+        </w:rPr>
+        <w:t>(</w:t>
+      </w:r>
+      <w:r>
+        <w:rPr>
+          <w:rFonts w:ascii="Menlo" w:eastAsia="Times New Roman" w:hAnsi="Menlo" w:cs="Menlo"/>
+          <w:color w:val="CE9178"/>
+          <w:sz w:val="18"/>
+          <w:szCs w:val="18"/>
+          <w:lang w:eastAsia="en-GB"/>
+        </w:rPr>
+        <w:t>'/</w:t>
+      </w:r>
+      <w:proofErr w:type="spellStart"/>
+      <w:r>
+        <w:rPr>
+          <w:rFonts w:ascii="Menlo" w:eastAsia="Times New Roman" w:hAnsi="Menlo" w:cs="Menlo"/>
+          <w:color w:val="CE9178"/>
+          <w:sz w:val="18"/>
+          <w:szCs w:val="18"/>
+          <w:lang w:eastAsia="en-GB"/>
+        </w:rPr>
+        <w:t>api</w:t>
+      </w:r>
+      <w:proofErr w:type="spellEnd"/>
+      <w:r>
+        <w:rPr>
+          <w:rFonts w:ascii="Menlo" w:eastAsia="Times New Roman" w:hAnsi="Menlo" w:cs="Menlo"/>
+          <w:color w:val="CE9178"/>
+          <w:sz w:val="18"/>
+          <w:szCs w:val="18"/>
+          <w:lang w:eastAsia="en-GB"/>
+        </w:rPr>
+        <w:t>/products'</w:t>
+      </w:r>
+      <w:r>
+        <w:rPr>
+          <w:rFonts w:ascii="Menlo" w:eastAsia="Times New Roman" w:hAnsi="Menlo" w:cs="Menlo"/>
+          <w:color w:val="D4D4D4"/>
+          <w:sz w:val="18"/>
+          <w:szCs w:val="18"/>
+          <w:lang w:eastAsia="en-GB"/>
+        </w:rPr>
+        <w:t>)</w:t>
+      </w:r>
+    </w:p>
+    <w:p>
+      <w:pPr>
+        <w:pStyle w:val="ListParagraph"/>
+        <w:numPr>
+          <w:ilvl w:val="0"/>
+          <w:numId w:val="5"/>
+        </w:numPr>
+        <w:shd w:val="clear" w:color="auto" w:fill="1E1E1E"/>
+        <w:spacing w:line="270" w:lineRule="atLeast"/>
+        <w:rPr>
+          <w:rFonts w:ascii="Menlo" w:eastAsia="Times New Roman" w:hAnsi="Menlo" w:cs="Menlo"/>
+          <w:color w:val="D4D4D4"/>
+          <w:sz w:val="18"/>
+          <w:szCs w:val="18"/>
+          <w:lang w:eastAsia="en-GB"/>
+        </w:rPr>
+      </w:pPr>
+      <w:r>
+        <w:rPr>
+          <w:rFonts w:ascii="Menlo" w:eastAsia="Times New Roman" w:hAnsi="Menlo" w:cs="Menlo"/>
+          <w:color w:val="D4D4D4"/>
+          <w:sz w:val="18"/>
+          <w:szCs w:val="18"/>
+          <w:lang w:eastAsia="en-GB"/>
+        </w:rPr>
+        <w:t xml:space="preserve">        </w:t>
+      </w:r>
+      <w:proofErr w:type="gramStart"/>
+      <w:r>
+        <w:rPr>
+          <w:rFonts w:ascii="Menlo" w:eastAsia="Times New Roman" w:hAnsi="Menlo" w:cs="Menlo"/>
+          <w:color w:val="DCDCAA"/>
+          <w:sz w:val="18"/>
+          <w:szCs w:val="18"/>
+          <w:lang w:eastAsia="en-GB"/>
+        </w:rPr>
+        <w:t>dispatch</w:t>
+      </w:r>
+      <w:r>
+        <w:rPr>
+          <w:rFonts w:ascii="Menlo" w:eastAsia="Times New Roman" w:hAnsi="Menlo" w:cs="Menlo"/>
+          <w:color w:val="D4D4D4"/>
+          <w:sz w:val="18"/>
+          <w:szCs w:val="18"/>
+          <w:lang w:eastAsia="en-GB"/>
+        </w:rPr>
+        <w:t>(</w:t>
+      </w:r>
+      <w:proofErr w:type="gramEnd"/>
+      <w:r>
+        <w:rPr>
+          <w:rFonts w:ascii="Menlo" w:eastAsia="Times New Roman" w:hAnsi="Menlo" w:cs="Menlo"/>
+          <w:color w:val="D4D4D4"/>
+          <w:sz w:val="18"/>
+          <w:szCs w:val="18"/>
+          <w:lang w:eastAsia="en-GB"/>
+        </w:rPr>
+        <w:t>{</w:t>
+      </w:r>
+    </w:p>
+    <w:p>
+      <w:pPr>
+        <w:pStyle w:val="ListParagraph"/>
+        <w:numPr>
+          <w:ilvl w:val="0"/>
+          <w:numId w:val="5"/>
+        </w:numPr>
+        <w:shd w:val="clear" w:color="auto" w:fill="1E1E1E"/>
+        <w:spacing w:line="270" w:lineRule="atLeast"/>
+        <w:rPr>
+          <w:rFonts w:ascii="Menlo" w:eastAsia="Times New Roman" w:hAnsi="Menlo" w:cs="Menlo"/>
+          <w:color w:val="D4D4D4"/>
+          <w:sz w:val="18"/>
+          <w:szCs w:val="18"/>
+          <w:lang w:eastAsia="en-GB"/>
+        </w:rPr>
+      </w:pPr>
+      <w:r>
+        <w:rPr>
+          <w:rFonts w:ascii="Menlo" w:eastAsia="Times New Roman" w:hAnsi="Menlo" w:cs="Menlo"/>
+          <w:color w:val="D4D4D4"/>
+          <w:sz w:val="18"/>
+          <w:szCs w:val="18"/>
+          <w:lang w:eastAsia="en-GB"/>
+        </w:rPr>
+        <w:t xml:space="preserve">            </w:t>
+      </w:r>
+      <w:r>
+        <w:rPr>
+          <w:rFonts w:ascii="Menlo" w:eastAsia="Times New Roman" w:hAnsi="Menlo" w:cs="Menlo"/>
+          <w:color w:val="9CDCFE"/>
+          <w:sz w:val="18"/>
+          <w:szCs w:val="18"/>
+          <w:lang w:eastAsia="en-GB"/>
+        </w:rPr>
+        <w:t>type:</w:t>
+      </w:r>
+      <w:r>
+        <w:rPr>
+          <w:rFonts w:ascii="Menlo" w:eastAsia="Times New Roman" w:hAnsi="Menlo" w:cs="Menlo"/>
+          <w:color w:val="D4D4D4"/>
+          <w:sz w:val="18"/>
+          <w:szCs w:val="18"/>
+          <w:lang w:eastAsia="en-GB"/>
+        </w:rPr>
+        <w:t xml:space="preserve"> </w:t>
+      </w:r>
+      <w:r>
+        <w:rPr>
+          <w:rFonts w:ascii="Menlo" w:eastAsia="Times New Roman" w:hAnsi="Menlo" w:cs="Menlo"/>
+          <w:color w:val="4FC1FF"/>
+          <w:sz w:val="18"/>
+          <w:szCs w:val="18"/>
+          <w:lang w:eastAsia="en-GB"/>
+        </w:rPr>
+        <w:t>PRODUCT_LIST_SUCCESS</w:t>
+      </w:r>
+      <w:r>
+        <w:rPr>
+          <w:rFonts w:ascii="Menlo" w:eastAsia="Times New Roman" w:hAnsi="Menlo" w:cs="Menlo"/>
+          <w:color w:val="D4D4D4"/>
+          <w:sz w:val="18"/>
+          <w:szCs w:val="18"/>
+          <w:lang w:eastAsia="en-GB"/>
+        </w:rPr>
+        <w:t>,</w:t>
+      </w:r>
+    </w:p>
+    <w:p>
+      <w:pPr>
+        <w:pStyle w:val="ListParagraph"/>
+        <w:numPr>
+          <w:ilvl w:val="0"/>
+          <w:numId w:val="5"/>
+        </w:numPr>
+        <w:shd w:val="clear" w:color="auto" w:fill="1E1E1E"/>
+        <w:spacing w:line="270" w:lineRule="atLeast"/>
+        <w:rPr>
+          <w:rFonts w:ascii="Menlo" w:eastAsia="Times New Roman" w:hAnsi="Menlo" w:cs="Menlo"/>
+          <w:color w:val="D4D4D4"/>
+          <w:sz w:val="18"/>
+          <w:szCs w:val="18"/>
+          <w:lang w:eastAsia="en-GB"/>
+        </w:rPr>
+      </w:pPr>
+      <w:r>
+        <w:rPr>
+          <w:rFonts w:ascii="Menlo" w:eastAsia="Times New Roman" w:hAnsi="Menlo" w:cs="Menlo"/>
+          <w:color w:val="D4D4D4"/>
+          <w:sz w:val="18"/>
+          <w:szCs w:val="18"/>
+          <w:lang w:eastAsia="en-GB"/>
+        </w:rPr>
+        <w:t xml:space="preserve">            </w:t>
+      </w:r>
+      <w:r>
+        <w:rPr>
+          <w:rFonts w:ascii="Menlo" w:eastAsia="Times New Roman" w:hAnsi="Menlo" w:cs="Menlo"/>
+          <w:color w:val="9CDCFE"/>
+          <w:sz w:val="18"/>
+          <w:szCs w:val="18"/>
+          <w:lang w:eastAsia="en-GB"/>
+        </w:rPr>
+        <w:t>payload:</w:t>
+      </w:r>
+      <w:r>
+        <w:rPr>
+          <w:rFonts w:ascii="Menlo" w:eastAsia="Times New Roman" w:hAnsi="Menlo" w:cs="Menlo"/>
+          <w:color w:val="D4D4D4"/>
+          <w:sz w:val="18"/>
+          <w:szCs w:val="18"/>
+          <w:lang w:eastAsia="en-GB"/>
+        </w:rPr>
+        <w:t xml:space="preserve"> </w:t>
+      </w:r>
+      <w:r>
+        <w:rPr>
+          <w:rFonts w:ascii="Menlo" w:eastAsia="Times New Roman" w:hAnsi="Menlo" w:cs="Menlo"/>
+          <w:color w:val="4FC1FF"/>
+          <w:sz w:val="18"/>
+          <w:szCs w:val="18"/>
+          <w:lang w:eastAsia="en-GB"/>
+        </w:rPr>
+        <w:t>data</w:t>
+      </w:r>
+    </w:p>
+    <w:p>
+      <w:pPr>
+        <w:pStyle w:val="ListParagraph"/>
+        <w:numPr>
+          <w:ilvl w:val="0"/>
+          <w:numId w:val="5"/>
+        </w:numPr>
+        <w:shd w:val="clear" w:color="auto" w:fill="1E1E1E"/>
+        <w:spacing w:line="270" w:lineRule="atLeast"/>
+        <w:rPr>
+          <w:rFonts w:ascii="Menlo" w:eastAsia="Times New Roman" w:hAnsi="Menlo" w:cs="Menlo"/>
+          <w:color w:val="D4D4D4"/>
+          <w:sz w:val="18"/>
+          <w:szCs w:val="18"/>
+          <w:lang w:eastAsia="en-GB"/>
+        </w:rPr>
+      </w:pPr>
+      <w:r>
+        <w:rPr>
+          <w:rFonts w:ascii="Menlo" w:eastAsia="Times New Roman" w:hAnsi="Menlo" w:cs="Menlo"/>
+          <w:color w:val="D4D4D4"/>
+          <w:sz w:val="18"/>
+          <w:szCs w:val="18"/>
+          <w:lang w:eastAsia="en-GB"/>
+        </w:rPr>
+        <w:t xml:space="preserve">        })</w:t>
+      </w:r>
+    </w:p>
+    <w:p>
+      <w:pPr>
+        <w:pStyle w:val="ListParagraph"/>
+        <w:numPr>
+          <w:ilvl w:val="0"/>
+          <w:numId w:val="5"/>
+        </w:numPr>
+        <w:shd w:val="clear" w:color="auto" w:fill="1E1E1E"/>
+        <w:spacing w:line="270" w:lineRule="atLeast"/>
+        <w:rPr>
+          <w:rFonts w:ascii="Menlo" w:eastAsia="Times New Roman" w:hAnsi="Menlo" w:cs="Menlo"/>
+          <w:color w:val="D4D4D4"/>
+          <w:sz w:val="18"/>
+          <w:szCs w:val="18"/>
+          <w:lang w:eastAsia="en-GB"/>
+        </w:rPr>
+      </w:pPr>
+      <w:r>
+        <w:rPr>
+          <w:rFonts w:ascii="Menlo" w:eastAsia="Times New Roman" w:hAnsi="Menlo" w:cs="Menlo"/>
+          <w:color w:val="D4D4D4"/>
+          <w:sz w:val="18"/>
+          <w:szCs w:val="18"/>
+          <w:lang w:eastAsia="en-GB"/>
+        </w:rPr>
+        <w:t xml:space="preserve">    } </w:t>
+      </w:r>
+      <w:r>
+        <w:rPr>
+          <w:rFonts w:ascii="Menlo" w:eastAsia="Times New Roman" w:hAnsi="Menlo" w:cs="Menlo"/>
+          <w:color w:val="C586C0"/>
+          <w:sz w:val="18"/>
+          <w:szCs w:val="18"/>
+          <w:lang w:eastAsia="en-GB"/>
+        </w:rPr>
+        <w:t>catch</w:t>
+      </w:r>
+      <w:r>
+        <w:rPr>
+          <w:rFonts w:ascii="Menlo" w:eastAsia="Times New Roman" w:hAnsi="Menlo" w:cs="Menlo"/>
+          <w:color w:val="D4D4D4"/>
+          <w:sz w:val="18"/>
+          <w:szCs w:val="18"/>
+          <w:lang w:eastAsia="en-GB"/>
+        </w:rPr>
+        <w:t xml:space="preserve"> (</w:t>
+      </w:r>
+      <w:r>
+        <w:rPr>
+          <w:rFonts w:ascii="Menlo" w:eastAsia="Times New Roman" w:hAnsi="Menlo" w:cs="Menlo"/>
+          <w:color w:val="9CDCFE"/>
+          <w:sz w:val="18"/>
+          <w:szCs w:val="18"/>
+          <w:lang w:eastAsia="en-GB"/>
+        </w:rPr>
+        <w:t>error</w:t>
+      </w:r>
+      <w:r>
+        <w:rPr>
+          <w:rFonts w:ascii="Menlo" w:eastAsia="Times New Roman" w:hAnsi="Menlo" w:cs="Menlo"/>
+          <w:color w:val="D4D4D4"/>
+          <w:sz w:val="18"/>
+          <w:szCs w:val="18"/>
+          <w:lang w:eastAsia="en-GB"/>
+        </w:rPr>
+        <w:t>) {</w:t>
+      </w:r>
+    </w:p>
+    <w:p>
+      <w:pPr>
+        <w:pStyle w:val="ListParagraph"/>
+        <w:numPr>
+          <w:ilvl w:val="0"/>
+          <w:numId w:val="5"/>
+        </w:numPr>
+        <w:shd w:val="clear" w:color="auto" w:fill="1E1E1E"/>
+        <w:spacing w:line="270" w:lineRule="atLeast"/>
+        <w:rPr>
+          <w:rFonts w:ascii="Menlo" w:eastAsia="Times New Roman" w:hAnsi="Menlo" w:cs="Menlo"/>
+          <w:color w:val="D4D4D4"/>
+          <w:sz w:val="18"/>
+          <w:szCs w:val="18"/>
+          <w:lang w:eastAsia="en-GB"/>
+        </w:rPr>
+      </w:pPr>
+      <w:r>
+        <w:rPr>
+          <w:rFonts w:ascii="Menlo" w:eastAsia="Times New Roman" w:hAnsi="Menlo" w:cs="Menlo"/>
+          <w:color w:val="D4D4D4"/>
+          <w:sz w:val="18"/>
+          <w:szCs w:val="18"/>
+          <w:lang w:eastAsia="en-GB"/>
+        </w:rPr>
+        <w:t xml:space="preserve">        </w:t>
+      </w:r>
+      <w:proofErr w:type="gramStart"/>
+      <w:r>
+        <w:rPr>
+          <w:rFonts w:ascii="Menlo" w:eastAsia="Times New Roman" w:hAnsi="Menlo" w:cs="Menlo"/>
+          <w:color w:val="DCDCAA"/>
+          <w:sz w:val="18"/>
+          <w:szCs w:val="18"/>
+          <w:lang w:eastAsia="en-GB"/>
+        </w:rPr>
+        <w:t>dispatch</w:t>
+      </w:r>
+      <w:r>
+        <w:rPr>
+          <w:rFonts w:ascii="Menlo" w:eastAsia="Times New Roman" w:hAnsi="Menlo" w:cs="Menlo"/>
+          <w:color w:val="D4D4D4"/>
+          <w:sz w:val="18"/>
+          <w:szCs w:val="18"/>
+          <w:lang w:eastAsia="en-GB"/>
+        </w:rPr>
+        <w:t>(</w:t>
+      </w:r>
+      <w:proofErr w:type="gramEnd"/>
+      <w:r>
+        <w:rPr>
+          <w:rFonts w:ascii="Menlo" w:eastAsia="Times New Roman" w:hAnsi="Menlo" w:cs="Menlo"/>
+          <w:color w:val="D4D4D4"/>
+          <w:sz w:val="18"/>
+          <w:szCs w:val="18"/>
+          <w:lang w:eastAsia="en-GB"/>
+        </w:rPr>
+        <w:t>{</w:t>
+      </w:r>
+    </w:p>
+    <w:p>
+      <w:pPr>
+        <w:pStyle w:val="ListParagraph"/>
+        <w:numPr>
+          <w:ilvl w:val="0"/>
+          <w:numId w:val="5"/>
+        </w:numPr>
+        <w:shd w:val="clear" w:color="auto" w:fill="1E1E1E"/>
+        <w:spacing w:line="270" w:lineRule="atLeast"/>
+        <w:rPr>
+          <w:rFonts w:ascii="Menlo" w:eastAsia="Times New Roman" w:hAnsi="Menlo" w:cs="Menlo"/>
+          <w:color w:val="D4D4D4"/>
+          <w:sz w:val="18"/>
+          <w:szCs w:val="18"/>
+          <w:lang w:eastAsia="en-GB"/>
+        </w:rPr>
+      </w:pPr>
+      <w:r>
+        <w:rPr>
+          <w:rFonts w:ascii="Menlo" w:eastAsia="Times New Roman" w:hAnsi="Menlo" w:cs="Menlo"/>
+          <w:color w:val="D4D4D4"/>
+          <w:sz w:val="18"/>
+          <w:szCs w:val="18"/>
+          <w:lang w:eastAsia="en-GB"/>
+        </w:rPr>
+        <w:t xml:space="preserve">            </w:t>
+      </w:r>
+      <w:r>
+        <w:rPr>
+          <w:rFonts w:ascii="Menlo" w:eastAsia="Times New Roman" w:hAnsi="Menlo" w:cs="Menlo"/>
+          <w:color w:val="9CDCFE"/>
+          <w:sz w:val="18"/>
+          <w:szCs w:val="18"/>
+          <w:lang w:eastAsia="en-GB"/>
+        </w:rPr>
+        <w:t>type:</w:t>
+      </w:r>
+      <w:r>
+        <w:rPr>
+          <w:rFonts w:ascii="Menlo" w:eastAsia="Times New Roman" w:hAnsi="Menlo" w:cs="Menlo"/>
+          <w:color w:val="D4D4D4"/>
+          <w:sz w:val="18"/>
+          <w:szCs w:val="18"/>
+          <w:lang w:eastAsia="en-GB"/>
+        </w:rPr>
+        <w:t xml:space="preserve"> </w:t>
+      </w:r>
+      <w:r>
+        <w:rPr>
+          <w:rFonts w:ascii="Menlo" w:eastAsia="Times New Roman" w:hAnsi="Menlo" w:cs="Menlo"/>
+          <w:color w:val="4FC1FF"/>
+          <w:sz w:val="18"/>
+          <w:szCs w:val="18"/>
+          <w:lang w:eastAsia="en-GB"/>
+        </w:rPr>
+        <w:t>PRODUCT_LIST_FAIL</w:t>
+      </w:r>
+      <w:r>
+        <w:rPr>
+          <w:rFonts w:ascii="Menlo" w:eastAsia="Times New Roman" w:hAnsi="Menlo" w:cs="Menlo"/>
+          <w:color w:val="D4D4D4"/>
+          <w:sz w:val="18"/>
+          <w:szCs w:val="18"/>
+          <w:lang w:eastAsia="en-GB"/>
+        </w:rPr>
+        <w:t>,</w:t>
+      </w:r>
+    </w:p>
+    <w:p>
+      <w:pPr>
+        <w:pStyle w:val="ListParagraph"/>
+        <w:numPr>
+          <w:ilvl w:val="0"/>
+          <w:numId w:val="5"/>
+        </w:numPr>
+        <w:shd w:val="clear" w:color="auto" w:fill="1E1E1E"/>
+        <w:spacing w:line="270" w:lineRule="atLeast"/>
+        <w:rPr>
+          <w:rFonts w:ascii="Menlo" w:eastAsia="Times New Roman" w:hAnsi="Menlo" w:cs="Menlo"/>
+          <w:color w:val="D4D4D4"/>
+          <w:sz w:val="18"/>
+          <w:szCs w:val="18"/>
+          <w:lang w:eastAsia="en-GB"/>
+        </w:rPr>
+      </w:pPr>
+      <w:r>
+        <w:rPr>
+          <w:rFonts w:ascii="Menlo" w:eastAsia="Times New Roman" w:hAnsi="Menlo" w:cs="Menlo"/>
+          <w:color w:val="D4D4D4"/>
+          <w:sz w:val="18"/>
+          <w:szCs w:val="18"/>
+          <w:lang w:eastAsia="en-GB"/>
+        </w:rPr>
+        <w:t xml:space="preserve">            </w:t>
+      </w:r>
+      <w:r>
+        <w:rPr>
+          <w:rFonts w:ascii="Menlo" w:eastAsia="Times New Roman" w:hAnsi="Menlo" w:cs="Menlo"/>
+          <w:color w:val="9CDCFE"/>
+          <w:sz w:val="18"/>
+          <w:szCs w:val="18"/>
+          <w:lang w:eastAsia="en-GB"/>
+        </w:rPr>
+        <w:t>payload:</w:t>
+      </w:r>
+      <w:r>
+        <w:rPr>
+          <w:rFonts w:ascii="Menlo" w:eastAsia="Times New Roman" w:hAnsi="Menlo" w:cs="Menlo"/>
+          <w:color w:val="D4D4D4"/>
+          <w:sz w:val="18"/>
+          <w:szCs w:val="18"/>
+          <w:lang w:eastAsia="en-GB"/>
+        </w:rPr>
+        <w:t xml:space="preserve"> </w:t>
+      </w:r>
+      <w:proofErr w:type="spellStart"/>
+      <w:proofErr w:type="gramStart"/>
+      <w:r>
+        <w:rPr>
+          <w:rFonts w:ascii="Menlo" w:eastAsia="Times New Roman" w:hAnsi="Menlo" w:cs="Menlo"/>
+          <w:color w:val="9CDCFE"/>
+          <w:sz w:val="18"/>
+          <w:szCs w:val="18"/>
+          <w:lang w:eastAsia="en-GB"/>
+        </w:rPr>
+        <w:t>error</w:t>
+      </w:r>
+      <w:r>
+        <w:rPr>
+          <w:rFonts w:ascii="Menlo" w:eastAsia="Times New Roman" w:hAnsi="Menlo" w:cs="Menlo"/>
+          <w:color w:val="D4D4D4"/>
+          <w:sz w:val="18"/>
+          <w:szCs w:val="18"/>
+          <w:lang w:eastAsia="en-GB"/>
+        </w:rPr>
+        <w:t>.</w:t>
+      </w:r>
+      <w:r>
+        <w:rPr>
+          <w:rFonts w:ascii="Menlo" w:eastAsia="Times New Roman" w:hAnsi="Menlo" w:cs="Menlo"/>
+          <w:color w:val="9CDCFE"/>
+          <w:sz w:val="18"/>
+          <w:szCs w:val="18"/>
+          <w:lang w:eastAsia="en-GB"/>
+        </w:rPr>
+        <w:t>response</w:t>
+      </w:r>
+      <w:proofErr w:type="spellEnd"/>
+      <w:proofErr w:type="gramEnd"/>
+      <w:r>
+        <w:rPr>
+          <w:rFonts w:ascii="Menlo" w:eastAsia="Times New Roman" w:hAnsi="Menlo" w:cs="Menlo"/>
+          <w:color w:val="D4D4D4"/>
+          <w:sz w:val="18"/>
+          <w:szCs w:val="18"/>
+          <w:lang w:eastAsia="en-GB"/>
+        </w:rPr>
+        <w:t xml:space="preserve"> &amp;&amp; </w:t>
+      </w:r>
+      <w:proofErr w:type="spellStart"/>
+      <w:r>
+        <w:rPr>
+          <w:rFonts w:ascii="Menlo" w:eastAsia="Times New Roman" w:hAnsi="Menlo" w:cs="Menlo"/>
+          <w:color w:val="9CDCFE"/>
+          <w:sz w:val="18"/>
+          <w:szCs w:val="18"/>
+          <w:lang w:eastAsia="en-GB"/>
+        </w:rPr>
+        <w:t>error</w:t>
+      </w:r>
+      <w:r>
+        <w:rPr>
+          <w:rFonts w:ascii="Menlo" w:eastAsia="Times New Roman" w:hAnsi="Menlo" w:cs="Menlo"/>
+          <w:color w:val="D4D4D4"/>
+          <w:sz w:val="18"/>
+          <w:szCs w:val="18"/>
+          <w:lang w:eastAsia="en-GB"/>
+        </w:rPr>
+        <w:t>.</w:t>
+      </w:r>
+      <w:r>
+        <w:rPr>
+          <w:rFonts w:ascii="Menlo" w:eastAsia="Times New Roman" w:hAnsi="Menlo" w:cs="Menlo"/>
+          <w:color w:val="9CDCFE"/>
+          <w:sz w:val="18"/>
+          <w:szCs w:val="18"/>
+          <w:lang w:eastAsia="en-GB"/>
+        </w:rPr>
+        <w:t>response</w:t>
+      </w:r>
+      <w:r>
+        <w:rPr>
+          <w:rFonts w:ascii="Menlo" w:eastAsia="Times New Roman" w:hAnsi="Menlo" w:cs="Menlo"/>
+          <w:color w:val="D4D4D4"/>
+          <w:sz w:val="18"/>
+          <w:szCs w:val="18"/>
+          <w:lang w:eastAsia="en-GB"/>
+        </w:rPr>
+        <w:t>.</w:t>
+      </w:r>
+      <w:r>
+        <w:rPr>
+          <w:rFonts w:ascii="Menlo" w:eastAsia="Times New Roman" w:hAnsi="Menlo" w:cs="Menlo"/>
+          <w:color w:val="9CDCFE"/>
+          <w:sz w:val="18"/>
+          <w:szCs w:val="18"/>
+          <w:lang w:eastAsia="en-GB"/>
+        </w:rPr>
+        <w:t>data</w:t>
+      </w:r>
+      <w:r>
+        <w:rPr>
+          <w:rFonts w:ascii="Menlo" w:eastAsia="Times New Roman" w:hAnsi="Menlo" w:cs="Menlo"/>
+          <w:color w:val="D4D4D4"/>
+          <w:sz w:val="18"/>
+          <w:szCs w:val="18"/>
+          <w:lang w:eastAsia="en-GB"/>
+        </w:rPr>
+        <w:t>.</w:t>
+      </w:r>
+      <w:r>
+        <w:rPr>
+          <w:rFonts w:ascii="Menlo" w:eastAsia="Times New Roman" w:hAnsi="Menlo" w:cs="Menlo"/>
+          <w:color w:val="9CDCFE"/>
+          <w:sz w:val="18"/>
+          <w:szCs w:val="18"/>
+          <w:lang w:eastAsia="en-GB"/>
+        </w:rPr>
+        <w:t>message</w:t>
+      </w:r>
+      <w:proofErr w:type="spellEnd"/>
+      <w:r>
+        <w:rPr>
+          <w:rFonts w:ascii="Menlo" w:eastAsia="Times New Roman" w:hAnsi="Menlo" w:cs="Menlo"/>
+          <w:color w:val="D4D4D4"/>
+          <w:sz w:val="18"/>
+          <w:szCs w:val="18"/>
+          <w:lang w:eastAsia="en-GB"/>
+        </w:rPr>
+        <w:t xml:space="preserve"> ? </w:t>
+      </w:r>
+      <w:proofErr w:type="spellStart"/>
+      <w:r>
+        <w:rPr>
+          <w:rFonts w:ascii="Menlo" w:eastAsia="Times New Roman" w:hAnsi="Menlo" w:cs="Menlo"/>
+          <w:color w:val="9CDCFE"/>
+          <w:sz w:val="18"/>
+          <w:szCs w:val="18"/>
+          <w:lang w:eastAsia="en-GB"/>
+        </w:rPr>
+        <w:t>error</w:t>
+      </w:r>
+      <w:r>
+        <w:rPr>
+          <w:rFonts w:ascii="Menlo" w:eastAsia="Times New Roman" w:hAnsi="Menlo" w:cs="Menlo"/>
+          <w:color w:val="D4D4D4"/>
+          <w:sz w:val="18"/>
+          <w:szCs w:val="18"/>
+          <w:lang w:eastAsia="en-GB"/>
+        </w:rPr>
+        <w:t>.</w:t>
+      </w:r>
+      <w:r>
+        <w:rPr>
+          <w:rFonts w:ascii="Menlo" w:eastAsia="Times New Roman" w:hAnsi="Menlo" w:cs="Menlo"/>
+          <w:color w:val="9CDCFE"/>
+          <w:sz w:val="18"/>
+          <w:szCs w:val="18"/>
+          <w:lang w:eastAsia="en-GB"/>
+        </w:rPr>
+        <w:t>response</w:t>
+      </w:r>
+      <w:r>
+        <w:rPr>
+          <w:rFonts w:ascii="Menlo" w:eastAsia="Times New Roman" w:hAnsi="Menlo" w:cs="Menlo"/>
+          <w:color w:val="D4D4D4"/>
+          <w:sz w:val="18"/>
+          <w:szCs w:val="18"/>
+          <w:lang w:eastAsia="en-GB"/>
+        </w:rPr>
+        <w:t>.</w:t>
+      </w:r>
+      <w:r>
+        <w:rPr>
+          <w:rFonts w:ascii="Menlo" w:eastAsia="Times New Roman" w:hAnsi="Menlo" w:cs="Menlo"/>
+          <w:color w:val="9CDCFE"/>
+          <w:sz w:val="18"/>
+          <w:szCs w:val="18"/>
+          <w:lang w:eastAsia="en-GB"/>
+        </w:rPr>
+        <w:t>data</w:t>
+      </w:r>
+      <w:r>
+        <w:rPr>
+          <w:rFonts w:ascii="Menlo" w:eastAsia="Times New Roman" w:hAnsi="Menlo" w:cs="Menlo"/>
+          <w:color w:val="D4D4D4"/>
+          <w:sz w:val="18"/>
+          <w:szCs w:val="18"/>
+          <w:lang w:eastAsia="en-GB"/>
+        </w:rPr>
+        <w:t>.</w:t>
+      </w:r>
+      <w:r>
+        <w:rPr>
+          <w:rFonts w:ascii="Menlo" w:eastAsia="Times New Roman" w:hAnsi="Menlo" w:cs="Menlo"/>
+          <w:color w:val="9CDCFE"/>
+          <w:sz w:val="18"/>
+          <w:szCs w:val="18"/>
+          <w:lang w:eastAsia="en-GB"/>
+        </w:rPr>
+        <w:t>message</w:t>
+      </w:r>
+      <w:proofErr w:type="spellEnd"/>
+      <w:r>
+        <w:rPr>
+          <w:rFonts w:ascii="Menlo" w:eastAsia="Times New Roman" w:hAnsi="Menlo" w:cs="Menlo"/>
+          <w:color w:val="D4D4D4"/>
+          <w:sz w:val="18"/>
+          <w:szCs w:val="18"/>
+          <w:lang w:eastAsia="en-GB"/>
+        </w:rPr>
+        <w:t xml:space="preserve"> : </w:t>
+      </w:r>
+      <w:proofErr w:type="spellStart"/>
+      <w:r>
+        <w:rPr>
+          <w:rFonts w:ascii="Menlo" w:eastAsia="Times New Roman" w:hAnsi="Menlo" w:cs="Menlo"/>
+          <w:color w:val="9CDCFE"/>
+          <w:sz w:val="18"/>
+          <w:szCs w:val="18"/>
+          <w:lang w:eastAsia="en-GB"/>
+        </w:rPr>
+        <w:t>error</w:t>
+      </w:r>
+      <w:r>
+        <w:rPr>
+          <w:rFonts w:ascii="Menlo" w:eastAsia="Times New Roman" w:hAnsi="Menlo" w:cs="Menlo"/>
+          <w:color w:val="D4D4D4"/>
+          <w:sz w:val="18"/>
+          <w:szCs w:val="18"/>
+          <w:lang w:eastAsia="en-GB"/>
+        </w:rPr>
+        <w:t>.</w:t>
+      </w:r>
+      <w:r>
+        <w:rPr>
+          <w:rFonts w:ascii="Menlo" w:eastAsia="Times New Roman" w:hAnsi="Menlo" w:cs="Menlo"/>
+          <w:color w:val="9CDCFE"/>
+          <w:sz w:val="18"/>
+          <w:szCs w:val="18"/>
+          <w:lang w:eastAsia="en-GB"/>
+        </w:rPr>
+        <w:t>message</w:t>
+      </w:r>
+      <w:proofErr w:type="spellEnd"/>
+    </w:p>
+    <w:p>
+      <w:pPr>
+        <w:pStyle w:val="ListParagraph"/>
+        <w:numPr>
+          <w:ilvl w:val="0"/>
+          <w:numId w:val="5"/>
+        </w:numPr>
+        <w:shd w:val="clear" w:color="auto" w:fill="1E1E1E"/>
+        <w:spacing w:line="270" w:lineRule="atLeast"/>
+        <w:rPr>
+          <w:rFonts w:ascii="Menlo" w:eastAsia="Times New Roman" w:hAnsi="Menlo" w:cs="Menlo"/>
+          <w:color w:val="D4D4D4"/>
+          <w:sz w:val="18"/>
+          <w:szCs w:val="18"/>
+          <w:lang w:eastAsia="en-GB"/>
+        </w:rPr>
+      </w:pPr>
+      <w:r>
+        <w:rPr>
+          <w:rFonts w:ascii="Menlo" w:eastAsia="Times New Roman" w:hAnsi="Menlo" w:cs="Menlo"/>
+          <w:color w:val="D4D4D4"/>
+          <w:sz w:val="18"/>
+          <w:szCs w:val="18"/>
+          <w:lang w:eastAsia="en-GB"/>
+        </w:rPr>
+        <w:t xml:space="preserve">        })</w:t>
+      </w:r>
+    </w:p>
+    <w:p>
+      <w:pPr>
+        <w:pStyle w:val="ListParagraph"/>
+        <w:numPr>
+          <w:ilvl w:val="0"/>
+          <w:numId w:val="5"/>
+        </w:numPr>
+        <w:shd w:val="clear" w:color="auto" w:fill="1E1E1E"/>
+        <w:spacing w:line="270" w:lineRule="atLeast"/>
+        <w:rPr>
+          <w:rFonts w:ascii="Menlo" w:eastAsia="Times New Roman" w:hAnsi="Menlo" w:cs="Menlo"/>
+          <w:color w:val="D4D4D4"/>
+          <w:sz w:val="18"/>
+          <w:szCs w:val="18"/>
+          <w:lang w:eastAsia="en-GB"/>
+        </w:rPr>
+      </w:pPr>
+      <w:r>
+        <w:rPr>
+          <w:rFonts w:ascii="Menlo" w:eastAsia="Times New Roman" w:hAnsi="Menlo" w:cs="Menlo"/>
+          <w:color w:val="D4D4D4"/>
+          <w:sz w:val="18"/>
+          <w:szCs w:val="18"/>
+          <w:lang w:eastAsia="en-GB"/>
+        </w:rPr>
+        <w:t xml:space="preserve">    }</w:t>
+      </w:r>
+    </w:p>
+    <w:p>
+      <w:pPr>
+        <w:pStyle w:val="ListParagraph"/>
+        <w:numPr>
+          <w:ilvl w:val="0"/>
+          <w:numId w:val="5"/>
+        </w:numPr>
+        <w:shd w:val="clear" w:color="auto" w:fill="1E1E1E"/>
+        <w:spacing w:line="270" w:lineRule="atLeast"/>
+        <w:rPr>
+          <w:rFonts w:ascii="Menlo" w:eastAsia="Times New Roman" w:hAnsi="Menlo" w:cs="Menlo"/>
+          <w:color w:val="D4D4D4"/>
+          <w:sz w:val="18"/>
+          <w:szCs w:val="18"/>
+          <w:lang w:eastAsia="en-GB"/>
+        </w:rPr>
+      </w:pPr>
+      <w:r>
+        <w:rPr>
+          <w:rFonts w:ascii="Menlo" w:eastAsia="Times New Roman" w:hAnsi="Menlo" w:cs="Menlo"/>
+          <w:color w:val="D4D4D4"/>
+          <w:sz w:val="18"/>
+          <w:szCs w:val="18"/>
+          <w:lang w:eastAsia="en-GB"/>
+        </w:rPr>
+        <w:t>}</w:t>
+      </w:r>
+    </w:p>
+    <w:p>
+      <w:pPr>
+        <w:pStyle w:val="ListParagraph"/>
+        <w:tabs>
+          <w:tab w:val="left" w:pos="3600"/>
+        </w:tabs>
+      </w:pPr>
+    </w:p>
+    <w:p>
+      <w:pPr>
+        <w:pStyle w:val="ListParagraph"/>
+        <w:tabs>
+          <w:tab w:val="left" w:pos="3600"/>
+        </w:tabs>
+      </w:pPr>
+      <w:r>
+        <w:t>5. finally call actions.</w:t>
+      </w:r>
     </w:p>
     <w:sectPr>
       <w:pgSz w:w="11906" w:h="16838"/>
@@ -5077,6 +8297,267 @@
 <file path=word/numbering.xml><?xml version="1.0" encoding="utf-8"?>
 <w:numbering xmlns:wpc="http://schemas.microsoft.com/office/word/2010/wordprocessingCanvas" xmlns:cx="http://schemas.microsoft.com/office/drawing/2014/chartex" xmlns:cx1="http://schemas.microsoft.com/office/drawing/2015/9/8/chartex" xmlns:cx2="http://schemas.microsoft.com/office/drawing/2015/10/21/chartex" xmlns:cx3="http://schemas.microsoft.com/office/drawing/2016/5/9/chartex" xmlns:cx4="http://schemas.microsoft.com/office/drawing/2016/5/10/chartex" xmlns:cx5="http://schemas.microsoft.com/office/drawing/2016/5/11/chartex" xmlns:cx6="http://schemas.microsoft.com/office/drawing/2016/5/12/chartex" xmlns:cx7="http://schemas.microsoft.com/office/drawing/2016/5/13/chartex" xmlns:cx8="http://schemas.microsoft.com/office/drawing/2016/5/14/chartex" xmlns:mc="http://schemas.openxmlformats.org/markup-compatibility/2006" xmlns:aink="http://schemas.microsoft.com/office/drawing/2016/ink" xmlns:am3d="http://schemas.microsoft.com/office/drawing/2017/model3d" xmlns:o="urn:schemas-microsoft-com:office:office" xmlns:r="http://schemas.openxmlformats.org/officeDocument/2006/relationships" xmlns:m="http://schemas.openxmlformats.org/officeDocument/2006/math" xmlns:v="urn:schemas-microsoft-com:vml" xmlns:wp14="http://schemas.microsoft.com/office/word/2010/wordprocessingDrawing" xmlns:wp="http://schemas.openxmlformats.org/drawingml/2006/wordprocessingDrawing" xmlns:w10="urn:schemas-microsoft-com:office:word" xmlns:w="http://schemas.openxmlformats.org/wordprocessingml/2006/main" xmlns:w14="http://schemas.microsoft.com/office/word/2010/wordml" xmlns:w15="http://schemas.microsoft.com/office/word/2012/wordml" xmlns:w16cex="http://schemas.microsoft.com/office/word/2018/wordml/cex" xmlns:w16cid="http://schemas.microsoft.com/office/word/2016/wordml/cid" xmlns:w16="http://schemas.microsoft.com/office/word/2018/wordml" xmlns:w16se="http://schemas.microsoft.com/office/word/2015/wordml/symex" xmlns:wpg="http://schemas.microsoft.com/office/word/2010/wordprocessingGroup" xmlns:wpi="http://schemas.microsoft.com/office/word/2010/wordprocessingInk" xmlns:wne="http://schemas.microsoft.com/office/word/2006/wordml" xmlns:wps="http://schemas.microsoft.com/office/word/2010/wordprocessingShape" mc:Ignorable="w14 w15 w16se w16cid w16 w16cex wp14">
   <w:abstractNum w:abstractNumId="0" w15:restartNumberingAfterBreak="0">
+    <w:nsid w:val="0512244E"/>
+    <w:multiLevelType w:val="hybridMultilevel"/>
+    <w:tmpl w:val="0BA6325A"/>
+    <w:lvl w:ilvl="0" w:tplc="0809000F">
+      <w:start w:val="1"/>
+      <w:numFmt w:val="decimal"/>
+      <w:lvlText w:val="%1."/>
+      <w:lvlJc w:val="left"/>
+      <w:pPr>
+        <w:ind w:left="1080" w:hanging="360"/>
+      </w:pPr>
+    </w:lvl>
+    <w:lvl w:ilvl="1" w:tplc="08090019" w:tentative="1">
+      <w:start w:val="1"/>
+      <w:numFmt w:val="lowerLetter"/>
+      <w:lvlText w:val="%2."/>
+      <w:lvlJc w:val="left"/>
+      <w:pPr>
+        <w:ind w:left="1800" w:hanging="360"/>
+      </w:pPr>
+    </w:lvl>
+    <w:lvl w:ilvl="2" w:tplc="0809001B" w:tentative="1">
+      <w:start w:val="1"/>
+      <w:numFmt w:val="lowerRoman"/>
+      <w:lvlText w:val="%3."/>
+      <w:lvlJc w:val="right"/>
+      <w:pPr>
+        <w:ind w:left="2520" w:hanging="180"/>
+      </w:pPr>
+    </w:lvl>
+    <w:lvl w:ilvl="3" w:tplc="0809000F" w:tentative="1">
+      <w:start w:val="1"/>
+      <w:numFmt w:val="decimal"/>
+      <w:lvlText w:val="%4."/>
+      <w:lvlJc w:val="left"/>
+      <w:pPr>
+        <w:ind w:left="3240" w:hanging="360"/>
+      </w:pPr>
+    </w:lvl>
+    <w:lvl w:ilvl="4" w:tplc="08090019" w:tentative="1">
+      <w:start w:val="1"/>
+      <w:numFmt w:val="lowerLetter"/>
+      <w:lvlText w:val="%5."/>
+      <w:lvlJc w:val="left"/>
+      <w:pPr>
+        <w:ind w:left="3960" w:hanging="360"/>
+      </w:pPr>
+    </w:lvl>
+    <w:lvl w:ilvl="5" w:tplc="0809001B" w:tentative="1">
+      <w:start w:val="1"/>
+      <w:numFmt w:val="lowerRoman"/>
+      <w:lvlText w:val="%6."/>
+      <w:lvlJc w:val="right"/>
+      <w:pPr>
+        <w:ind w:left="4680" w:hanging="180"/>
+      </w:pPr>
+    </w:lvl>
+    <w:lvl w:ilvl="6" w:tplc="0809000F" w:tentative="1">
+      <w:start w:val="1"/>
+      <w:numFmt w:val="decimal"/>
+      <w:lvlText w:val="%7."/>
+      <w:lvlJc w:val="left"/>
+      <w:pPr>
+        <w:ind w:left="5400" w:hanging="360"/>
+      </w:pPr>
+    </w:lvl>
+    <w:lvl w:ilvl="7" w:tplc="08090019" w:tentative="1">
+      <w:start w:val="1"/>
+      <w:numFmt w:val="lowerLetter"/>
+      <w:lvlText w:val="%8."/>
+      <w:lvlJc w:val="left"/>
+      <w:pPr>
+        <w:ind w:left="6120" w:hanging="360"/>
+      </w:pPr>
+    </w:lvl>
+    <w:lvl w:ilvl="8" w:tplc="0809001B" w:tentative="1">
+      <w:start w:val="1"/>
+      <w:numFmt w:val="lowerRoman"/>
+      <w:lvlText w:val="%9."/>
+      <w:lvlJc w:val="right"/>
+      <w:pPr>
+        <w:ind w:left="6840" w:hanging="180"/>
+      </w:pPr>
+    </w:lvl>
+  </w:abstractNum>
+  <w:abstractNum w:abstractNumId="1" w15:restartNumberingAfterBreak="0">
+    <w:nsid w:val="0EB86514"/>
+    <w:multiLevelType w:val="hybridMultilevel"/>
+    <w:tmpl w:val="07FCB344"/>
+    <w:lvl w:ilvl="0" w:tplc="0809000F">
+      <w:start w:val="1"/>
+      <w:numFmt w:val="decimal"/>
+      <w:lvlText w:val="%1."/>
+      <w:lvlJc w:val="left"/>
+      <w:pPr>
+        <w:ind w:left="720" w:hanging="360"/>
+      </w:pPr>
+    </w:lvl>
+    <w:lvl w:ilvl="1" w:tplc="08090019" w:tentative="1">
+      <w:start w:val="1"/>
+      <w:numFmt w:val="lowerLetter"/>
+      <w:lvlText w:val="%2."/>
+      <w:lvlJc w:val="left"/>
+      <w:pPr>
+        <w:ind w:left="1440" w:hanging="360"/>
+      </w:pPr>
+    </w:lvl>
+    <w:lvl w:ilvl="2" w:tplc="0809001B" w:tentative="1">
+      <w:start w:val="1"/>
+      <w:numFmt w:val="lowerRoman"/>
+      <w:lvlText w:val="%3."/>
+      <w:lvlJc w:val="right"/>
+      <w:pPr>
+        <w:ind w:left="2160" w:hanging="180"/>
+      </w:pPr>
+    </w:lvl>
+    <w:lvl w:ilvl="3" w:tplc="0809000F" w:tentative="1">
+      <w:start w:val="1"/>
+      <w:numFmt w:val="decimal"/>
+      <w:lvlText w:val="%4."/>
+      <w:lvlJc w:val="left"/>
+      <w:pPr>
+        <w:ind w:left="2880" w:hanging="360"/>
+      </w:pPr>
+    </w:lvl>
+    <w:lvl w:ilvl="4" w:tplc="08090019" w:tentative="1">
+      <w:start w:val="1"/>
+      <w:numFmt w:val="lowerLetter"/>
+      <w:lvlText w:val="%5."/>
+      <w:lvlJc w:val="left"/>
+      <w:pPr>
+        <w:ind w:left="3600" w:hanging="360"/>
+      </w:pPr>
+    </w:lvl>
+    <w:lvl w:ilvl="5" w:tplc="0809001B" w:tentative="1">
+      <w:start w:val="1"/>
+      <w:numFmt w:val="lowerRoman"/>
+      <w:lvlText w:val="%6."/>
+      <w:lvlJc w:val="right"/>
+      <w:pPr>
+        <w:ind w:left="4320" w:hanging="180"/>
+      </w:pPr>
+    </w:lvl>
+    <w:lvl w:ilvl="6" w:tplc="0809000F" w:tentative="1">
+      <w:start w:val="1"/>
+      <w:numFmt w:val="decimal"/>
+      <w:lvlText w:val="%7."/>
+      <w:lvlJc w:val="left"/>
+      <w:pPr>
+        <w:ind w:left="5040" w:hanging="360"/>
+      </w:pPr>
+    </w:lvl>
+    <w:lvl w:ilvl="7" w:tplc="08090019" w:tentative="1">
+      <w:start w:val="1"/>
+      <w:numFmt w:val="lowerLetter"/>
+      <w:lvlText w:val="%8."/>
+      <w:lvlJc w:val="left"/>
+      <w:pPr>
+        <w:ind w:left="5760" w:hanging="360"/>
+      </w:pPr>
+    </w:lvl>
+    <w:lvl w:ilvl="8" w:tplc="0809001B" w:tentative="1">
+      <w:start w:val="1"/>
+      <w:numFmt w:val="lowerRoman"/>
+      <w:lvlText w:val="%9."/>
+      <w:lvlJc w:val="right"/>
+      <w:pPr>
+        <w:ind w:left="6480" w:hanging="180"/>
+      </w:pPr>
+    </w:lvl>
+  </w:abstractNum>
+  <w:abstractNum w:abstractNumId="2" w15:restartNumberingAfterBreak="0">
+    <w:nsid w:val="428C2736"/>
+    <w:multiLevelType w:val="hybridMultilevel"/>
+    <w:tmpl w:val="49161F76"/>
+    <w:lvl w:ilvl="0" w:tplc="0809000F">
+      <w:start w:val="4"/>
+      <w:numFmt w:val="decimal"/>
+      <w:lvlText w:val="%1."/>
+      <w:lvlJc w:val="left"/>
+      <w:pPr>
+        <w:ind w:left="720" w:hanging="360"/>
+      </w:pPr>
+      <w:rPr>
+        <w:rFonts w:hint="default"/>
+      </w:rPr>
+    </w:lvl>
+    <w:lvl w:ilvl="1" w:tplc="08090019" w:tentative="1">
+      <w:start w:val="1"/>
+      <w:numFmt w:val="lowerLetter"/>
+      <w:lvlText w:val="%2."/>
+      <w:lvlJc w:val="left"/>
+      <w:pPr>
+        <w:ind w:left="1440" w:hanging="360"/>
+      </w:pPr>
+    </w:lvl>
+    <w:lvl w:ilvl="2" w:tplc="0809001B" w:tentative="1">
+      <w:start w:val="1"/>
+      <w:numFmt w:val="lowerRoman"/>
+      <w:lvlText w:val="%3."/>
+      <w:lvlJc w:val="right"/>
+      <w:pPr>
+        <w:ind w:left="2160" w:hanging="180"/>
+      </w:pPr>
+    </w:lvl>
+    <w:lvl w:ilvl="3" w:tplc="0809000F" w:tentative="1">
+      <w:start w:val="1"/>
+      <w:numFmt w:val="decimal"/>
+      <w:lvlText w:val="%4."/>
+      <w:lvlJc w:val="left"/>
+      <w:pPr>
+        <w:ind w:left="2880" w:hanging="360"/>
+      </w:pPr>
+    </w:lvl>
+    <w:lvl w:ilvl="4" w:tplc="08090019" w:tentative="1">
+      <w:start w:val="1"/>
+      <w:numFmt w:val="lowerLetter"/>
+      <w:lvlText w:val="%5."/>
+      <w:lvlJc w:val="left"/>
+      <w:pPr>
+        <w:ind w:left="3600" w:hanging="360"/>
+      </w:pPr>
+    </w:lvl>
+    <w:lvl w:ilvl="5" w:tplc="0809001B" w:tentative="1">
+      <w:start w:val="1"/>
+      <w:numFmt w:val="lowerRoman"/>
+      <w:lvlText w:val="%6."/>
+      <w:lvlJc w:val="right"/>
+      <w:pPr>
+        <w:ind w:left="4320" w:hanging="180"/>
+      </w:pPr>
+    </w:lvl>
+    <w:lvl w:ilvl="6" w:tplc="0809000F" w:tentative="1">
+      <w:start w:val="1"/>
+      <w:numFmt w:val="decimal"/>
+      <w:lvlText w:val="%7."/>
+      <w:lvlJc w:val="left"/>
+      <w:pPr>
+        <w:ind w:left="5040" w:hanging="360"/>
+      </w:pPr>
+    </w:lvl>
+    <w:lvl w:ilvl="7" w:tplc="08090019" w:tentative="1">
+      <w:start w:val="1"/>
+      <w:numFmt w:val="lowerLetter"/>
+      <w:lvlText w:val="%8."/>
+      <w:lvlJc w:val="left"/>
+      <w:pPr>
+        <w:ind w:left="5760" w:hanging="360"/>
+      </w:pPr>
+    </w:lvl>
+    <w:lvl w:ilvl="8" w:tplc="0809001B" w:tentative="1">
+      <w:start w:val="1"/>
+      <w:numFmt w:val="lowerRoman"/>
+      <w:lvlText w:val="%9."/>
+      <w:lvlJc w:val="right"/>
+      <w:pPr>
+        <w:ind w:left="6480" w:hanging="180"/>
+      </w:pPr>
+    </w:lvl>
+  </w:abstractNum>
+  <w:abstractNum w:abstractNumId="3" w15:restartNumberingAfterBreak="0">
     <w:nsid w:val="710D5D27"/>
     <w:multiLevelType w:val="hybridMultilevel"/>
     <w:tmpl w:val="B3C89106"/>
@@ -5162,8 +8643,106 @@
       </w:pPr>
     </w:lvl>
   </w:abstractNum>
+  <w:abstractNum w:abstractNumId="4" w15:restartNumberingAfterBreak="0">
+    <w:nsid w:val="733F7631"/>
+    <w:multiLevelType w:val="hybridMultilevel"/>
+    <w:tmpl w:val="81C6EE96"/>
+    <w:lvl w:ilvl="0" w:tplc="0809000F">
+      <w:start w:val="1"/>
+      <w:numFmt w:val="decimal"/>
+      <w:lvlText w:val="%1."/>
+      <w:lvlJc w:val="left"/>
+      <w:pPr>
+        <w:ind w:left="720" w:hanging="360"/>
+      </w:pPr>
+    </w:lvl>
+    <w:lvl w:ilvl="1" w:tplc="08090019" w:tentative="1">
+      <w:start w:val="1"/>
+      <w:numFmt w:val="lowerLetter"/>
+      <w:lvlText w:val="%2."/>
+      <w:lvlJc w:val="left"/>
+      <w:pPr>
+        <w:ind w:left="1440" w:hanging="360"/>
+      </w:pPr>
+    </w:lvl>
+    <w:lvl w:ilvl="2" w:tplc="0809001B" w:tentative="1">
+      <w:start w:val="1"/>
+      <w:numFmt w:val="lowerRoman"/>
+      <w:lvlText w:val="%3."/>
+      <w:lvlJc w:val="right"/>
+      <w:pPr>
+        <w:ind w:left="2160" w:hanging="180"/>
+      </w:pPr>
+    </w:lvl>
+    <w:lvl w:ilvl="3" w:tplc="0809000F" w:tentative="1">
+      <w:start w:val="1"/>
+      <w:numFmt w:val="decimal"/>
+      <w:lvlText w:val="%4."/>
+      <w:lvlJc w:val="left"/>
+      <w:pPr>
+        <w:ind w:left="2880" w:hanging="360"/>
+      </w:pPr>
+    </w:lvl>
+    <w:lvl w:ilvl="4" w:tplc="08090019" w:tentative="1">
+      <w:start w:val="1"/>
+      <w:numFmt w:val="lowerLetter"/>
+      <w:lvlText w:val="%5."/>
+      <w:lvlJc w:val="left"/>
+      <w:pPr>
+        <w:ind w:left="3600" w:hanging="360"/>
+      </w:pPr>
+    </w:lvl>
+    <w:lvl w:ilvl="5" w:tplc="0809001B" w:tentative="1">
+      <w:start w:val="1"/>
+      <w:numFmt w:val="lowerRoman"/>
+      <w:lvlText w:val="%6."/>
+      <w:lvlJc w:val="right"/>
+      <w:pPr>
+        <w:ind w:left="4320" w:hanging="180"/>
+      </w:pPr>
+    </w:lvl>
+    <w:lvl w:ilvl="6" w:tplc="0809000F" w:tentative="1">
+      <w:start w:val="1"/>
+      <w:numFmt w:val="decimal"/>
+      <w:lvlText w:val="%7."/>
+      <w:lvlJc w:val="left"/>
+      <w:pPr>
+        <w:ind w:left="5040" w:hanging="360"/>
+      </w:pPr>
+    </w:lvl>
+    <w:lvl w:ilvl="7" w:tplc="08090019" w:tentative="1">
+      <w:start w:val="1"/>
+      <w:numFmt w:val="lowerLetter"/>
+      <w:lvlText w:val="%8."/>
+      <w:lvlJc w:val="left"/>
+      <w:pPr>
+        <w:ind w:left="5760" w:hanging="360"/>
+      </w:pPr>
+    </w:lvl>
+    <w:lvl w:ilvl="8" w:tplc="0809001B" w:tentative="1">
+      <w:start w:val="1"/>
+      <w:numFmt w:val="lowerRoman"/>
+      <w:lvlText w:val="%9."/>
+      <w:lvlJc w:val="right"/>
+      <w:pPr>
+        <w:ind w:left="6480" w:hanging="180"/>
+      </w:pPr>
+    </w:lvl>
+  </w:abstractNum>
   <w:num w:numId="1">
+    <w:abstractNumId w:val="3"/>
+  </w:num>
+  <w:num w:numId="2">
+    <w:abstractNumId w:val="4"/>
+  </w:num>
+  <w:num w:numId="3">
     <w:abstractNumId w:val="0"/>
+  </w:num>
+  <w:num w:numId="4">
+    <w:abstractNumId w:val="1"/>
+  </w:num>
+  <w:num w:numId="5">
+    <w:abstractNumId w:val="2"/>
   </w:num>
 </w:numbering>
 </file>

</xml_diff>

<commit_message>
Product Details action and reducer added
</commit_message>
<xml_diff>
--- a/Notes.docx
+++ b/Notes.docx
@@ -23,6 +23,14 @@
       <w:r>
         <w:tab/>
         <w:t>Ls -a</w:t>
+      </w:r>
+    </w:p>
+    <w:p>
+      <w:pPr>
+        <w:pStyle w:val="Heading1"/>
+      </w:pPr>
+      <w:r>
+        <w:t>Select multiple same word =&gt; command + D</w:t>
       </w:r>
     </w:p>
     <w:p>
@@ -1376,6 +1384,7 @@
         </w:numPr>
       </w:pPr>
       <w:r>
+        <w:lastRenderedPageBreak/>
         <w:t xml:space="preserve">Open </w:t>
       </w:r>
       <w:proofErr w:type="spellStart"/>
@@ -1420,7 +1429,6 @@
         </w:numPr>
       </w:pPr>
       <w:r>
-        <w:lastRenderedPageBreak/>
         <w:t xml:space="preserve">Select connect cluster again&gt; select connect </w:t>
       </w:r>
       <w:proofErr w:type="gramStart"/>
@@ -3566,6 +3574,7 @@
           <w:szCs w:val="18"/>
           <w:lang w:eastAsia="en-GB"/>
         </w:rPr>
+        <w:lastRenderedPageBreak/>
         <w:t xml:space="preserve">   </w:t>
       </w:r>
       <w:r>
@@ -3848,7 +3857,6 @@
           <w:szCs w:val="18"/>
           <w:lang w:eastAsia="en-GB"/>
         </w:rPr>
-        <w:lastRenderedPageBreak/>
         <w:t xml:space="preserve">   </w:t>
       </w:r>
       <w:proofErr w:type="spellStart"/>
@@ -5161,24 +5169,1112 @@
         <w:tabs>
           <w:tab w:val="left" w:pos="3600"/>
         </w:tabs>
-        <w:rPr>
-          <w:i/>
-          <w:iCs/>
-        </w:rPr>
-      </w:pPr>
-      <w:r>
-        <w:t>Create reducer</w:t>
-      </w:r>
+      </w:pPr>
+      <w:r>
+        <w:t xml:space="preserve">Create Store file in the root </w:t>
+      </w:r>
+    </w:p>
+    <w:p>
+      <w:pPr>
+        <w:shd w:val="clear" w:color="auto" w:fill="1E1E1E"/>
+        <w:spacing w:line="270" w:lineRule="atLeast"/>
+        <w:ind w:left="360"/>
+        <w:rPr>
+          <w:rFonts w:ascii="Menlo" w:eastAsia="Times New Roman" w:hAnsi="Menlo" w:cs="Menlo"/>
+          <w:color w:val="D4D4D4"/>
+          <w:sz w:val="18"/>
+          <w:szCs w:val="18"/>
+          <w:lang w:eastAsia="en-GB"/>
+        </w:rPr>
+      </w:pPr>
+      <w:r>
+        <w:rPr>
+          <w:rFonts w:ascii="Menlo" w:eastAsia="Times New Roman" w:hAnsi="Menlo" w:cs="Menlo"/>
+          <w:color w:val="C586C0"/>
+          <w:sz w:val="18"/>
+          <w:szCs w:val="18"/>
+          <w:lang w:eastAsia="en-GB"/>
+        </w:rPr>
+        <w:t>import</w:t>
+      </w:r>
+      <w:r>
+        <w:rPr>
+          <w:rFonts w:ascii="Menlo" w:eastAsia="Times New Roman" w:hAnsi="Menlo" w:cs="Menlo"/>
+          <w:color w:val="D4D4D4"/>
+          <w:sz w:val="18"/>
+          <w:szCs w:val="18"/>
+          <w:lang w:eastAsia="en-GB"/>
+        </w:rPr>
+        <w:t xml:space="preserve"> {</w:t>
+      </w:r>
+      <w:proofErr w:type="spellStart"/>
+      <w:r>
+        <w:rPr>
+          <w:rFonts w:ascii="Menlo" w:eastAsia="Times New Roman" w:hAnsi="Menlo" w:cs="Menlo"/>
+          <w:color w:val="9CDCFE"/>
+          <w:sz w:val="18"/>
+          <w:szCs w:val="18"/>
+          <w:lang w:eastAsia="en-GB"/>
+        </w:rPr>
+        <w:t>createStore</w:t>
+      </w:r>
+      <w:proofErr w:type="spellEnd"/>
+      <w:r>
+        <w:rPr>
+          <w:rFonts w:ascii="Menlo" w:eastAsia="Times New Roman" w:hAnsi="Menlo" w:cs="Menlo"/>
+          <w:color w:val="D4D4D4"/>
+          <w:sz w:val="18"/>
+          <w:szCs w:val="18"/>
+          <w:lang w:eastAsia="en-GB"/>
+        </w:rPr>
+        <w:t xml:space="preserve">, </w:t>
+      </w:r>
+      <w:proofErr w:type="spellStart"/>
+      <w:r>
+        <w:rPr>
+          <w:rFonts w:ascii="Menlo" w:eastAsia="Times New Roman" w:hAnsi="Menlo" w:cs="Menlo"/>
+          <w:color w:val="9CDCFE"/>
+          <w:sz w:val="18"/>
+          <w:szCs w:val="18"/>
+          <w:lang w:eastAsia="en-GB"/>
+        </w:rPr>
+        <w:t>combineReducers</w:t>
+      </w:r>
+      <w:proofErr w:type="spellEnd"/>
+      <w:r>
+        <w:rPr>
+          <w:rFonts w:ascii="Menlo" w:eastAsia="Times New Roman" w:hAnsi="Menlo" w:cs="Menlo"/>
+          <w:color w:val="D4D4D4"/>
+          <w:sz w:val="18"/>
+          <w:szCs w:val="18"/>
+          <w:lang w:eastAsia="en-GB"/>
+        </w:rPr>
+        <w:t xml:space="preserve">, </w:t>
+      </w:r>
+      <w:proofErr w:type="spellStart"/>
+      <w:r>
+        <w:rPr>
+          <w:rFonts w:ascii="Menlo" w:eastAsia="Times New Roman" w:hAnsi="Menlo" w:cs="Menlo"/>
+          <w:color w:val="9CDCFE"/>
+          <w:sz w:val="18"/>
+          <w:szCs w:val="18"/>
+          <w:lang w:eastAsia="en-GB"/>
+        </w:rPr>
+        <w:t>applyMiddleware</w:t>
+      </w:r>
+      <w:proofErr w:type="spellEnd"/>
+      <w:r>
+        <w:rPr>
+          <w:rFonts w:ascii="Menlo" w:eastAsia="Times New Roman" w:hAnsi="Menlo" w:cs="Menlo"/>
+          <w:color w:val="D4D4D4"/>
+          <w:sz w:val="18"/>
+          <w:szCs w:val="18"/>
+          <w:lang w:eastAsia="en-GB"/>
+        </w:rPr>
+        <w:t xml:space="preserve">} </w:t>
+      </w:r>
+      <w:r>
+        <w:rPr>
+          <w:rFonts w:ascii="Menlo" w:eastAsia="Times New Roman" w:hAnsi="Menlo" w:cs="Menlo"/>
+          <w:color w:val="C586C0"/>
+          <w:sz w:val="18"/>
+          <w:szCs w:val="18"/>
+          <w:lang w:eastAsia="en-GB"/>
+        </w:rPr>
+        <w:t>from</w:t>
+      </w:r>
+      <w:r>
+        <w:rPr>
+          <w:rFonts w:ascii="Menlo" w:eastAsia="Times New Roman" w:hAnsi="Menlo" w:cs="Menlo"/>
+          <w:color w:val="D4D4D4"/>
+          <w:sz w:val="18"/>
+          <w:szCs w:val="18"/>
+          <w:lang w:eastAsia="en-GB"/>
+        </w:rPr>
+        <w:t xml:space="preserve"> </w:t>
+      </w:r>
+      <w:r>
+        <w:rPr>
+          <w:rFonts w:ascii="Menlo" w:eastAsia="Times New Roman" w:hAnsi="Menlo" w:cs="Menlo"/>
+          <w:color w:val="CE9178"/>
+          <w:sz w:val="18"/>
+          <w:szCs w:val="18"/>
+          <w:lang w:eastAsia="en-GB"/>
+        </w:rPr>
+        <w:t>'redux'</w:t>
+      </w:r>
+    </w:p>
+    <w:p>
+      <w:pPr>
+        <w:shd w:val="clear" w:color="auto" w:fill="1E1E1E"/>
+        <w:spacing w:line="270" w:lineRule="atLeast"/>
+        <w:ind w:left="360"/>
+        <w:rPr>
+          <w:rFonts w:ascii="Menlo" w:eastAsia="Times New Roman" w:hAnsi="Menlo" w:cs="Menlo"/>
+          <w:color w:val="D4D4D4"/>
+          <w:sz w:val="18"/>
+          <w:szCs w:val="18"/>
+          <w:lang w:eastAsia="en-GB"/>
+        </w:rPr>
+      </w:pPr>
+      <w:r>
+        <w:rPr>
+          <w:rFonts w:ascii="Menlo" w:eastAsia="Times New Roman" w:hAnsi="Menlo" w:cs="Menlo"/>
+          <w:color w:val="C586C0"/>
+          <w:sz w:val="18"/>
+          <w:szCs w:val="18"/>
+          <w:lang w:eastAsia="en-GB"/>
+        </w:rPr>
+        <w:t>import</w:t>
+      </w:r>
+      <w:r>
+        <w:rPr>
+          <w:rFonts w:ascii="Menlo" w:eastAsia="Times New Roman" w:hAnsi="Menlo" w:cs="Menlo"/>
+          <w:color w:val="D4D4D4"/>
+          <w:sz w:val="18"/>
+          <w:szCs w:val="18"/>
+          <w:lang w:eastAsia="en-GB"/>
+        </w:rPr>
+        <w:t xml:space="preserve"> </w:t>
+      </w:r>
+      <w:proofErr w:type="spellStart"/>
+      <w:r>
+        <w:rPr>
+          <w:rFonts w:ascii="Menlo" w:eastAsia="Times New Roman" w:hAnsi="Menlo" w:cs="Menlo"/>
+          <w:color w:val="9CDCFE"/>
+          <w:sz w:val="18"/>
+          <w:szCs w:val="18"/>
+          <w:lang w:eastAsia="en-GB"/>
+        </w:rPr>
+        <w:t>thunk</w:t>
+      </w:r>
+      <w:proofErr w:type="spellEnd"/>
+      <w:r>
+        <w:rPr>
+          <w:rFonts w:ascii="Menlo" w:eastAsia="Times New Roman" w:hAnsi="Menlo" w:cs="Menlo"/>
+          <w:color w:val="D4D4D4"/>
+          <w:sz w:val="18"/>
+          <w:szCs w:val="18"/>
+          <w:lang w:eastAsia="en-GB"/>
+        </w:rPr>
+        <w:t xml:space="preserve"> </w:t>
+      </w:r>
+      <w:r>
+        <w:rPr>
+          <w:rFonts w:ascii="Menlo" w:eastAsia="Times New Roman" w:hAnsi="Menlo" w:cs="Menlo"/>
+          <w:color w:val="C586C0"/>
+          <w:sz w:val="18"/>
+          <w:szCs w:val="18"/>
+          <w:lang w:eastAsia="en-GB"/>
+        </w:rPr>
+        <w:t>from</w:t>
+      </w:r>
+      <w:r>
+        <w:rPr>
+          <w:rFonts w:ascii="Menlo" w:eastAsia="Times New Roman" w:hAnsi="Menlo" w:cs="Menlo"/>
+          <w:color w:val="D4D4D4"/>
+          <w:sz w:val="18"/>
+          <w:szCs w:val="18"/>
+          <w:lang w:eastAsia="en-GB"/>
+        </w:rPr>
+        <w:t xml:space="preserve"> </w:t>
+      </w:r>
+      <w:r>
+        <w:rPr>
+          <w:rFonts w:ascii="Menlo" w:eastAsia="Times New Roman" w:hAnsi="Menlo" w:cs="Menlo"/>
+          <w:color w:val="CE9178"/>
+          <w:sz w:val="18"/>
+          <w:szCs w:val="18"/>
+          <w:lang w:eastAsia="en-GB"/>
+        </w:rPr>
+        <w:t>'redux-</w:t>
+      </w:r>
+      <w:proofErr w:type="spellStart"/>
+      <w:r>
+        <w:rPr>
+          <w:rFonts w:ascii="Menlo" w:eastAsia="Times New Roman" w:hAnsi="Menlo" w:cs="Menlo"/>
+          <w:color w:val="CE9178"/>
+          <w:sz w:val="18"/>
+          <w:szCs w:val="18"/>
+          <w:lang w:eastAsia="en-GB"/>
+        </w:rPr>
+        <w:t>thunk</w:t>
+      </w:r>
+      <w:proofErr w:type="spellEnd"/>
+      <w:r>
+        <w:rPr>
+          <w:rFonts w:ascii="Menlo" w:eastAsia="Times New Roman" w:hAnsi="Menlo" w:cs="Menlo"/>
+          <w:color w:val="CE9178"/>
+          <w:sz w:val="18"/>
+          <w:szCs w:val="18"/>
+          <w:lang w:eastAsia="en-GB"/>
+        </w:rPr>
+        <w:t>'</w:t>
+      </w:r>
+    </w:p>
+    <w:p>
+      <w:pPr>
+        <w:shd w:val="clear" w:color="auto" w:fill="1E1E1E"/>
+        <w:spacing w:line="270" w:lineRule="atLeast"/>
+        <w:ind w:left="360"/>
+        <w:rPr>
+          <w:rFonts w:ascii="Menlo" w:eastAsia="Times New Roman" w:hAnsi="Menlo" w:cs="Menlo"/>
+          <w:color w:val="D4D4D4"/>
+          <w:sz w:val="18"/>
+          <w:szCs w:val="18"/>
+          <w:lang w:eastAsia="en-GB"/>
+        </w:rPr>
+      </w:pPr>
+      <w:r>
+        <w:rPr>
+          <w:rFonts w:ascii="Menlo" w:eastAsia="Times New Roman" w:hAnsi="Menlo" w:cs="Menlo"/>
+          <w:color w:val="C586C0"/>
+          <w:sz w:val="18"/>
+          <w:szCs w:val="18"/>
+          <w:lang w:eastAsia="en-GB"/>
+        </w:rPr>
+        <w:t>import</w:t>
+      </w:r>
+      <w:r>
+        <w:rPr>
+          <w:rFonts w:ascii="Menlo" w:eastAsia="Times New Roman" w:hAnsi="Menlo" w:cs="Menlo"/>
+          <w:color w:val="D4D4D4"/>
+          <w:sz w:val="18"/>
+          <w:szCs w:val="18"/>
+          <w:lang w:eastAsia="en-GB"/>
+        </w:rPr>
+        <w:t xml:space="preserve"> {</w:t>
+      </w:r>
+      <w:proofErr w:type="spellStart"/>
+      <w:r>
+        <w:rPr>
+          <w:rFonts w:ascii="Menlo" w:eastAsia="Times New Roman" w:hAnsi="Menlo" w:cs="Menlo"/>
+          <w:color w:val="9CDCFE"/>
+          <w:sz w:val="18"/>
+          <w:szCs w:val="18"/>
+          <w:lang w:eastAsia="en-GB"/>
+        </w:rPr>
+        <w:t>composeWithDevTools</w:t>
+      </w:r>
+      <w:proofErr w:type="spellEnd"/>
+      <w:r>
+        <w:rPr>
+          <w:rFonts w:ascii="Menlo" w:eastAsia="Times New Roman" w:hAnsi="Menlo" w:cs="Menlo"/>
+          <w:color w:val="D4D4D4"/>
+          <w:sz w:val="18"/>
+          <w:szCs w:val="18"/>
+          <w:lang w:eastAsia="en-GB"/>
+        </w:rPr>
+        <w:t xml:space="preserve">} </w:t>
+      </w:r>
+      <w:r>
+        <w:rPr>
+          <w:rFonts w:ascii="Menlo" w:eastAsia="Times New Roman" w:hAnsi="Menlo" w:cs="Menlo"/>
+          <w:color w:val="C586C0"/>
+          <w:sz w:val="18"/>
+          <w:szCs w:val="18"/>
+          <w:lang w:eastAsia="en-GB"/>
+        </w:rPr>
+        <w:t>from</w:t>
+      </w:r>
+      <w:r>
+        <w:rPr>
+          <w:rFonts w:ascii="Menlo" w:eastAsia="Times New Roman" w:hAnsi="Menlo" w:cs="Menlo"/>
+          <w:color w:val="D4D4D4"/>
+          <w:sz w:val="18"/>
+          <w:szCs w:val="18"/>
+          <w:lang w:eastAsia="en-GB"/>
+        </w:rPr>
+        <w:t xml:space="preserve"> </w:t>
+      </w:r>
+      <w:r>
+        <w:rPr>
+          <w:rFonts w:ascii="Menlo" w:eastAsia="Times New Roman" w:hAnsi="Menlo" w:cs="Menlo"/>
+          <w:color w:val="CE9178"/>
+          <w:sz w:val="18"/>
+          <w:szCs w:val="18"/>
+          <w:lang w:eastAsia="en-GB"/>
+        </w:rPr>
+        <w:t>'redux-</w:t>
+      </w:r>
+      <w:proofErr w:type="spellStart"/>
+      <w:r>
+        <w:rPr>
+          <w:rFonts w:ascii="Menlo" w:eastAsia="Times New Roman" w:hAnsi="Menlo" w:cs="Menlo"/>
+          <w:color w:val="CE9178"/>
+          <w:sz w:val="18"/>
+          <w:szCs w:val="18"/>
+          <w:lang w:eastAsia="en-GB"/>
+        </w:rPr>
+        <w:t>devtools</w:t>
+      </w:r>
+      <w:proofErr w:type="spellEnd"/>
+      <w:r>
+        <w:rPr>
+          <w:rFonts w:ascii="Menlo" w:eastAsia="Times New Roman" w:hAnsi="Menlo" w:cs="Menlo"/>
+          <w:color w:val="CE9178"/>
+          <w:sz w:val="18"/>
+          <w:szCs w:val="18"/>
+          <w:lang w:eastAsia="en-GB"/>
+        </w:rPr>
+        <w:t>-extension'</w:t>
+      </w:r>
+    </w:p>
+    <w:p>
+      <w:pPr>
+        <w:shd w:val="clear" w:color="auto" w:fill="1E1E1E"/>
+        <w:spacing w:line="270" w:lineRule="atLeast"/>
+        <w:ind w:left="360"/>
+        <w:rPr>
+          <w:rFonts w:ascii="Menlo" w:eastAsia="Times New Roman" w:hAnsi="Menlo" w:cs="Menlo"/>
+          <w:color w:val="D4D4D4"/>
+          <w:sz w:val="18"/>
+          <w:szCs w:val="18"/>
+          <w:lang w:eastAsia="en-GB"/>
+        </w:rPr>
+      </w:pPr>
+    </w:p>
+    <w:p>
+      <w:pPr>
+        <w:shd w:val="clear" w:color="auto" w:fill="1E1E1E"/>
+        <w:spacing w:line="270" w:lineRule="atLeast"/>
+        <w:ind w:left="360"/>
+        <w:rPr>
+          <w:rFonts w:ascii="Menlo" w:eastAsia="Times New Roman" w:hAnsi="Menlo" w:cs="Menlo"/>
+          <w:color w:val="D4D4D4"/>
+          <w:sz w:val="18"/>
+          <w:szCs w:val="18"/>
+          <w:lang w:eastAsia="en-GB"/>
+        </w:rPr>
+      </w:pPr>
+      <w:r>
+        <w:rPr>
+          <w:rFonts w:ascii="Menlo" w:eastAsia="Times New Roman" w:hAnsi="Menlo" w:cs="Menlo"/>
+          <w:color w:val="C586C0"/>
+          <w:sz w:val="18"/>
+          <w:szCs w:val="18"/>
+          <w:lang w:eastAsia="en-GB"/>
+        </w:rPr>
+        <w:t>import</w:t>
+      </w:r>
+      <w:r>
+        <w:rPr>
+          <w:rFonts w:ascii="Menlo" w:eastAsia="Times New Roman" w:hAnsi="Menlo" w:cs="Menlo"/>
+          <w:color w:val="D4D4D4"/>
+          <w:sz w:val="18"/>
+          <w:szCs w:val="18"/>
+          <w:lang w:eastAsia="en-GB"/>
+        </w:rPr>
+        <w:t xml:space="preserve"> {</w:t>
+      </w:r>
+      <w:proofErr w:type="spellStart"/>
+      <w:r>
+        <w:rPr>
+          <w:rFonts w:ascii="Menlo" w:eastAsia="Times New Roman" w:hAnsi="Menlo" w:cs="Menlo"/>
+          <w:color w:val="9CDCFE"/>
+          <w:sz w:val="18"/>
+          <w:szCs w:val="18"/>
+          <w:lang w:eastAsia="en-GB"/>
+        </w:rPr>
+        <w:t>productListReducer</w:t>
+      </w:r>
+      <w:proofErr w:type="spellEnd"/>
+      <w:r>
+        <w:rPr>
+          <w:rFonts w:ascii="Menlo" w:eastAsia="Times New Roman" w:hAnsi="Menlo" w:cs="Menlo"/>
+          <w:color w:val="D4D4D4"/>
+          <w:sz w:val="18"/>
+          <w:szCs w:val="18"/>
+          <w:lang w:eastAsia="en-GB"/>
+        </w:rPr>
+        <w:t xml:space="preserve">} </w:t>
+      </w:r>
+      <w:r>
+        <w:rPr>
+          <w:rFonts w:ascii="Menlo" w:eastAsia="Times New Roman" w:hAnsi="Menlo" w:cs="Menlo"/>
+          <w:color w:val="C586C0"/>
+          <w:sz w:val="18"/>
+          <w:szCs w:val="18"/>
+          <w:lang w:eastAsia="en-GB"/>
+        </w:rPr>
+        <w:t>from</w:t>
+      </w:r>
+      <w:r>
+        <w:rPr>
+          <w:rFonts w:ascii="Menlo" w:eastAsia="Times New Roman" w:hAnsi="Menlo" w:cs="Menlo"/>
+          <w:color w:val="D4D4D4"/>
+          <w:sz w:val="18"/>
+          <w:szCs w:val="18"/>
+          <w:lang w:eastAsia="en-GB"/>
+        </w:rPr>
+        <w:t xml:space="preserve"> </w:t>
+      </w:r>
+      <w:proofErr w:type="gramStart"/>
+      <w:r>
+        <w:rPr>
+          <w:rFonts w:ascii="Menlo" w:eastAsia="Times New Roman" w:hAnsi="Menlo" w:cs="Menlo"/>
+          <w:color w:val="CE9178"/>
+          <w:sz w:val="18"/>
+          <w:szCs w:val="18"/>
+          <w:lang w:eastAsia="en-GB"/>
+        </w:rPr>
+        <w:t>'./</w:t>
+      </w:r>
+      <w:proofErr w:type="gramEnd"/>
+      <w:r>
+        <w:rPr>
+          <w:rFonts w:ascii="Menlo" w:eastAsia="Times New Roman" w:hAnsi="Menlo" w:cs="Menlo"/>
+          <w:color w:val="CE9178"/>
+          <w:sz w:val="18"/>
+          <w:szCs w:val="18"/>
+          <w:lang w:eastAsia="en-GB"/>
+        </w:rPr>
+        <w:t>reducers/</w:t>
+      </w:r>
+      <w:proofErr w:type="spellStart"/>
+      <w:r>
+        <w:rPr>
+          <w:rFonts w:ascii="Menlo" w:eastAsia="Times New Roman" w:hAnsi="Menlo" w:cs="Menlo"/>
+          <w:color w:val="CE9178"/>
+          <w:sz w:val="18"/>
+          <w:szCs w:val="18"/>
+          <w:lang w:eastAsia="en-GB"/>
+        </w:rPr>
+        <w:t>productReducers</w:t>
+      </w:r>
+      <w:proofErr w:type="spellEnd"/>
+      <w:r>
+        <w:rPr>
+          <w:rFonts w:ascii="Menlo" w:eastAsia="Times New Roman" w:hAnsi="Menlo" w:cs="Menlo"/>
+          <w:color w:val="CE9178"/>
+          <w:sz w:val="18"/>
+          <w:szCs w:val="18"/>
+          <w:lang w:eastAsia="en-GB"/>
+        </w:rPr>
+        <w:t>'</w:t>
+      </w:r>
+    </w:p>
+    <w:p>
+      <w:pPr>
+        <w:shd w:val="clear" w:color="auto" w:fill="1E1E1E"/>
+        <w:spacing w:after="240" w:line="270" w:lineRule="atLeast"/>
+        <w:ind w:left="360"/>
+        <w:rPr>
+          <w:rFonts w:ascii="Menlo" w:eastAsia="Times New Roman" w:hAnsi="Menlo" w:cs="Menlo"/>
+          <w:color w:val="D4D4D4"/>
+          <w:sz w:val="18"/>
+          <w:szCs w:val="18"/>
+          <w:lang w:eastAsia="en-GB"/>
+        </w:rPr>
+      </w:pPr>
+    </w:p>
+    <w:p>
+      <w:pPr>
+        <w:shd w:val="clear" w:color="auto" w:fill="1E1E1E"/>
+        <w:spacing w:line="270" w:lineRule="atLeast"/>
+        <w:ind w:left="360"/>
+        <w:rPr>
+          <w:rFonts w:ascii="Menlo" w:eastAsia="Times New Roman" w:hAnsi="Menlo" w:cs="Menlo"/>
+          <w:color w:val="D4D4D4"/>
+          <w:sz w:val="18"/>
+          <w:szCs w:val="18"/>
+          <w:lang w:eastAsia="en-GB"/>
+        </w:rPr>
+      </w:pPr>
+      <w:r>
+        <w:rPr>
+          <w:rFonts w:ascii="Menlo" w:eastAsia="Times New Roman" w:hAnsi="Menlo" w:cs="Menlo"/>
+          <w:color w:val="569CD6"/>
+          <w:sz w:val="18"/>
+          <w:szCs w:val="18"/>
+          <w:lang w:eastAsia="en-GB"/>
+        </w:rPr>
+        <w:t>const</w:t>
+      </w:r>
+      <w:r>
+        <w:rPr>
+          <w:rFonts w:ascii="Menlo" w:eastAsia="Times New Roman" w:hAnsi="Menlo" w:cs="Menlo"/>
+          <w:color w:val="D4D4D4"/>
+          <w:sz w:val="18"/>
+          <w:szCs w:val="18"/>
+          <w:lang w:eastAsia="en-GB"/>
+        </w:rPr>
+        <w:t xml:space="preserve"> </w:t>
+      </w:r>
+      <w:r>
+        <w:rPr>
+          <w:rFonts w:ascii="Menlo" w:eastAsia="Times New Roman" w:hAnsi="Menlo" w:cs="Menlo"/>
+          <w:color w:val="DCDCAA"/>
+          <w:sz w:val="18"/>
+          <w:szCs w:val="18"/>
+          <w:lang w:eastAsia="en-GB"/>
+        </w:rPr>
+        <w:t>reducer</w:t>
+      </w:r>
+      <w:r>
+        <w:rPr>
+          <w:rFonts w:ascii="Menlo" w:eastAsia="Times New Roman" w:hAnsi="Menlo" w:cs="Menlo"/>
+          <w:color w:val="D4D4D4"/>
+          <w:sz w:val="18"/>
+          <w:szCs w:val="18"/>
+          <w:lang w:eastAsia="en-GB"/>
+        </w:rPr>
+        <w:t xml:space="preserve"> = </w:t>
+      </w:r>
+      <w:proofErr w:type="spellStart"/>
+      <w:proofErr w:type="gramStart"/>
+      <w:r>
+        <w:rPr>
+          <w:rFonts w:ascii="Menlo" w:eastAsia="Times New Roman" w:hAnsi="Menlo" w:cs="Menlo"/>
+          <w:color w:val="DCDCAA"/>
+          <w:sz w:val="18"/>
+          <w:szCs w:val="18"/>
+          <w:lang w:eastAsia="en-GB"/>
+        </w:rPr>
+        <w:t>combineReducers</w:t>
+      </w:r>
+      <w:proofErr w:type="spellEnd"/>
+      <w:r>
+        <w:rPr>
+          <w:rFonts w:ascii="Menlo" w:eastAsia="Times New Roman" w:hAnsi="Menlo" w:cs="Menlo"/>
+          <w:color w:val="D4D4D4"/>
+          <w:sz w:val="18"/>
+          <w:szCs w:val="18"/>
+          <w:lang w:eastAsia="en-GB"/>
+        </w:rPr>
+        <w:t>(</w:t>
+      </w:r>
+      <w:proofErr w:type="gramEnd"/>
+      <w:r>
+        <w:rPr>
+          <w:rFonts w:ascii="Menlo" w:eastAsia="Times New Roman" w:hAnsi="Menlo" w:cs="Menlo"/>
+          <w:color w:val="D4D4D4"/>
+          <w:sz w:val="18"/>
+          <w:szCs w:val="18"/>
+          <w:lang w:eastAsia="en-GB"/>
+        </w:rPr>
+        <w:t>{</w:t>
+      </w:r>
+    </w:p>
+    <w:p>
+      <w:pPr>
+        <w:shd w:val="clear" w:color="auto" w:fill="1E1E1E"/>
+        <w:spacing w:line="270" w:lineRule="atLeast"/>
+        <w:ind w:left="360"/>
+        <w:rPr>
+          <w:rFonts w:ascii="Menlo" w:eastAsia="Times New Roman" w:hAnsi="Menlo" w:cs="Menlo"/>
+          <w:color w:val="D4D4D4"/>
+          <w:sz w:val="18"/>
+          <w:szCs w:val="18"/>
+          <w:lang w:eastAsia="en-GB"/>
+        </w:rPr>
+      </w:pPr>
+      <w:r>
+        <w:rPr>
+          <w:rFonts w:ascii="Menlo" w:eastAsia="Times New Roman" w:hAnsi="Menlo" w:cs="Menlo"/>
+          <w:color w:val="D4D4D4"/>
+          <w:sz w:val="18"/>
+          <w:szCs w:val="18"/>
+          <w:lang w:eastAsia="en-GB"/>
+        </w:rPr>
+        <w:t xml:space="preserve">    </w:t>
+      </w:r>
+      <w:proofErr w:type="spellStart"/>
+      <w:r>
+        <w:rPr>
+          <w:rFonts w:ascii="Menlo" w:eastAsia="Times New Roman" w:hAnsi="Menlo" w:cs="Menlo"/>
+          <w:color w:val="DCDCAA"/>
+          <w:sz w:val="18"/>
+          <w:szCs w:val="18"/>
+          <w:lang w:eastAsia="en-GB"/>
+        </w:rPr>
+        <w:t>productList</w:t>
+      </w:r>
+      <w:proofErr w:type="spellEnd"/>
+      <w:r>
+        <w:rPr>
+          <w:rFonts w:ascii="Menlo" w:eastAsia="Times New Roman" w:hAnsi="Menlo" w:cs="Menlo"/>
+          <w:color w:val="9CDCFE"/>
+          <w:sz w:val="18"/>
+          <w:szCs w:val="18"/>
+          <w:lang w:eastAsia="en-GB"/>
+        </w:rPr>
+        <w:t>:</w:t>
+      </w:r>
+      <w:r>
+        <w:rPr>
+          <w:rFonts w:ascii="Menlo" w:eastAsia="Times New Roman" w:hAnsi="Menlo" w:cs="Menlo"/>
+          <w:color w:val="D4D4D4"/>
+          <w:sz w:val="18"/>
+          <w:szCs w:val="18"/>
+          <w:lang w:eastAsia="en-GB"/>
+        </w:rPr>
+        <w:t xml:space="preserve"> </w:t>
+      </w:r>
+      <w:proofErr w:type="spellStart"/>
+      <w:r>
+        <w:rPr>
+          <w:rFonts w:ascii="Menlo" w:eastAsia="Times New Roman" w:hAnsi="Menlo" w:cs="Menlo"/>
+          <w:color w:val="DCDCAA"/>
+          <w:sz w:val="18"/>
+          <w:szCs w:val="18"/>
+          <w:lang w:eastAsia="en-GB"/>
+        </w:rPr>
+        <w:t>productListReducer</w:t>
+      </w:r>
+      <w:proofErr w:type="spellEnd"/>
+    </w:p>
+    <w:p>
+      <w:pPr>
+        <w:shd w:val="clear" w:color="auto" w:fill="1E1E1E"/>
+        <w:spacing w:line="270" w:lineRule="atLeast"/>
+        <w:ind w:left="360"/>
+        <w:rPr>
+          <w:rFonts w:ascii="Menlo" w:eastAsia="Times New Roman" w:hAnsi="Menlo" w:cs="Menlo"/>
+          <w:color w:val="D4D4D4"/>
+          <w:sz w:val="18"/>
+          <w:szCs w:val="18"/>
+          <w:lang w:eastAsia="en-GB"/>
+        </w:rPr>
+      </w:pPr>
+      <w:r>
+        <w:rPr>
+          <w:rFonts w:ascii="Menlo" w:eastAsia="Times New Roman" w:hAnsi="Menlo" w:cs="Menlo"/>
+          <w:color w:val="D4D4D4"/>
+          <w:sz w:val="18"/>
+          <w:szCs w:val="18"/>
+          <w:lang w:eastAsia="en-GB"/>
+        </w:rPr>
+        <w:t>})</w:t>
+      </w:r>
+    </w:p>
+    <w:p>
+      <w:pPr>
+        <w:shd w:val="clear" w:color="auto" w:fill="1E1E1E"/>
+        <w:spacing w:line="270" w:lineRule="atLeast"/>
+        <w:ind w:left="360"/>
+        <w:rPr>
+          <w:rFonts w:ascii="Menlo" w:eastAsia="Times New Roman" w:hAnsi="Menlo" w:cs="Menlo"/>
+          <w:color w:val="D4D4D4"/>
+          <w:sz w:val="18"/>
+          <w:szCs w:val="18"/>
+          <w:lang w:eastAsia="en-GB"/>
+        </w:rPr>
+      </w:pPr>
+      <w:r>
+        <w:rPr>
+          <w:rFonts w:ascii="Menlo" w:eastAsia="Times New Roman" w:hAnsi="Menlo" w:cs="Menlo"/>
+          <w:color w:val="569CD6"/>
+          <w:sz w:val="18"/>
+          <w:szCs w:val="18"/>
+          <w:lang w:eastAsia="en-GB"/>
+        </w:rPr>
+        <w:t>const</w:t>
+      </w:r>
+      <w:r>
+        <w:rPr>
+          <w:rFonts w:ascii="Menlo" w:eastAsia="Times New Roman" w:hAnsi="Menlo" w:cs="Menlo"/>
+          <w:color w:val="D4D4D4"/>
+          <w:sz w:val="18"/>
+          <w:szCs w:val="18"/>
+          <w:lang w:eastAsia="en-GB"/>
+        </w:rPr>
+        <w:t xml:space="preserve"> </w:t>
+      </w:r>
+      <w:proofErr w:type="spellStart"/>
+      <w:r>
+        <w:rPr>
+          <w:rFonts w:ascii="Menlo" w:eastAsia="Times New Roman" w:hAnsi="Menlo" w:cs="Menlo"/>
+          <w:color w:val="4FC1FF"/>
+          <w:sz w:val="18"/>
+          <w:szCs w:val="18"/>
+          <w:lang w:eastAsia="en-GB"/>
+        </w:rPr>
+        <w:t>initialState</w:t>
+      </w:r>
+      <w:proofErr w:type="spellEnd"/>
+      <w:r>
+        <w:rPr>
+          <w:rFonts w:ascii="Menlo" w:eastAsia="Times New Roman" w:hAnsi="Menlo" w:cs="Menlo"/>
+          <w:color w:val="D4D4D4"/>
+          <w:sz w:val="18"/>
+          <w:szCs w:val="18"/>
+          <w:lang w:eastAsia="en-GB"/>
+        </w:rPr>
+        <w:t xml:space="preserve"> = {}</w:t>
+      </w:r>
+    </w:p>
+    <w:p>
+      <w:pPr>
+        <w:shd w:val="clear" w:color="auto" w:fill="1E1E1E"/>
+        <w:spacing w:line="270" w:lineRule="atLeast"/>
+        <w:ind w:left="360"/>
+        <w:rPr>
+          <w:rFonts w:ascii="Menlo" w:eastAsia="Times New Roman" w:hAnsi="Menlo" w:cs="Menlo"/>
+          <w:color w:val="D4D4D4"/>
+          <w:sz w:val="18"/>
+          <w:szCs w:val="18"/>
+          <w:lang w:eastAsia="en-GB"/>
+        </w:rPr>
+      </w:pPr>
+      <w:r>
+        <w:rPr>
+          <w:rFonts w:ascii="Menlo" w:eastAsia="Times New Roman" w:hAnsi="Menlo" w:cs="Menlo"/>
+          <w:color w:val="569CD6"/>
+          <w:sz w:val="18"/>
+          <w:szCs w:val="18"/>
+          <w:lang w:eastAsia="en-GB"/>
+        </w:rPr>
+        <w:lastRenderedPageBreak/>
+        <w:t>const</w:t>
+      </w:r>
+      <w:r>
+        <w:rPr>
+          <w:rFonts w:ascii="Menlo" w:eastAsia="Times New Roman" w:hAnsi="Menlo" w:cs="Menlo"/>
+          <w:color w:val="D4D4D4"/>
+          <w:sz w:val="18"/>
+          <w:szCs w:val="18"/>
+          <w:lang w:eastAsia="en-GB"/>
+        </w:rPr>
+        <w:t xml:space="preserve"> </w:t>
+      </w:r>
+      <w:r>
+        <w:rPr>
+          <w:rFonts w:ascii="Menlo" w:eastAsia="Times New Roman" w:hAnsi="Menlo" w:cs="Menlo"/>
+          <w:color w:val="4FC1FF"/>
+          <w:sz w:val="18"/>
+          <w:szCs w:val="18"/>
+          <w:lang w:eastAsia="en-GB"/>
+        </w:rPr>
+        <w:t>middleware</w:t>
+      </w:r>
+      <w:r>
+        <w:rPr>
+          <w:rFonts w:ascii="Menlo" w:eastAsia="Times New Roman" w:hAnsi="Menlo" w:cs="Menlo"/>
+          <w:color w:val="D4D4D4"/>
+          <w:sz w:val="18"/>
+          <w:szCs w:val="18"/>
+          <w:lang w:eastAsia="en-GB"/>
+        </w:rPr>
+        <w:t xml:space="preserve"> = [</w:t>
+      </w:r>
+      <w:proofErr w:type="spellStart"/>
+      <w:r>
+        <w:rPr>
+          <w:rFonts w:ascii="Menlo" w:eastAsia="Times New Roman" w:hAnsi="Menlo" w:cs="Menlo"/>
+          <w:color w:val="4FC1FF"/>
+          <w:sz w:val="18"/>
+          <w:szCs w:val="18"/>
+          <w:lang w:eastAsia="en-GB"/>
+        </w:rPr>
+        <w:t>thunk</w:t>
+      </w:r>
+      <w:proofErr w:type="spellEnd"/>
+      <w:r>
+        <w:rPr>
+          <w:rFonts w:ascii="Menlo" w:eastAsia="Times New Roman" w:hAnsi="Menlo" w:cs="Menlo"/>
+          <w:color w:val="D4D4D4"/>
+          <w:sz w:val="18"/>
+          <w:szCs w:val="18"/>
+          <w:lang w:eastAsia="en-GB"/>
+        </w:rPr>
+        <w:t>]</w:t>
+      </w:r>
+    </w:p>
+    <w:p>
+      <w:pPr>
+        <w:shd w:val="clear" w:color="auto" w:fill="1E1E1E"/>
+        <w:spacing w:line="270" w:lineRule="atLeast"/>
+        <w:ind w:left="360"/>
+        <w:rPr>
+          <w:rFonts w:ascii="Menlo" w:eastAsia="Times New Roman" w:hAnsi="Menlo" w:cs="Menlo"/>
+          <w:color w:val="D4D4D4"/>
+          <w:sz w:val="18"/>
+          <w:szCs w:val="18"/>
+          <w:lang w:eastAsia="en-GB"/>
+        </w:rPr>
+      </w:pPr>
+      <w:r>
+        <w:rPr>
+          <w:rFonts w:ascii="Menlo" w:eastAsia="Times New Roman" w:hAnsi="Menlo" w:cs="Menlo"/>
+          <w:color w:val="569CD6"/>
+          <w:sz w:val="18"/>
+          <w:szCs w:val="18"/>
+          <w:lang w:eastAsia="en-GB"/>
+        </w:rPr>
+        <w:t>const</w:t>
+      </w:r>
+      <w:r>
+        <w:rPr>
+          <w:rFonts w:ascii="Menlo" w:eastAsia="Times New Roman" w:hAnsi="Menlo" w:cs="Menlo"/>
+          <w:color w:val="D4D4D4"/>
+          <w:sz w:val="18"/>
+          <w:szCs w:val="18"/>
+          <w:lang w:eastAsia="en-GB"/>
+        </w:rPr>
+        <w:t xml:space="preserve"> </w:t>
+      </w:r>
+      <w:r>
+        <w:rPr>
+          <w:rFonts w:ascii="Menlo" w:eastAsia="Times New Roman" w:hAnsi="Menlo" w:cs="Menlo"/>
+          <w:color w:val="4FC1FF"/>
+          <w:sz w:val="18"/>
+          <w:szCs w:val="18"/>
+          <w:lang w:eastAsia="en-GB"/>
+        </w:rPr>
+        <w:t>store</w:t>
+      </w:r>
+      <w:r>
+        <w:rPr>
+          <w:rFonts w:ascii="Menlo" w:eastAsia="Times New Roman" w:hAnsi="Menlo" w:cs="Menlo"/>
+          <w:color w:val="D4D4D4"/>
+          <w:sz w:val="18"/>
+          <w:szCs w:val="18"/>
+          <w:lang w:eastAsia="en-GB"/>
+        </w:rPr>
+        <w:t xml:space="preserve"> = </w:t>
+      </w:r>
+      <w:proofErr w:type="spellStart"/>
+      <w:proofErr w:type="gramStart"/>
+      <w:r>
+        <w:rPr>
+          <w:rFonts w:ascii="Menlo" w:eastAsia="Times New Roman" w:hAnsi="Menlo" w:cs="Menlo"/>
+          <w:color w:val="DCDCAA"/>
+          <w:sz w:val="18"/>
+          <w:szCs w:val="18"/>
+          <w:lang w:eastAsia="en-GB"/>
+        </w:rPr>
+        <w:t>createStore</w:t>
+      </w:r>
+      <w:proofErr w:type="spellEnd"/>
+      <w:r>
+        <w:rPr>
+          <w:rFonts w:ascii="Menlo" w:eastAsia="Times New Roman" w:hAnsi="Menlo" w:cs="Menlo"/>
+          <w:color w:val="D4D4D4"/>
+          <w:sz w:val="18"/>
+          <w:szCs w:val="18"/>
+          <w:lang w:eastAsia="en-GB"/>
+        </w:rPr>
+        <w:t>(</w:t>
+      </w:r>
+      <w:proofErr w:type="gramEnd"/>
+      <w:r>
+        <w:rPr>
+          <w:rFonts w:ascii="Menlo" w:eastAsia="Times New Roman" w:hAnsi="Menlo" w:cs="Menlo"/>
+          <w:color w:val="DCDCAA"/>
+          <w:sz w:val="18"/>
+          <w:szCs w:val="18"/>
+          <w:lang w:eastAsia="en-GB"/>
+        </w:rPr>
+        <w:t>reducer</w:t>
+      </w:r>
+      <w:r>
+        <w:rPr>
+          <w:rFonts w:ascii="Menlo" w:eastAsia="Times New Roman" w:hAnsi="Menlo" w:cs="Menlo"/>
+          <w:color w:val="D4D4D4"/>
+          <w:sz w:val="18"/>
+          <w:szCs w:val="18"/>
+          <w:lang w:eastAsia="en-GB"/>
+        </w:rPr>
+        <w:t xml:space="preserve">, </w:t>
+      </w:r>
+      <w:proofErr w:type="spellStart"/>
+      <w:r>
+        <w:rPr>
+          <w:rFonts w:ascii="Menlo" w:eastAsia="Times New Roman" w:hAnsi="Menlo" w:cs="Menlo"/>
+          <w:color w:val="4FC1FF"/>
+          <w:sz w:val="18"/>
+          <w:szCs w:val="18"/>
+          <w:lang w:eastAsia="en-GB"/>
+        </w:rPr>
+        <w:t>initialState</w:t>
+      </w:r>
+      <w:proofErr w:type="spellEnd"/>
+      <w:r>
+        <w:rPr>
+          <w:rFonts w:ascii="Menlo" w:eastAsia="Times New Roman" w:hAnsi="Menlo" w:cs="Menlo"/>
+          <w:color w:val="D4D4D4"/>
+          <w:sz w:val="18"/>
+          <w:szCs w:val="18"/>
+          <w:lang w:eastAsia="en-GB"/>
+        </w:rPr>
+        <w:t xml:space="preserve">, </w:t>
+      </w:r>
+      <w:proofErr w:type="spellStart"/>
+      <w:r>
+        <w:rPr>
+          <w:rFonts w:ascii="Menlo" w:eastAsia="Times New Roman" w:hAnsi="Menlo" w:cs="Menlo"/>
+          <w:color w:val="DCDCAA"/>
+          <w:sz w:val="18"/>
+          <w:szCs w:val="18"/>
+          <w:lang w:eastAsia="en-GB"/>
+        </w:rPr>
+        <w:t>composeWithDevTools</w:t>
+      </w:r>
+      <w:proofErr w:type="spellEnd"/>
+      <w:r>
+        <w:rPr>
+          <w:rFonts w:ascii="Menlo" w:eastAsia="Times New Roman" w:hAnsi="Menlo" w:cs="Menlo"/>
+          <w:color w:val="D4D4D4"/>
+          <w:sz w:val="18"/>
+          <w:szCs w:val="18"/>
+          <w:lang w:eastAsia="en-GB"/>
+        </w:rPr>
+        <w:t>(</w:t>
+      </w:r>
+      <w:proofErr w:type="spellStart"/>
+      <w:r>
+        <w:rPr>
+          <w:rFonts w:ascii="Menlo" w:eastAsia="Times New Roman" w:hAnsi="Menlo" w:cs="Menlo"/>
+          <w:color w:val="DCDCAA"/>
+          <w:sz w:val="18"/>
+          <w:szCs w:val="18"/>
+          <w:lang w:eastAsia="en-GB"/>
+        </w:rPr>
+        <w:t>applyMiddleware</w:t>
+      </w:r>
+      <w:proofErr w:type="spellEnd"/>
+      <w:r>
+        <w:rPr>
+          <w:rFonts w:ascii="Menlo" w:eastAsia="Times New Roman" w:hAnsi="Menlo" w:cs="Menlo"/>
+          <w:color w:val="D4D4D4"/>
+          <w:sz w:val="18"/>
+          <w:szCs w:val="18"/>
+          <w:lang w:eastAsia="en-GB"/>
+        </w:rPr>
+        <w:t>(...</w:t>
+      </w:r>
+      <w:r>
+        <w:rPr>
+          <w:rFonts w:ascii="Menlo" w:eastAsia="Times New Roman" w:hAnsi="Menlo" w:cs="Menlo"/>
+          <w:color w:val="4FC1FF"/>
+          <w:sz w:val="18"/>
+          <w:szCs w:val="18"/>
+          <w:lang w:eastAsia="en-GB"/>
+        </w:rPr>
+        <w:t>middleware</w:t>
+      </w:r>
+      <w:r>
+        <w:rPr>
+          <w:rFonts w:ascii="Menlo" w:eastAsia="Times New Roman" w:hAnsi="Menlo" w:cs="Menlo"/>
+          <w:color w:val="D4D4D4"/>
+          <w:sz w:val="18"/>
+          <w:szCs w:val="18"/>
+          <w:lang w:eastAsia="en-GB"/>
+        </w:rPr>
+        <w:t>)))</w:t>
+      </w:r>
+    </w:p>
+    <w:p>
+      <w:pPr>
+        <w:shd w:val="clear" w:color="auto" w:fill="1E1E1E"/>
+        <w:spacing w:line="270" w:lineRule="atLeast"/>
+        <w:ind w:left="360"/>
+        <w:rPr>
+          <w:rFonts w:ascii="Menlo" w:eastAsia="Times New Roman" w:hAnsi="Menlo" w:cs="Menlo"/>
+          <w:color w:val="D4D4D4"/>
+          <w:sz w:val="18"/>
+          <w:szCs w:val="18"/>
+          <w:lang w:eastAsia="en-GB"/>
+        </w:rPr>
+      </w:pPr>
+    </w:p>
+    <w:p>
+      <w:pPr>
+        <w:shd w:val="clear" w:color="auto" w:fill="1E1E1E"/>
+        <w:spacing w:line="270" w:lineRule="atLeast"/>
+        <w:ind w:left="360"/>
+        <w:rPr>
+          <w:rFonts w:ascii="Menlo" w:eastAsia="Times New Roman" w:hAnsi="Menlo" w:cs="Menlo"/>
+          <w:color w:val="D4D4D4"/>
+          <w:sz w:val="18"/>
+          <w:szCs w:val="18"/>
+          <w:lang w:eastAsia="en-GB"/>
+        </w:rPr>
+      </w:pPr>
+      <w:r>
+        <w:rPr>
+          <w:rFonts w:ascii="Menlo" w:eastAsia="Times New Roman" w:hAnsi="Menlo" w:cs="Menlo"/>
+          <w:color w:val="C586C0"/>
+          <w:sz w:val="18"/>
+          <w:szCs w:val="18"/>
+          <w:lang w:eastAsia="en-GB"/>
+        </w:rPr>
+        <w:t>export</w:t>
+      </w:r>
+      <w:r>
+        <w:rPr>
+          <w:rFonts w:ascii="Menlo" w:eastAsia="Times New Roman" w:hAnsi="Menlo" w:cs="Menlo"/>
+          <w:color w:val="D4D4D4"/>
+          <w:sz w:val="18"/>
+          <w:szCs w:val="18"/>
+          <w:lang w:eastAsia="en-GB"/>
+        </w:rPr>
+        <w:t xml:space="preserve"> </w:t>
+      </w:r>
+      <w:r>
+        <w:rPr>
+          <w:rFonts w:ascii="Menlo" w:eastAsia="Times New Roman" w:hAnsi="Menlo" w:cs="Menlo"/>
+          <w:color w:val="C586C0"/>
+          <w:sz w:val="18"/>
+          <w:szCs w:val="18"/>
+          <w:lang w:eastAsia="en-GB"/>
+        </w:rPr>
+        <w:t>default</w:t>
+      </w:r>
+      <w:r>
+        <w:rPr>
+          <w:rFonts w:ascii="Menlo" w:eastAsia="Times New Roman" w:hAnsi="Menlo" w:cs="Menlo"/>
+          <w:color w:val="D4D4D4"/>
+          <w:sz w:val="18"/>
+          <w:szCs w:val="18"/>
+          <w:lang w:eastAsia="en-GB"/>
+        </w:rPr>
+        <w:t xml:space="preserve"> </w:t>
+      </w:r>
+      <w:r>
+        <w:rPr>
+          <w:rFonts w:ascii="Menlo" w:eastAsia="Times New Roman" w:hAnsi="Menlo" w:cs="Menlo"/>
+          <w:color w:val="4FC1FF"/>
+          <w:sz w:val="18"/>
+          <w:szCs w:val="18"/>
+          <w:lang w:eastAsia="en-GB"/>
+        </w:rPr>
+        <w:t>store</w:t>
+      </w:r>
+    </w:p>
+    <w:p>
+      <w:pPr>
+        <w:pStyle w:val="ListParagraph"/>
+        <w:tabs>
+          <w:tab w:val="left" w:pos="3600"/>
+        </w:tabs>
+      </w:pPr>
     </w:p>
     <w:p>
       <w:pPr>
         <w:pStyle w:val="ListParagraph"/>
         <w:numPr>
           <w:ilvl w:val="0"/>
-          <w:numId w:val="2"/>
+          <w:numId w:val="6"/>
         </w:numPr>
+        <w:tabs>
+          <w:tab w:val="left" w:pos="3600"/>
+        </w:tabs>
+        <w:rPr>
+          <w:i/>
+          <w:iCs/>
+        </w:rPr>
+      </w:pPr>
+      <w:r>
+        <w:t>Create reducer</w:t>
+      </w:r>
+    </w:p>
+    <w:p>
+      <w:pPr>
         <w:shd w:val="clear" w:color="auto" w:fill="1E1E1E"/>
         <w:spacing w:line="270" w:lineRule="atLeast"/>
+        <w:ind w:left="360"/>
         <w:rPr>
           <w:rFonts w:ascii="Menlo" w:eastAsia="Times New Roman" w:hAnsi="Menlo" w:cs="Menlo"/>
           <w:color w:val="D4D4D4"/>
@@ -5334,13 +6430,9 @@
     </w:p>
     <w:p>
       <w:pPr>
-        <w:pStyle w:val="ListParagraph"/>
-        <w:numPr>
-          <w:ilvl w:val="0"/>
-          <w:numId w:val="2"/>
-        </w:numPr>
         <w:shd w:val="clear" w:color="auto" w:fill="1E1E1E"/>
         <w:spacing w:line="270" w:lineRule="atLeast"/>
+        <w:ind w:left="360"/>
         <w:rPr>
           <w:rFonts w:ascii="Menlo" w:eastAsia="Times New Roman" w:hAnsi="Menlo" w:cs="Menlo"/>
           <w:color w:val="D4D4D4"/>
@@ -5362,13 +6454,9 @@
     </w:p>
     <w:p>
       <w:pPr>
-        <w:pStyle w:val="ListParagraph"/>
-        <w:numPr>
-          <w:ilvl w:val="0"/>
-          <w:numId w:val="2"/>
-        </w:numPr>
         <w:shd w:val="clear" w:color="auto" w:fill="1E1E1E"/>
         <w:spacing w:line="270" w:lineRule="atLeast"/>
+        <w:ind w:left="360"/>
         <w:rPr>
           <w:rFonts w:ascii="Menlo" w:eastAsia="Times New Roman" w:hAnsi="Menlo" w:cs="Menlo"/>
           <w:color w:val="D4D4D4"/>
@@ -5522,13 +6610,9 @@
     </w:p>
     <w:p>
       <w:pPr>
-        <w:pStyle w:val="ListParagraph"/>
-        <w:numPr>
-          <w:ilvl w:val="0"/>
-          <w:numId w:val="2"/>
-        </w:numPr>
         <w:shd w:val="clear" w:color="auto" w:fill="1E1E1E"/>
         <w:spacing w:line="270" w:lineRule="atLeast"/>
+        <w:ind w:left="360"/>
         <w:rPr>
           <w:rFonts w:ascii="Menlo" w:eastAsia="Times New Roman" w:hAnsi="Menlo" w:cs="Menlo"/>
           <w:color w:val="D4D4D4"/>
@@ -5614,13 +6698,9 @@
     </w:p>
     <w:p>
       <w:pPr>
-        <w:pStyle w:val="ListParagraph"/>
-        <w:numPr>
-          <w:ilvl w:val="0"/>
-          <w:numId w:val="2"/>
-        </w:numPr>
         <w:shd w:val="clear" w:color="auto" w:fill="1E1E1E"/>
         <w:spacing w:line="270" w:lineRule="atLeast"/>
+        <w:ind w:left="360"/>
         <w:rPr>
           <w:rFonts w:ascii="Menlo" w:eastAsia="Times New Roman" w:hAnsi="Menlo" w:cs="Menlo"/>
           <w:color w:val="D4D4D4"/>
@@ -5682,13 +6762,9 @@
     </w:p>
     <w:p>
       <w:pPr>
-        <w:pStyle w:val="ListParagraph"/>
-        <w:numPr>
-          <w:ilvl w:val="0"/>
-          <w:numId w:val="2"/>
-        </w:numPr>
         <w:shd w:val="clear" w:color="auto" w:fill="1E1E1E"/>
         <w:spacing w:line="270" w:lineRule="atLeast"/>
+        <w:ind w:left="360"/>
         <w:rPr>
           <w:rFonts w:ascii="Menlo" w:eastAsia="Times New Roman" w:hAnsi="Menlo" w:cs="Menlo"/>
           <w:color w:val="D4D4D4"/>
@@ -5790,13 +6866,9 @@
     </w:p>
     <w:p>
       <w:pPr>
-        <w:pStyle w:val="ListParagraph"/>
-        <w:numPr>
-          <w:ilvl w:val="0"/>
-          <w:numId w:val="2"/>
-        </w:numPr>
         <w:shd w:val="clear" w:color="auto" w:fill="1E1E1E"/>
         <w:spacing w:line="270" w:lineRule="atLeast"/>
+        <w:ind w:left="360"/>
         <w:rPr>
           <w:rFonts w:ascii="Menlo" w:eastAsia="Times New Roman" w:hAnsi="Menlo" w:cs="Menlo"/>
           <w:color w:val="D4D4D4"/>
@@ -5858,13 +6930,9 @@
     </w:p>
     <w:p>
       <w:pPr>
-        <w:pStyle w:val="ListParagraph"/>
-        <w:numPr>
-          <w:ilvl w:val="0"/>
-          <w:numId w:val="2"/>
-        </w:numPr>
         <w:shd w:val="clear" w:color="auto" w:fill="1E1E1E"/>
         <w:spacing w:line="270" w:lineRule="atLeast"/>
+        <w:ind w:left="360"/>
         <w:rPr>
           <w:rFonts w:ascii="Menlo" w:eastAsia="Times New Roman" w:hAnsi="Menlo" w:cs="Menlo"/>
           <w:color w:val="D4D4D4"/>
@@ -6010,13 +7078,9 @@
     </w:p>
     <w:p>
       <w:pPr>
-        <w:pStyle w:val="ListParagraph"/>
-        <w:numPr>
-          <w:ilvl w:val="0"/>
-          <w:numId w:val="2"/>
-        </w:numPr>
         <w:shd w:val="clear" w:color="auto" w:fill="1E1E1E"/>
         <w:spacing w:line="270" w:lineRule="atLeast"/>
+        <w:ind w:left="360"/>
         <w:rPr>
           <w:rFonts w:ascii="Menlo" w:eastAsia="Times New Roman" w:hAnsi="Menlo" w:cs="Menlo"/>
           <w:color w:val="D4D4D4"/>
@@ -6078,13 +7142,9 @@
     </w:p>
     <w:p>
       <w:pPr>
-        <w:pStyle w:val="ListParagraph"/>
-        <w:numPr>
-          <w:ilvl w:val="0"/>
-          <w:numId w:val="2"/>
-        </w:numPr>
         <w:shd w:val="clear" w:color="auto" w:fill="1E1E1E"/>
         <w:spacing w:line="270" w:lineRule="atLeast"/>
+        <w:ind w:left="360"/>
         <w:rPr>
           <w:rFonts w:ascii="Menlo" w:eastAsia="Times New Roman" w:hAnsi="Menlo" w:cs="Menlo"/>
           <w:color w:val="D4D4D4"/>
@@ -6242,13 +7302,9 @@
     </w:p>
     <w:p>
       <w:pPr>
-        <w:pStyle w:val="ListParagraph"/>
-        <w:numPr>
-          <w:ilvl w:val="0"/>
-          <w:numId w:val="2"/>
-        </w:numPr>
         <w:shd w:val="clear" w:color="auto" w:fill="1E1E1E"/>
         <w:spacing w:line="270" w:lineRule="atLeast"/>
+        <w:ind w:left="360"/>
         <w:rPr>
           <w:rFonts w:ascii="Menlo" w:eastAsia="Times New Roman" w:hAnsi="Menlo" w:cs="Menlo"/>
           <w:color w:val="D4D4D4"/>
@@ -6290,13 +7346,9 @@
     </w:p>
     <w:p>
       <w:pPr>
-        <w:pStyle w:val="ListParagraph"/>
-        <w:numPr>
-          <w:ilvl w:val="0"/>
-          <w:numId w:val="2"/>
-        </w:numPr>
         <w:shd w:val="clear" w:color="auto" w:fill="1E1E1E"/>
         <w:spacing w:line="270" w:lineRule="atLeast"/>
+        <w:ind w:left="360"/>
         <w:rPr>
           <w:rFonts w:ascii="Menlo" w:eastAsia="Times New Roman" w:hAnsi="Menlo" w:cs="Menlo"/>
           <w:color w:val="D4D4D4"/>
@@ -6348,42 +7400,33 @@
     </w:p>
     <w:p>
       <w:pPr>
-        <w:pStyle w:val="ListParagraph"/>
-        <w:numPr>
-          <w:ilvl w:val="0"/>
-          <w:numId w:val="2"/>
-        </w:numPr>
         <w:shd w:val="clear" w:color="auto" w:fill="1E1E1E"/>
         <w:spacing w:line="270" w:lineRule="atLeast"/>
-        <w:rPr>
-          <w:rFonts w:ascii="Menlo" w:eastAsia="Times New Roman" w:hAnsi="Menlo" w:cs="Menlo"/>
-          <w:color w:val="D4D4D4"/>
-          <w:sz w:val="18"/>
-          <w:szCs w:val="18"/>
-          <w:lang w:eastAsia="en-GB"/>
-        </w:rPr>
-      </w:pPr>
-      <w:r>
-        <w:rPr>
-          <w:rFonts w:ascii="Menlo" w:eastAsia="Times New Roman" w:hAnsi="Menlo" w:cs="Menlo"/>
-          <w:color w:val="D4D4D4"/>
-          <w:sz w:val="18"/>
-          <w:szCs w:val="18"/>
-          <w:lang w:eastAsia="en-GB"/>
-        </w:rPr>
-        <w:lastRenderedPageBreak/>
+        <w:ind w:left="360"/>
+        <w:rPr>
+          <w:rFonts w:ascii="Menlo" w:eastAsia="Times New Roman" w:hAnsi="Menlo" w:cs="Menlo"/>
+          <w:color w:val="D4D4D4"/>
+          <w:sz w:val="18"/>
+          <w:szCs w:val="18"/>
+          <w:lang w:eastAsia="en-GB"/>
+        </w:rPr>
+      </w:pPr>
+      <w:r>
+        <w:rPr>
+          <w:rFonts w:ascii="Menlo" w:eastAsia="Times New Roman" w:hAnsi="Menlo" w:cs="Menlo"/>
+          <w:color w:val="D4D4D4"/>
+          <w:sz w:val="18"/>
+          <w:szCs w:val="18"/>
+          <w:lang w:eastAsia="en-GB"/>
+        </w:rPr>
         <w:t xml:space="preserve">    }</w:t>
       </w:r>
     </w:p>
     <w:p>
       <w:pPr>
-        <w:pStyle w:val="ListParagraph"/>
-        <w:numPr>
-          <w:ilvl w:val="0"/>
-          <w:numId w:val="2"/>
-        </w:numPr>
         <w:shd w:val="clear" w:color="auto" w:fill="1E1E1E"/>
         <w:spacing w:line="270" w:lineRule="atLeast"/>
+        <w:ind w:left="360"/>
         <w:rPr>
           <w:rFonts w:ascii="Menlo" w:eastAsia="Times New Roman" w:hAnsi="Menlo" w:cs="Menlo"/>
           <w:color w:val="D4D4D4"/>
@@ -6413,14 +7456,374 @@
     </w:p>
     <w:p>
       <w:pPr>
+        <w:pStyle w:val="ListParagraph"/>
+        <w:numPr>
+          <w:ilvl w:val="0"/>
+          <w:numId w:val="6"/>
+        </w:numPr>
+        <w:tabs>
+          <w:tab w:val="left" w:pos="3600"/>
+        </w:tabs>
+      </w:pPr>
+      <w:r>
+        <w:t>Add reducer in to store</w:t>
+      </w:r>
+    </w:p>
+    <w:p>
+      <w:pPr>
+        <w:shd w:val="clear" w:color="auto" w:fill="1E1E1E"/>
+        <w:spacing w:line="270" w:lineRule="atLeast"/>
+        <w:ind w:left="360"/>
+        <w:rPr>
+          <w:rFonts w:ascii="Menlo" w:eastAsia="Times New Roman" w:hAnsi="Menlo" w:cs="Menlo"/>
+          <w:color w:val="D4D4D4"/>
+          <w:sz w:val="18"/>
+          <w:szCs w:val="18"/>
+          <w:lang w:eastAsia="en-GB"/>
+        </w:rPr>
+      </w:pPr>
+      <w:r>
+        <w:rPr>
+          <w:rFonts w:ascii="Menlo" w:eastAsia="Times New Roman" w:hAnsi="Menlo" w:cs="Menlo"/>
+          <w:color w:val="C586C0"/>
+          <w:sz w:val="18"/>
+          <w:szCs w:val="18"/>
+          <w:lang w:eastAsia="en-GB"/>
+        </w:rPr>
+        <w:t>import</w:t>
+      </w:r>
+      <w:r>
+        <w:rPr>
+          <w:rFonts w:ascii="Menlo" w:eastAsia="Times New Roman" w:hAnsi="Menlo" w:cs="Menlo"/>
+          <w:color w:val="D4D4D4"/>
+          <w:sz w:val="18"/>
+          <w:szCs w:val="18"/>
+          <w:lang w:eastAsia="en-GB"/>
+        </w:rPr>
+        <w:t xml:space="preserve"> {</w:t>
+      </w:r>
+      <w:proofErr w:type="spellStart"/>
+      <w:r>
+        <w:rPr>
+          <w:rFonts w:ascii="Menlo" w:eastAsia="Times New Roman" w:hAnsi="Menlo" w:cs="Menlo"/>
+          <w:color w:val="9CDCFE"/>
+          <w:sz w:val="18"/>
+          <w:szCs w:val="18"/>
+          <w:lang w:eastAsia="en-GB"/>
+        </w:rPr>
+        <w:t>productListReducer</w:t>
+      </w:r>
+      <w:proofErr w:type="spellEnd"/>
+      <w:r>
+        <w:rPr>
+          <w:rFonts w:ascii="Menlo" w:eastAsia="Times New Roman" w:hAnsi="Menlo" w:cs="Menlo"/>
+          <w:color w:val="D4D4D4"/>
+          <w:sz w:val="18"/>
+          <w:szCs w:val="18"/>
+          <w:lang w:eastAsia="en-GB"/>
+        </w:rPr>
+        <w:t xml:space="preserve">} </w:t>
+      </w:r>
+      <w:r>
+        <w:rPr>
+          <w:rFonts w:ascii="Menlo" w:eastAsia="Times New Roman" w:hAnsi="Menlo" w:cs="Menlo"/>
+          <w:color w:val="C586C0"/>
+          <w:sz w:val="18"/>
+          <w:szCs w:val="18"/>
+          <w:lang w:eastAsia="en-GB"/>
+        </w:rPr>
+        <w:t>from</w:t>
+      </w:r>
+      <w:r>
+        <w:rPr>
+          <w:rFonts w:ascii="Menlo" w:eastAsia="Times New Roman" w:hAnsi="Menlo" w:cs="Menlo"/>
+          <w:color w:val="D4D4D4"/>
+          <w:sz w:val="18"/>
+          <w:szCs w:val="18"/>
+          <w:lang w:eastAsia="en-GB"/>
+        </w:rPr>
+        <w:t xml:space="preserve"> </w:t>
+      </w:r>
+      <w:proofErr w:type="gramStart"/>
+      <w:r>
+        <w:rPr>
+          <w:rFonts w:ascii="Menlo" w:eastAsia="Times New Roman" w:hAnsi="Menlo" w:cs="Menlo"/>
+          <w:color w:val="CE9178"/>
+          <w:sz w:val="18"/>
+          <w:szCs w:val="18"/>
+          <w:lang w:eastAsia="en-GB"/>
+        </w:rPr>
+        <w:t>'./</w:t>
+      </w:r>
+      <w:proofErr w:type="gramEnd"/>
+      <w:r>
+        <w:rPr>
+          <w:rFonts w:ascii="Menlo" w:eastAsia="Times New Roman" w:hAnsi="Menlo" w:cs="Menlo"/>
+          <w:color w:val="CE9178"/>
+          <w:sz w:val="18"/>
+          <w:szCs w:val="18"/>
+          <w:lang w:eastAsia="en-GB"/>
+        </w:rPr>
+        <w:t>reducers/</w:t>
+      </w:r>
+      <w:proofErr w:type="spellStart"/>
+      <w:r>
+        <w:rPr>
+          <w:rFonts w:ascii="Menlo" w:eastAsia="Times New Roman" w:hAnsi="Menlo" w:cs="Menlo"/>
+          <w:color w:val="CE9178"/>
+          <w:sz w:val="18"/>
+          <w:szCs w:val="18"/>
+          <w:lang w:eastAsia="en-GB"/>
+        </w:rPr>
+        <w:t>productReducers</w:t>
+      </w:r>
+      <w:proofErr w:type="spellEnd"/>
+      <w:r>
+        <w:rPr>
+          <w:rFonts w:ascii="Menlo" w:eastAsia="Times New Roman" w:hAnsi="Menlo" w:cs="Menlo"/>
+          <w:color w:val="CE9178"/>
+          <w:sz w:val="18"/>
+          <w:szCs w:val="18"/>
+          <w:lang w:eastAsia="en-GB"/>
+        </w:rPr>
+        <w:t>'</w:t>
+      </w:r>
+    </w:p>
+    <w:p>
+      <w:pPr>
+        <w:shd w:val="clear" w:color="auto" w:fill="1E1E1E"/>
+        <w:spacing w:after="240" w:line="270" w:lineRule="atLeast"/>
+        <w:ind w:left="360"/>
+        <w:rPr>
+          <w:rFonts w:ascii="Menlo" w:eastAsia="Times New Roman" w:hAnsi="Menlo" w:cs="Menlo"/>
+          <w:color w:val="D4D4D4"/>
+          <w:sz w:val="18"/>
+          <w:szCs w:val="18"/>
+          <w:lang w:eastAsia="en-GB"/>
+        </w:rPr>
+      </w:pPr>
+    </w:p>
+    <w:p>
+      <w:pPr>
+        <w:shd w:val="clear" w:color="auto" w:fill="1E1E1E"/>
+        <w:spacing w:line="270" w:lineRule="atLeast"/>
+        <w:ind w:left="360"/>
+        <w:rPr>
+          <w:rFonts w:ascii="Menlo" w:eastAsia="Times New Roman" w:hAnsi="Menlo" w:cs="Menlo"/>
+          <w:color w:val="D4D4D4"/>
+          <w:sz w:val="18"/>
+          <w:szCs w:val="18"/>
+          <w:lang w:eastAsia="en-GB"/>
+        </w:rPr>
+      </w:pPr>
+      <w:r>
+        <w:rPr>
+          <w:rFonts w:ascii="Menlo" w:eastAsia="Times New Roman" w:hAnsi="Menlo" w:cs="Menlo"/>
+          <w:color w:val="569CD6"/>
+          <w:sz w:val="18"/>
+          <w:szCs w:val="18"/>
+          <w:lang w:eastAsia="en-GB"/>
+        </w:rPr>
+        <w:t>const</w:t>
+      </w:r>
+      <w:r>
+        <w:rPr>
+          <w:rFonts w:ascii="Menlo" w:eastAsia="Times New Roman" w:hAnsi="Menlo" w:cs="Menlo"/>
+          <w:color w:val="D4D4D4"/>
+          <w:sz w:val="18"/>
+          <w:szCs w:val="18"/>
+          <w:lang w:eastAsia="en-GB"/>
+        </w:rPr>
+        <w:t xml:space="preserve"> </w:t>
+      </w:r>
+      <w:r>
+        <w:rPr>
+          <w:rFonts w:ascii="Menlo" w:eastAsia="Times New Roman" w:hAnsi="Menlo" w:cs="Menlo"/>
+          <w:color w:val="DCDCAA"/>
+          <w:sz w:val="18"/>
+          <w:szCs w:val="18"/>
+          <w:lang w:eastAsia="en-GB"/>
+        </w:rPr>
+        <w:t>reducer</w:t>
+      </w:r>
+      <w:r>
+        <w:rPr>
+          <w:rFonts w:ascii="Menlo" w:eastAsia="Times New Roman" w:hAnsi="Menlo" w:cs="Menlo"/>
+          <w:color w:val="D4D4D4"/>
+          <w:sz w:val="18"/>
+          <w:szCs w:val="18"/>
+          <w:lang w:eastAsia="en-GB"/>
+        </w:rPr>
+        <w:t xml:space="preserve"> = </w:t>
+      </w:r>
+      <w:proofErr w:type="spellStart"/>
+      <w:proofErr w:type="gramStart"/>
+      <w:r>
+        <w:rPr>
+          <w:rFonts w:ascii="Menlo" w:eastAsia="Times New Roman" w:hAnsi="Menlo" w:cs="Menlo"/>
+          <w:color w:val="DCDCAA"/>
+          <w:sz w:val="18"/>
+          <w:szCs w:val="18"/>
+          <w:lang w:eastAsia="en-GB"/>
+        </w:rPr>
+        <w:t>combineReducers</w:t>
+      </w:r>
+      <w:proofErr w:type="spellEnd"/>
+      <w:r>
+        <w:rPr>
+          <w:rFonts w:ascii="Menlo" w:eastAsia="Times New Roman" w:hAnsi="Menlo" w:cs="Menlo"/>
+          <w:color w:val="D4D4D4"/>
+          <w:sz w:val="18"/>
+          <w:szCs w:val="18"/>
+          <w:lang w:eastAsia="en-GB"/>
+        </w:rPr>
+        <w:t>(</w:t>
+      </w:r>
+      <w:proofErr w:type="gramEnd"/>
+      <w:r>
+        <w:rPr>
+          <w:rFonts w:ascii="Menlo" w:eastAsia="Times New Roman" w:hAnsi="Menlo" w:cs="Menlo"/>
+          <w:color w:val="D4D4D4"/>
+          <w:sz w:val="18"/>
+          <w:szCs w:val="18"/>
+          <w:lang w:eastAsia="en-GB"/>
+        </w:rPr>
+        <w:t>{</w:t>
+      </w:r>
+    </w:p>
+    <w:p>
+      <w:pPr>
+        <w:shd w:val="clear" w:color="auto" w:fill="1E1E1E"/>
+        <w:spacing w:line="270" w:lineRule="atLeast"/>
+        <w:ind w:left="360"/>
+        <w:rPr>
+          <w:rFonts w:ascii="Menlo" w:eastAsia="Times New Roman" w:hAnsi="Menlo" w:cs="Menlo"/>
+          <w:color w:val="D4D4D4"/>
+          <w:sz w:val="18"/>
+          <w:szCs w:val="18"/>
+          <w:lang w:eastAsia="en-GB"/>
+        </w:rPr>
+      </w:pPr>
+      <w:r>
+        <w:rPr>
+          <w:rFonts w:ascii="Menlo" w:eastAsia="Times New Roman" w:hAnsi="Menlo" w:cs="Menlo"/>
+          <w:color w:val="D4D4D4"/>
+          <w:sz w:val="18"/>
+          <w:szCs w:val="18"/>
+          <w:lang w:eastAsia="en-GB"/>
+        </w:rPr>
+        <w:t xml:space="preserve">    </w:t>
+      </w:r>
+      <w:proofErr w:type="spellStart"/>
+      <w:r>
+        <w:rPr>
+          <w:rFonts w:ascii="Menlo" w:eastAsia="Times New Roman" w:hAnsi="Menlo" w:cs="Menlo"/>
+          <w:color w:val="DCDCAA"/>
+          <w:sz w:val="18"/>
+          <w:szCs w:val="18"/>
+          <w:lang w:eastAsia="en-GB"/>
+        </w:rPr>
+        <w:t>productList</w:t>
+      </w:r>
+      <w:proofErr w:type="spellEnd"/>
+      <w:r>
+        <w:rPr>
+          <w:rFonts w:ascii="Menlo" w:eastAsia="Times New Roman" w:hAnsi="Menlo" w:cs="Menlo"/>
+          <w:color w:val="9CDCFE"/>
+          <w:sz w:val="18"/>
+          <w:szCs w:val="18"/>
+          <w:lang w:eastAsia="en-GB"/>
+        </w:rPr>
+        <w:t>:</w:t>
+      </w:r>
+      <w:r>
+        <w:rPr>
+          <w:rFonts w:ascii="Menlo" w:eastAsia="Times New Roman" w:hAnsi="Menlo" w:cs="Menlo"/>
+          <w:color w:val="D4D4D4"/>
+          <w:sz w:val="18"/>
+          <w:szCs w:val="18"/>
+          <w:lang w:eastAsia="en-GB"/>
+        </w:rPr>
+        <w:t xml:space="preserve"> </w:t>
+      </w:r>
+      <w:proofErr w:type="spellStart"/>
+      <w:r>
+        <w:rPr>
+          <w:rFonts w:ascii="Menlo" w:eastAsia="Times New Roman" w:hAnsi="Menlo" w:cs="Menlo"/>
+          <w:color w:val="DCDCAA"/>
+          <w:sz w:val="18"/>
+          <w:szCs w:val="18"/>
+          <w:lang w:eastAsia="en-GB"/>
+        </w:rPr>
+        <w:t>productListReducer</w:t>
+      </w:r>
+      <w:proofErr w:type="spellEnd"/>
+    </w:p>
+    <w:p>
+      <w:pPr>
+        <w:shd w:val="clear" w:color="auto" w:fill="1E1E1E"/>
+        <w:spacing w:line="270" w:lineRule="atLeast"/>
+        <w:ind w:left="360"/>
+        <w:rPr>
+          <w:rFonts w:ascii="Menlo" w:eastAsia="Times New Roman" w:hAnsi="Menlo" w:cs="Menlo"/>
+          <w:color w:val="D4D4D4"/>
+          <w:sz w:val="18"/>
+          <w:szCs w:val="18"/>
+          <w:lang w:eastAsia="en-GB"/>
+        </w:rPr>
+      </w:pPr>
+      <w:r>
+        <w:rPr>
+          <w:rFonts w:ascii="Menlo" w:eastAsia="Times New Roman" w:hAnsi="Menlo" w:cs="Menlo"/>
+          <w:color w:val="D4D4D4"/>
+          <w:sz w:val="18"/>
+          <w:szCs w:val="18"/>
+          <w:lang w:eastAsia="en-GB"/>
+        </w:rPr>
+        <w:t>})</w:t>
+      </w:r>
+    </w:p>
+    <w:p>
+      <w:pPr>
+        <w:pStyle w:val="ListParagraph"/>
+        <w:tabs>
+          <w:tab w:val="left" w:pos="3600"/>
+        </w:tabs>
+      </w:pPr>
+    </w:p>
+    <w:p>
+      <w:pPr>
+        <w:pStyle w:val="ListParagraph"/>
+        <w:tabs>
+          <w:tab w:val="left" w:pos="3600"/>
+        </w:tabs>
+      </w:pPr>
+    </w:p>
+    <w:p>
+      <w:pPr>
+        <w:pStyle w:val="ListParagraph"/>
+        <w:numPr>
+          <w:ilvl w:val="0"/>
+          <w:numId w:val="6"/>
+        </w:numPr>
+        <w:tabs>
+          <w:tab w:val="left" w:pos="3600"/>
+        </w:tabs>
+      </w:pPr>
+      <w:r>
+        <w:t xml:space="preserve"> </w:t>
+      </w:r>
+      <w:r>
+        <w:t>Create constants</w:t>
+      </w:r>
+    </w:p>
+    <w:p>
+      <w:pPr>
         <w:tabs>
           <w:tab w:val="left" w:pos="3600"/>
         </w:tabs>
         <w:ind w:left="360"/>
       </w:pPr>
-      <w:r>
-        <w:t>3. Create constants</w:t>
-      </w:r>
     </w:p>
     <w:p>
       <w:pPr>
@@ -6683,7 +8086,7 @@
         <w:pStyle w:val="ListParagraph"/>
         <w:numPr>
           <w:ilvl w:val="0"/>
-          <w:numId w:val="5"/>
+          <w:numId w:val="6"/>
         </w:numPr>
         <w:tabs>
           <w:tab w:val="left" w:pos="3600"/>
@@ -6695,13 +8098,9 @@
     </w:p>
     <w:p>
       <w:pPr>
-        <w:pStyle w:val="ListParagraph"/>
-        <w:numPr>
-          <w:ilvl w:val="0"/>
-          <w:numId w:val="5"/>
-        </w:numPr>
         <w:shd w:val="clear" w:color="auto" w:fill="1E1E1E"/>
         <w:spacing w:line="270" w:lineRule="atLeast"/>
+        <w:ind w:left="360"/>
         <w:rPr>
           <w:rFonts w:ascii="Menlo" w:eastAsia="Times New Roman" w:hAnsi="Menlo" w:cs="Menlo"/>
           <w:color w:val="D4D4D4"/>
@@ -6857,13 +8256,9 @@
     </w:p>
     <w:p>
       <w:pPr>
-        <w:pStyle w:val="ListParagraph"/>
-        <w:numPr>
-          <w:ilvl w:val="0"/>
-          <w:numId w:val="5"/>
-        </w:numPr>
         <w:shd w:val="clear" w:color="auto" w:fill="1E1E1E"/>
         <w:spacing w:line="270" w:lineRule="atLeast"/>
+        <w:ind w:left="360"/>
         <w:rPr>
           <w:rFonts w:ascii="Menlo" w:eastAsia="Times New Roman" w:hAnsi="Menlo" w:cs="Menlo"/>
           <w:color w:val="D4D4D4"/>
@@ -6969,31 +8364,23 @@
     </w:p>
     <w:p>
       <w:pPr>
-        <w:pStyle w:val="ListParagraph"/>
-        <w:numPr>
-          <w:ilvl w:val="0"/>
-          <w:numId w:val="5"/>
-        </w:numPr>
         <w:shd w:val="clear" w:color="auto" w:fill="1E1E1E"/>
         <w:spacing w:line="270" w:lineRule="atLeast"/>
-        <w:rPr>
-          <w:rFonts w:ascii="Menlo" w:eastAsia="Times New Roman" w:hAnsi="Menlo" w:cs="Menlo"/>
-          <w:color w:val="D4D4D4"/>
-          <w:sz w:val="18"/>
-          <w:szCs w:val="18"/>
-          <w:lang w:eastAsia="en-GB"/>
-        </w:rPr>
-      </w:pPr>
-    </w:p>
-    <w:p>
-      <w:pPr>
-        <w:pStyle w:val="ListParagraph"/>
-        <w:numPr>
-          <w:ilvl w:val="0"/>
-          <w:numId w:val="5"/>
-        </w:numPr>
+        <w:ind w:left="360"/>
+        <w:rPr>
+          <w:rFonts w:ascii="Menlo" w:eastAsia="Times New Roman" w:hAnsi="Menlo" w:cs="Menlo"/>
+          <w:color w:val="D4D4D4"/>
+          <w:sz w:val="18"/>
+          <w:szCs w:val="18"/>
+          <w:lang w:eastAsia="en-GB"/>
+        </w:rPr>
+      </w:pPr>
+    </w:p>
+    <w:p>
+      <w:pPr>
         <w:shd w:val="clear" w:color="auto" w:fill="1E1E1E"/>
         <w:spacing w:line="270" w:lineRule="atLeast"/>
+        <w:ind w:left="360"/>
         <w:rPr>
           <w:rFonts w:ascii="Menlo" w:eastAsia="Times New Roman" w:hAnsi="Menlo" w:cs="Menlo"/>
           <w:color w:val="D4D4D4"/>
@@ -7147,13 +8534,9 @@
     </w:p>
     <w:p>
       <w:pPr>
-        <w:pStyle w:val="ListParagraph"/>
-        <w:numPr>
-          <w:ilvl w:val="0"/>
-          <w:numId w:val="5"/>
-        </w:numPr>
         <w:shd w:val="clear" w:color="auto" w:fill="1E1E1E"/>
         <w:spacing w:line="270" w:lineRule="atLeast"/>
+        <w:ind w:left="360"/>
         <w:rPr>
           <w:rFonts w:ascii="Menlo" w:eastAsia="Times New Roman" w:hAnsi="Menlo" w:cs="Menlo"/>
           <w:color w:val="D4D4D4"/>
@@ -7195,13 +8578,9 @@
     </w:p>
     <w:p>
       <w:pPr>
-        <w:pStyle w:val="ListParagraph"/>
-        <w:numPr>
-          <w:ilvl w:val="0"/>
-          <w:numId w:val="5"/>
-        </w:numPr>
         <w:shd w:val="clear" w:color="auto" w:fill="1E1E1E"/>
         <w:spacing w:line="270" w:lineRule="atLeast"/>
+        <w:ind w:left="360"/>
         <w:rPr>
           <w:rFonts w:ascii="Menlo" w:eastAsia="Times New Roman" w:hAnsi="Menlo" w:cs="Menlo"/>
           <w:color w:val="D4D4D4"/>
@@ -7295,31 +8674,23 @@
     </w:p>
     <w:p>
       <w:pPr>
-        <w:pStyle w:val="ListParagraph"/>
-        <w:numPr>
-          <w:ilvl w:val="0"/>
-          <w:numId w:val="5"/>
-        </w:numPr>
         <w:shd w:val="clear" w:color="auto" w:fill="1E1E1E"/>
         <w:spacing w:line="270" w:lineRule="atLeast"/>
-        <w:rPr>
-          <w:rFonts w:ascii="Menlo" w:eastAsia="Times New Roman" w:hAnsi="Menlo" w:cs="Menlo"/>
-          <w:color w:val="D4D4D4"/>
-          <w:sz w:val="18"/>
-          <w:szCs w:val="18"/>
-          <w:lang w:eastAsia="en-GB"/>
-        </w:rPr>
-      </w:pPr>
-    </w:p>
-    <w:p>
-      <w:pPr>
-        <w:pStyle w:val="ListParagraph"/>
-        <w:numPr>
-          <w:ilvl w:val="0"/>
-          <w:numId w:val="5"/>
-        </w:numPr>
+        <w:ind w:left="360"/>
+        <w:rPr>
+          <w:rFonts w:ascii="Menlo" w:eastAsia="Times New Roman" w:hAnsi="Menlo" w:cs="Menlo"/>
+          <w:color w:val="D4D4D4"/>
+          <w:sz w:val="18"/>
+          <w:szCs w:val="18"/>
+          <w:lang w:eastAsia="en-GB"/>
+        </w:rPr>
+      </w:pPr>
+    </w:p>
+    <w:p>
+      <w:pPr>
         <w:shd w:val="clear" w:color="auto" w:fill="1E1E1E"/>
         <w:spacing w:line="270" w:lineRule="atLeast"/>
+        <w:ind w:left="360"/>
         <w:rPr>
           <w:rFonts w:ascii="Menlo" w:eastAsia="Times New Roman" w:hAnsi="Menlo" w:cs="Menlo"/>
           <w:color w:val="D4D4D4"/>
@@ -7485,13 +8856,9 @@
     </w:p>
     <w:p>
       <w:pPr>
-        <w:pStyle w:val="ListParagraph"/>
-        <w:numPr>
-          <w:ilvl w:val="0"/>
-          <w:numId w:val="5"/>
-        </w:numPr>
         <w:shd w:val="clear" w:color="auto" w:fill="1E1E1E"/>
         <w:spacing w:line="270" w:lineRule="atLeast"/>
+        <w:ind w:left="360"/>
         <w:rPr>
           <w:rFonts w:ascii="Menlo" w:eastAsia="Times New Roman" w:hAnsi="Menlo" w:cs="Menlo"/>
           <w:color w:val="D4D4D4"/>
@@ -7545,13 +8912,9 @@
     </w:p>
     <w:p>
       <w:pPr>
-        <w:pStyle w:val="ListParagraph"/>
-        <w:numPr>
-          <w:ilvl w:val="0"/>
-          <w:numId w:val="5"/>
-        </w:numPr>
         <w:shd w:val="clear" w:color="auto" w:fill="1E1E1E"/>
         <w:spacing w:line="270" w:lineRule="atLeast"/>
+        <w:ind w:left="360"/>
         <w:rPr>
           <w:rFonts w:ascii="Menlo" w:eastAsia="Times New Roman" w:hAnsi="Menlo" w:cs="Menlo"/>
           <w:color w:val="D4D4D4"/>
@@ -7613,29 +8976,26 @@
     </w:p>
     <w:p>
       <w:pPr>
-        <w:pStyle w:val="ListParagraph"/>
-        <w:numPr>
-          <w:ilvl w:val="0"/>
-          <w:numId w:val="5"/>
-        </w:numPr>
         <w:shd w:val="clear" w:color="auto" w:fill="1E1E1E"/>
         <w:spacing w:line="270" w:lineRule="atLeast"/>
-        <w:rPr>
-          <w:rFonts w:ascii="Menlo" w:eastAsia="Times New Roman" w:hAnsi="Menlo" w:cs="Menlo"/>
-          <w:color w:val="D4D4D4"/>
-          <w:sz w:val="18"/>
-          <w:szCs w:val="18"/>
-          <w:lang w:eastAsia="en-GB"/>
-        </w:rPr>
-      </w:pPr>
-      <w:r>
-        <w:rPr>
-          <w:rFonts w:ascii="Menlo" w:eastAsia="Times New Roman" w:hAnsi="Menlo" w:cs="Menlo"/>
-          <w:color w:val="D4D4D4"/>
-          <w:sz w:val="18"/>
-          <w:szCs w:val="18"/>
-          <w:lang w:eastAsia="en-GB"/>
-        </w:rPr>
+        <w:ind w:left="360"/>
+        <w:rPr>
+          <w:rFonts w:ascii="Menlo" w:eastAsia="Times New Roman" w:hAnsi="Menlo" w:cs="Menlo"/>
+          <w:color w:val="D4D4D4"/>
+          <w:sz w:val="18"/>
+          <w:szCs w:val="18"/>
+          <w:lang w:eastAsia="en-GB"/>
+        </w:rPr>
+      </w:pPr>
+      <w:r>
+        <w:rPr>
+          <w:rFonts w:ascii="Menlo" w:eastAsia="Times New Roman" w:hAnsi="Menlo" w:cs="Menlo"/>
+          <w:color w:val="D4D4D4"/>
+          <w:sz w:val="18"/>
+          <w:szCs w:val="18"/>
+          <w:lang w:eastAsia="en-GB"/>
+        </w:rPr>
+        <w:lastRenderedPageBreak/>
         <w:t xml:space="preserve">            </w:t>
       </w:r>
       <w:r>
@@ -7671,13 +9031,9 @@
     </w:p>
     <w:p>
       <w:pPr>
-        <w:pStyle w:val="ListParagraph"/>
-        <w:numPr>
-          <w:ilvl w:val="0"/>
-          <w:numId w:val="5"/>
-        </w:numPr>
         <w:shd w:val="clear" w:color="auto" w:fill="1E1E1E"/>
         <w:spacing w:line="270" w:lineRule="atLeast"/>
+        <w:ind w:left="360"/>
         <w:rPr>
           <w:rFonts w:ascii="Menlo" w:eastAsia="Times New Roman" w:hAnsi="Menlo" w:cs="Menlo"/>
           <w:color w:val="D4D4D4"/>
@@ -7699,13 +9055,9 @@
     </w:p>
     <w:p>
       <w:pPr>
-        <w:pStyle w:val="ListParagraph"/>
-        <w:numPr>
-          <w:ilvl w:val="0"/>
-          <w:numId w:val="5"/>
-        </w:numPr>
         <w:shd w:val="clear" w:color="auto" w:fill="1E1E1E"/>
         <w:spacing w:line="270" w:lineRule="atLeast"/>
+        <w:ind w:left="360"/>
         <w:rPr>
           <w:rFonts w:ascii="Menlo" w:eastAsia="Times New Roman" w:hAnsi="Menlo" w:cs="Menlo"/>
           <w:color w:val="D4D4D4"/>
@@ -7767,13 +9119,9 @@
     </w:p>
     <w:p>
       <w:pPr>
-        <w:pStyle w:val="ListParagraph"/>
-        <w:numPr>
-          <w:ilvl w:val="0"/>
-          <w:numId w:val="5"/>
-        </w:numPr>
         <w:shd w:val="clear" w:color="auto" w:fill="1E1E1E"/>
         <w:spacing w:line="270" w:lineRule="atLeast"/>
+        <w:ind w:left="360"/>
         <w:rPr>
           <w:rFonts w:ascii="Menlo" w:eastAsia="Times New Roman" w:hAnsi="Menlo" w:cs="Menlo"/>
           <w:color w:val="D4D4D4"/>
@@ -7827,13 +9175,9 @@
     </w:p>
     <w:p>
       <w:pPr>
-        <w:pStyle w:val="ListParagraph"/>
-        <w:numPr>
-          <w:ilvl w:val="0"/>
-          <w:numId w:val="5"/>
-        </w:numPr>
         <w:shd w:val="clear" w:color="auto" w:fill="1E1E1E"/>
         <w:spacing w:line="270" w:lineRule="atLeast"/>
+        <w:ind w:left="360"/>
         <w:rPr>
           <w:rFonts w:ascii="Menlo" w:eastAsia="Times New Roman" w:hAnsi="Menlo" w:cs="Menlo"/>
           <w:color w:val="D4D4D4"/>
@@ -7895,13 +9239,9 @@
     </w:p>
     <w:p>
       <w:pPr>
-        <w:pStyle w:val="ListParagraph"/>
-        <w:numPr>
-          <w:ilvl w:val="0"/>
-          <w:numId w:val="5"/>
-        </w:numPr>
         <w:shd w:val="clear" w:color="auto" w:fill="1E1E1E"/>
         <w:spacing w:line="270" w:lineRule="atLeast"/>
+        <w:ind w:left="360"/>
         <w:rPr>
           <w:rFonts w:ascii="Menlo" w:eastAsia="Times New Roman" w:hAnsi="Menlo" w:cs="Menlo"/>
           <w:color w:val="D4D4D4"/>
@@ -8183,13 +9523,9 @@
     </w:p>
     <w:p>
       <w:pPr>
-        <w:pStyle w:val="ListParagraph"/>
-        <w:numPr>
-          <w:ilvl w:val="0"/>
-          <w:numId w:val="5"/>
-        </w:numPr>
         <w:shd w:val="clear" w:color="auto" w:fill="1E1E1E"/>
         <w:spacing w:line="270" w:lineRule="atLeast"/>
+        <w:ind w:left="360"/>
         <w:rPr>
           <w:rFonts w:ascii="Menlo" w:eastAsia="Times New Roman" w:hAnsi="Menlo" w:cs="Menlo"/>
           <w:color w:val="D4D4D4"/>
@@ -8211,13 +9547,9 @@
     </w:p>
     <w:p>
       <w:pPr>
-        <w:pStyle w:val="ListParagraph"/>
-        <w:numPr>
-          <w:ilvl w:val="0"/>
-          <w:numId w:val="5"/>
-        </w:numPr>
         <w:shd w:val="clear" w:color="auto" w:fill="1E1E1E"/>
         <w:spacing w:line="270" w:lineRule="atLeast"/>
+        <w:ind w:left="360"/>
         <w:rPr>
           <w:rFonts w:ascii="Menlo" w:eastAsia="Times New Roman" w:hAnsi="Menlo" w:cs="Menlo"/>
           <w:color w:val="D4D4D4"/>
@@ -8239,13 +9571,9 @@
     </w:p>
     <w:p>
       <w:pPr>
-        <w:pStyle w:val="ListParagraph"/>
-        <w:numPr>
-          <w:ilvl w:val="0"/>
-          <w:numId w:val="5"/>
-        </w:numPr>
         <w:shd w:val="clear" w:color="auto" w:fill="1E1E1E"/>
         <w:spacing w:line="270" w:lineRule="atLeast"/>
+        <w:ind w:left="360"/>
         <w:rPr>
           <w:rFonts w:ascii="Menlo" w:eastAsia="Times New Roman" w:hAnsi="Menlo" w:cs="Menlo"/>
           <w:color w:val="D4D4D4"/>
@@ -8276,13 +9604,33 @@
     <w:p>
       <w:pPr>
         <w:pStyle w:val="ListParagraph"/>
+        <w:numPr>
+          <w:ilvl w:val="0"/>
+          <w:numId w:val="6"/>
+        </w:numPr>
         <w:tabs>
           <w:tab w:val="left" w:pos="3600"/>
         </w:tabs>
       </w:pPr>
       <w:r>
-        <w:t>5. finally call actions.</w:t>
-      </w:r>
+        <w:t>finally call actions.</w:t>
+      </w:r>
+    </w:p>
+    <w:p>
+      <w:pPr>
+        <w:pStyle w:val="ListParagraph"/>
+        <w:tabs>
+          <w:tab w:val="left" w:pos="3600"/>
+        </w:tabs>
+      </w:pPr>
+    </w:p>
+    <w:p>
+      <w:pPr>
+        <w:pStyle w:val="ListParagraph"/>
+        <w:tabs>
+          <w:tab w:val="left" w:pos="3600"/>
+        </w:tabs>
+      </w:pPr>
     </w:p>
     <w:sectPr>
       <w:pgSz w:w="11906" w:h="16838"/>
@@ -8469,11 +9817,11 @@
     </w:lvl>
   </w:abstractNum>
   <w:abstractNum w:abstractNumId="2" w15:restartNumberingAfterBreak="0">
-    <w:nsid w:val="428C2736"/>
+    <w:nsid w:val="19F1791D"/>
     <w:multiLevelType w:val="hybridMultilevel"/>
-    <w:tmpl w:val="49161F76"/>
+    <w:tmpl w:val="66400DA2"/>
     <w:lvl w:ilvl="0" w:tplc="0809000F">
-      <w:start w:val="4"/>
+      <w:start w:val="5"/>
       <w:numFmt w:val="decimal"/>
       <w:lvlText w:val="%1."/>
       <w:lvlJc w:val="left"/>
@@ -8558,6 +9906,185 @@
     </w:lvl>
   </w:abstractNum>
   <w:abstractNum w:abstractNumId="3" w15:restartNumberingAfterBreak="0">
+    <w:nsid w:val="41E82EFA"/>
+    <w:multiLevelType w:val="hybridMultilevel"/>
+    <w:tmpl w:val="423C6404"/>
+    <w:lvl w:ilvl="0" w:tplc="0809000F">
+      <w:start w:val="3"/>
+      <w:numFmt w:val="decimal"/>
+      <w:lvlText w:val="%1."/>
+      <w:lvlJc w:val="left"/>
+      <w:pPr>
+        <w:ind w:left="720" w:hanging="360"/>
+      </w:pPr>
+      <w:rPr>
+        <w:rFonts w:hint="default"/>
+        <w:i w:val="0"/>
+      </w:rPr>
+    </w:lvl>
+    <w:lvl w:ilvl="1" w:tplc="08090019" w:tentative="1">
+      <w:start w:val="1"/>
+      <w:numFmt w:val="lowerLetter"/>
+      <w:lvlText w:val="%2."/>
+      <w:lvlJc w:val="left"/>
+      <w:pPr>
+        <w:ind w:left="1440" w:hanging="360"/>
+      </w:pPr>
+    </w:lvl>
+    <w:lvl w:ilvl="2" w:tplc="0809001B" w:tentative="1">
+      <w:start w:val="1"/>
+      <w:numFmt w:val="lowerRoman"/>
+      <w:lvlText w:val="%3."/>
+      <w:lvlJc w:val="right"/>
+      <w:pPr>
+        <w:ind w:left="2160" w:hanging="180"/>
+      </w:pPr>
+    </w:lvl>
+    <w:lvl w:ilvl="3" w:tplc="0809000F" w:tentative="1">
+      <w:start w:val="1"/>
+      <w:numFmt w:val="decimal"/>
+      <w:lvlText w:val="%4."/>
+      <w:lvlJc w:val="left"/>
+      <w:pPr>
+        <w:ind w:left="2880" w:hanging="360"/>
+      </w:pPr>
+    </w:lvl>
+    <w:lvl w:ilvl="4" w:tplc="08090019" w:tentative="1">
+      <w:start w:val="1"/>
+      <w:numFmt w:val="lowerLetter"/>
+      <w:lvlText w:val="%5."/>
+      <w:lvlJc w:val="left"/>
+      <w:pPr>
+        <w:ind w:left="3600" w:hanging="360"/>
+      </w:pPr>
+    </w:lvl>
+    <w:lvl w:ilvl="5" w:tplc="0809001B" w:tentative="1">
+      <w:start w:val="1"/>
+      <w:numFmt w:val="lowerRoman"/>
+      <w:lvlText w:val="%6."/>
+      <w:lvlJc w:val="right"/>
+      <w:pPr>
+        <w:ind w:left="4320" w:hanging="180"/>
+      </w:pPr>
+    </w:lvl>
+    <w:lvl w:ilvl="6" w:tplc="0809000F" w:tentative="1">
+      <w:start w:val="1"/>
+      <w:numFmt w:val="decimal"/>
+      <w:lvlText w:val="%7."/>
+      <w:lvlJc w:val="left"/>
+      <w:pPr>
+        <w:ind w:left="5040" w:hanging="360"/>
+      </w:pPr>
+    </w:lvl>
+    <w:lvl w:ilvl="7" w:tplc="08090019" w:tentative="1">
+      <w:start w:val="1"/>
+      <w:numFmt w:val="lowerLetter"/>
+      <w:lvlText w:val="%8."/>
+      <w:lvlJc w:val="left"/>
+      <w:pPr>
+        <w:ind w:left="5760" w:hanging="360"/>
+      </w:pPr>
+    </w:lvl>
+    <w:lvl w:ilvl="8" w:tplc="0809001B" w:tentative="1">
+      <w:start w:val="1"/>
+      <w:numFmt w:val="lowerRoman"/>
+      <w:lvlText w:val="%9."/>
+      <w:lvlJc w:val="right"/>
+      <w:pPr>
+        <w:ind w:left="6480" w:hanging="180"/>
+      </w:pPr>
+    </w:lvl>
+  </w:abstractNum>
+  <w:abstractNum w:abstractNumId="4" w15:restartNumberingAfterBreak="0">
+    <w:nsid w:val="428C2736"/>
+    <w:multiLevelType w:val="hybridMultilevel"/>
+    <w:tmpl w:val="49161F76"/>
+    <w:lvl w:ilvl="0" w:tplc="0809000F">
+      <w:start w:val="4"/>
+      <w:numFmt w:val="decimal"/>
+      <w:lvlText w:val="%1."/>
+      <w:lvlJc w:val="left"/>
+      <w:pPr>
+        <w:ind w:left="720" w:hanging="360"/>
+      </w:pPr>
+      <w:rPr>
+        <w:rFonts w:hint="default"/>
+      </w:rPr>
+    </w:lvl>
+    <w:lvl w:ilvl="1" w:tplc="08090019" w:tentative="1">
+      <w:start w:val="1"/>
+      <w:numFmt w:val="lowerLetter"/>
+      <w:lvlText w:val="%2."/>
+      <w:lvlJc w:val="left"/>
+      <w:pPr>
+        <w:ind w:left="1440" w:hanging="360"/>
+      </w:pPr>
+    </w:lvl>
+    <w:lvl w:ilvl="2" w:tplc="0809001B" w:tentative="1">
+      <w:start w:val="1"/>
+      <w:numFmt w:val="lowerRoman"/>
+      <w:lvlText w:val="%3."/>
+      <w:lvlJc w:val="right"/>
+      <w:pPr>
+        <w:ind w:left="2160" w:hanging="180"/>
+      </w:pPr>
+    </w:lvl>
+    <w:lvl w:ilvl="3" w:tplc="0809000F" w:tentative="1">
+      <w:start w:val="1"/>
+      <w:numFmt w:val="decimal"/>
+      <w:lvlText w:val="%4."/>
+      <w:lvlJc w:val="left"/>
+      <w:pPr>
+        <w:ind w:left="2880" w:hanging="360"/>
+      </w:pPr>
+    </w:lvl>
+    <w:lvl w:ilvl="4" w:tplc="08090019" w:tentative="1">
+      <w:start w:val="1"/>
+      <w:numFmt w:val="lowerLetter"/>
+      <w:lvlText w:val="%5."/>
+      <w:lvlJc w:val="left"/>
+      <w:pPr>
+        <w:ind w:left="3600" w:hanging="360"/>
+      </w:pPr>
+    </w:lvl>
+    <w:lvl w:ilvl="5" w:tplc="0809001B" w:tentative="1">
+      <w:start w:val="1"/>
+      <w:numFmt w:val="lowerRoman"/>
+      <w:lvlText w:val="%6."/>
+      <w:lvlJc w:val="right"/>
+      <w:pPr>
+        <w:ind w:left="4320" w:hanging="180"/>
+      </w:pPr>
+    </w:lvl>
+    <w:lvl w:ilvl="6" w:tplc="0809000F" w:tentative="1">
+      <w:start w:val="1"/>
+      <w:numFmt w:val="decimal"/>
+      <w:lvlText w:val="%7."/>
+      <w:lvlJc w:val="left"/>
+      <w:pPr>
+        <w:ind w:left="5040" w:hanging="360"/>
+      </w:pPr>
+    </w:lvl>
+    <w:lvl w:ilvl="7" w:tplc="08090019" w:tentative="1">
+      <w:start w:val="1"/>
+      <w:numFmt w:val="lowerLetter"/>
+      <w:lvlText w:val="%8."/>
+      <w:lvlJc w:val="left"/>
+      <w:pPr>
+        <w:ind w:left="5760" w:hanging="360"/>
+      </w:pPr>
+    </w:lvl>
+    <w:lvl w:ilvl="8" w:tplc="0809001B" w:tentative="1">
+      <w:start w:val="1"/>
+      <w:numFmt w:val="lowerRoman"/>
+      <w:lvlText w:val="%9."/>
+      <w:lvlJc w:val="right"/>
+      <w:pPr>
+        <w:ind w:left="6480" w:hanging="180"/>
+      </w:pPr>
+    </w:lvl>
+  </w:abstractNum>
+  <w:abstractNum w:abstractNumId="5" w15:restartNumberingAfterBreak="0">
     <w:nsid w:val="710D5D27"/>
     <w:multiLevelType w:val="hybridMultilevel"/>
     <w:tmpl w:val="B3C89106"/>
@@ -8643,10 +10170,10 @@
       </w:pPr>
     </w:lvl>
   </w:abstractNum>
-  <w:abstractNum w:abstractNumId="4" w15:restartNumberingAfterBreak="0">
+  <w:abstractNum w:abstractNumId="6" w15:restartNumberingAfterBreak="0">
     <w:nsid w:val="733F7631"/>
     <w:multiLevelType w:val="hybridMultilevel"/>
-    <w:tmpl w:val="81C6EE96"/>
+    <w:tmpl w:val="B47CA3D0"/>
     <w:lvl w:ilvl="0" w:tplc="0809000F">
       <w:start w:val="1"/>
       <w:numFmt w:val="decimal"/>
@@ -8730,10 +10257,10 @@
     </w:lvl>
   </w:abstractNum>
   <w:num w:numId="1">
-    <w:abstractNumId w:val="3"/>
+    <w:abstractNumId w:val="5"/>
   </w:num>
   <w:num w:numId="2">
-    <w:abstractNumId w:val="4"/>
+    <w:abstractNumId w:val="6"/>
   </w:num>
   <w:num w:numId="3">
     <w:abstractNumId w:val="0"/>
@@ -8742,6 +10269,12 @@
     <w:abstractNumId w:val="1"/>
   </w:num>
   <w:num w:numId="5">
+    <w:abstractNumId w:val="4"/>
+  </w:num>
+  <w:num w:numId="6">
+    <w:abstractNumId w:val="3"/>
+  </w:num>
+  <w:num w:numId="7">
     <w:abstractNumId w:val="2"/>
   </w:num>
 </w:numbering>

</xml_diff>

<commit_message>
Login reducer and Actions, and login form with successful login functiionality added
</commit_message>
<xml_diff>
--- a/Notes.docx
+++ b/Notes.docx
@@ -9017,14 +9017,70 @@
         </m:oMath>
       </m:oMathPara>
     </w:p>
-    <w:p/>
-    <w:p>
-      <w:pPr>
-        <w:pStyle w:val="ListParagraph"/>
+    <w:p>
+      <w:pPr>
         <w:tabs>
           <w:tab w:val="left" w:pos="3600"/>
         </w:tabs>
       </w:pPr>
+    </w:p>
+    <w:p>
+      <w:pPr>
+        <w:pStyle w:val="Heading1"/>
+      </w:pPr>
+      <w:r>
+        <w:t>Something is already running on port 3000</w:t>
+      </w:r>
+      <w:r>
+        <w:t>, but isn’t?</w:t>
+      </w:r>
+    </w:p>
+    <w:p>
+      <w:pPr>
+        <w:rPr>
+          <w:lang w:eastAsia="en-US"/>
+        </w:rPr>
+      </w:pPr>
+    </w:p>
+    <w:p>
+      <w:pPr>
+        <w:rPr>
+          <w:lang w:eastAsia="en-US"/>
+        </w:rPr>
+      </w:pPr>
+      <w:r>
+        <w:rPr>
+          <w:lang w:eastAsia="en-US"/>
+        </w:rPr>
+        <w:t>Kill any running port on macOS</w:t>
+      </w:r>
+    </w:p>
+    <w:p>
+      <w:pPr>
+        <w:rPr>
+          <w:i/>
+          <w:iCs/>
+          <w:lang w:eastAsia="en-US"/>
+        </w:rPr>
+      </w:pPr>
+      <w:proofErr w:type="spellStart"/>
+      <w:r>
+        <w:rPr>
+          <w:i/>
+          <w:iCs/>
+          <w:lang w:eastAsia="en-US"/>
+        </w:rPr>
+        <w:t>npx</w:t>
+      </w:r>
+      <w:proofErr w:type="spellEnd"/>
+      <w:r>
+        <w:rPr>
+          <w:i/>
+          <w:iCs/>
+          <w:lang w:eastAsia="en-US"/>
+        </w:rPr>
+        <w:t xml:space="preserve"> kill-port 3000</w:t>
+      </w:r>
     </w:p>
     <w:p>
       <w:pPr>

</xml_diff>

<commit_message>
update profile bug fixed
</commit_message>
<xml_diff>
--- a/Notes.docx
+++ b/Notes.docx
@@ -9146,7 +9146,6 @@
     </w:p>
     <w:p>
       <w:pPr>
-        <w:pStyle w:val="ListParagraph"/>
         <w:tabs>
           <w:tab w:val="left" w:pos="3600"/>
         </w:tabs>
@@ -9154,32 +9153,6 @@
           <w:color w:val="FF0000"/>
         </w:rPr>
       </w:pPr>
-      <w:r>
-        <w:rPr>
-          <w:color w:val="FF0000"/>
-        </w:rPr>
-        <w:t xml:space="preserve">Problem with </w:t>
-      </w:r>
-      <w:proofErr w:type="spellStart"/>
-      <w:r>
-        <w:rPr>
-          <w:color w:val="FF0000"/>
-        </w:rPr>
-        <w:t>userInfo</w:t>
-      </w:r>
-      <w:proofErr w:type="spellEnd"/>
-      <w:r>
-        <w:rPr>
-          <w:color w:val="FF0000"/>
-        </w:rPr>
-        <w:t>=&gt; TBC</w:t>
-      </w:r>
-      <w:r>
-        <w:rPr>
-          <w:color w:val="FF0000"/>
-        </w:rPr>
-        <w:t>……..</w:t>
-      </w:r>
     </w:p>
     <w:sectPr>
       <w:pgSz w:w="11906" w:h="16838"/>

</xml_diff>

<commit_message>
Place order screen added
</commit_message>
<xml_diff>
--- a/Notes.docx
+++ b/Notes.docx
@@ -9146,11 +9146,44 @@
     </w:p>
     <w:p>
       <w:pPr>
-        <w:tabs>
-          <w:tab w:val="left" w:pos="3600"/>
-        </w:tabs>
+        <w:pStyle w:val="Heading1"/>
+      </w:pPr>
+      <w:r>
+        <w:t>Checkout process:</w:t>
+      </w:r>
+    </w:p>
+    <w:p>
+      <w:pPr>
+        <w:rPr>
+          <w:lang w:eastAsia="en-US"/>
+        </w:rPr>
+      </w:pPr>
+      <w:r>
+        <w:rPr>
+          <w:lang w:eastAsia="en-US"/>
+        </w:rPr>
+        <w:t>Issues:</w:t>
+      </w:r>
+    </w:p>
+    <w:p>
+      <w:pPr>
         <w:rPr>
           <w:color w:val="FF0000"/>
+          <w:lang w:eastAsia="en-US"/>
+        </w:rPr>
+      </w:pPr>
+      <w:r>
+        <w:rPr>
+          <w:color w:val="FF0000"/>
+          <w:lang w:eastAsia="en-US"/>
+        </w:rPr>
+        <w:t>Checkout process nav effect is not working</w:t>
+      </w:r>
+    </w:p>
+    <w:p>
+      <w:pPr>
+        <w:rPr>
+          <w:lang w:eastAsia="en-US"/>
         </w:rPr>
       </w:pPr>
     </w:p>

</xml_diff>